<commit_message>
Correction of calculations and improvements like Momentum and Weakness added.
</commit_message>
<xml_diff>
--- a/CurrClust_Description.docx
+++ b/CurrClust_Description.docx
@@ -350,7 +350,25 @@
           <w:szCs w:val="24"/>
           <w:lang w:val="en-US"/>
         </w:rPr>
-        <w:t xml:space="preserve">Instead of using correlations, the change of exchange rates between two time points are used for distance calculation. Therefore, this approach requires less resources and allows short computation time. The changes in exchange rates are regarded as vectors in a space of all currencies. Distances are determined as the cosine (angular) distances between the vectors. In the currency space, neither </w:t>
+        <w:t xml:space="preserve">Instead of using correlations, the change of exchange rates between two time points are used for distance calculation. Therefore, this approach requires less resources and allows short computation time. The changes in exchange rates are regarded as vectors in a space of all currencies. </w:t>
+      </w:r>
+      <w:r>
+        <w:rPr>
+          <w:rFonts w:ascii="Times New Roman" w:hAnsi="Times New Roman" w:cs="Times New Roman"/>
+          <w:sz w:val="24"/>
+          <w:szCs w:val="24"/>
+          <w:lang w:val="en-US"/>
+        </w:rPr>
+        <w:t xml:space="preserve">These changes are determined as follows: exchange rates at the base point are subtracted from that of target date, and the difference is normalized by the latter via division. </w:t>
+      </w:r>
+      <w:r>
+        <w:rPr>
+          <w:rFonts w:ascii="Times New Roman" w:hAnsi="Times New Roman" w:cs="Times New Roman"/>
+          <w:sz w:val="24"/>
+          <w:szCs w:val="24"/>
+          <w:lang w:val="en-US"/>
+        </w:rPr>
+        <w:t xml:space="preserve">Distances are determined as </w:t>
       </w:r>
       <w:r>
         <w:rPr>
@@ -360,7 +378,43 @@
           <w:lang w:val="en-US"/>
         </w:rPr>
         <w:lastRenderedPageBreak/>
-        <w:t>vectors can be identical since each currency have zero-length vector in its own space. The similarity is therefore determined by the exchange rates with other currencies.</w:t>
+        <w:t>the cosine (angular) distances between the vectors</w:t>
+      </w:r>
+      <w:r>
+        <w:rPr>
+          <w:rFonts w:ascii="Times New Roman" w:hAnsi="Times New Roman" w:cs="Times New Roman"/>
+          <w:sz w:val="24"/>
+          <w:szCs w:val="24"/>
+          <w:lang w:val="en-US"/>
+        </w:rPr>
+        <w:t xml:space="preserve"> in a hyperspace of all the available currencies</w:t>
+      </w:r>
+      <w:r>
+        <w:rPr>
+          <w:rFonts w:ascii="Times New Roman" w:hAnsi="Times New Roman" w:cs="Times New Roman"/>
+          <w:sz w:val="24"/>
+          <w:szCs w:val="24"/>
+          <w:lang w:val="en-US"/>
+        </w:rPr>
+        <w:t>. In the currency space, neither vectors can be identical since each currency have zero-length vector in its own space. T</w:t>
+      </w:r>
+      <w:r>
+        <w:rPr>
+          <w:rFonts w:ascii="Times New Roman" w:hAnsi="Times New Roman" w:cs="Times New Roman"/>
+          <w:sz w:val="24"/>
+          <w:szCs w:val="24"/>
+          <w:lang w:val="en-US"/>
+        </w:rPr>
+        <w:t xml:space="preserve">herefore, the similarity is </w:t>
+      </w:r>
+      <w:r>
+        <w:rPr>
+          <w:rFonts w:ascii="Times New Roman" w:hAnsi="Times New Roman" w:cs="Times New Roman"/>
+          <w:sz w:val="24"/>
+          <w:szCs w:val="24"/>
+          <w:lang w:val="en-US"/>
+        </w:rPr>
+        <w:t>determined by the exchange rates with other currencies.</w:t>
       </w:r>
     </w:p>
     <w:p>
@@ -380,6 +434,53 @@
           <w:szCs w:val="24"/>
           <w:lang w:val="en-US"/>
         </w:rPr>
+        <w:t>The application calculates two other indicators from the changes of the exchange rates. The Momentum is resulted by adding up the changes of a currency relative to the other currencies. Positive values indicate that the given currency is getting stronger relative to the rest of currencies, negative values indicate the opposite of that. Values near to zero indicate that the position of the given currency does not change relative to the other currencies or the changes are rather balanced, it is getting stronger</w:t>
+      </w:r>
+      <w:r>
+        <w:rPr>
+          <w:rFonts w:ascii="Times New Roman" w:hAnsi="Times New Roman" w:cs="Times New Roman"/>
+          <w:sz w:val="24"/>
+          <w:szCs w:val="24"/>
+          <w:lang w:val="en-US"/>
+        </w:rPr>
+        <w:t xml:space="preserve"> and weaker relative</w:t>
+      </w:r>
+      <w:r>
+        <w:rPr>
+          <w:rFonts w:ascii="Times New Roman" w:hAnsi="Times New Roman" w:cs="Times New Roman"/>
+          <w:sz w:val="24"/>
+          <w:szCs w:val="24"/>
+          <w:lang w:val="en-US"/>
+        </w:rPr>
+        <w:t xml:space="preserve"> to the same number of curre</w:t>
+      </w:r>
+      <w:r>
+        <w:rPr>
+          <w:rFonts w:ascii="Times New Roman" w:hAnsi="Times New Roman" w:cs="Times New Roman"/>
+          <w:sz w:val="24"/>
+          <w:szCs w:val="24"/>
+          <w:lang w:val="en-US"/>
+        </w:rPr>
+        <w:t>ncies. Weakness is a positive integer indicating the number of currencies, which are getting stronger relative to the selected currency. A zero value indicate that the selected currency is the strongest among the available currencies.</w:t>
+      </w:r>
+    </w:p>
+    <w:p>
+      <w:pPr>
+        <w:jc w:val="both"/>
+        <w:rPr>
+          <w:rFonts w:ascii="Times New Roman" w:hAnsi="Times New Roman" w:cs="Times New Roman"/>
+          <w:sz w:val="24"/>
+          <w:szCs w:val="24"/>
+          <w:lang w:val="en-US"/>
+        </w:rPr>
+      </w:pPr>
+      <w:r>
+        <w:rPr>
+          <w:rFonts w:ascii="Times New Roman" w:hAnsi="Times New Roman" w:cs="Times New Roman"/>
+          <w:sz w:val="24"/>
+          <w:szCs w:val="24"/>
+          <w:lang w:val="en-US"/>
+        </w:rPr>
         <w:t>The application performs an average-linkage hierarchical clustering on the distance matrix obtained from cosine distances. The user can subsequently pick up a currency to view the most similar currencies.</w:t>
       </w:r>
     </w:p>
@@ -472,7 +573,13 @@
         <w:rPr>
           <w:lang w:val="en-US"/>
         </w:rPr>
-        <w:t xml:space="preserve"> was run on the time interval: the day before the “</w:t>
+        <w:t xml:space="preserve"> was run on the time interval: the day before</w:t>
+      </w:r>
+      <w:r>
+        <w:rPr>
+          <w:lang w:val="en-US"/>
+        </w:rPr>
+        <w:t xml:space="preserve"> the “</w:t>
       </w:r>
       <w:proofErr w:type="spellStart"/>
       <w:r>
@@ -486,7 +593,25 @@
         <w:rPr>
           <w:lang w:val="en-US"/>
         </w:rPr>
-        <w:t xml:space="preserve">”, January 15, 2015 and a few days later, January 24, 2105. As seen on the </w:t>
+        <w:t>”, January 14</w:t>
+      </w:r>
+      <w:r>
+        <w:rPr>
+          <w:lang w:val="en-US"/>
+        </w:rPr>
+        <w:t xml:space="preserve">, 2015 </w:t>
+      </w:r>
+      <w:r>
+        <w:rPr>
+          <w:lang w:val="en-US"/>
+        </w:rPr>
+        <w:t>and a couple of days later, January 16</w:t>
+      </w:r>
+      <w:r>
+        <w:rPr>
+          <w:lang w:val="en-US"/>
+        </w:rPr>
+        <w:t xml:space="preserve">, 2105. As seen on the </w:t>
       </w:r>
       <w:proofErr w:type="spellStart"/>
       <w:r>
@@ -500,7 +625,19 @@
         <w:rPr>
           <w:lang w:val="en-US"/>
         </w:rPr>
-        <w:t xml:space="preserve"> below, the Swiss Franc sharply separated from the rest of the clusters (Figure 1).</w:t>
+        <w:t xml:space="preserve"> below, the Swiss Franc sharply separated from the rest of the clusters</w:t>
+      </w:r>
+      <w:r>
+        <w:rPr>
+          <w:lang w:val="en-US"/>
+        </w:rPr>
+        <w:t xml:space="preserve"> with the highest Momentum</w:t>
+      </w:r>
+      <w:r>
+        <w:rPr>
+          <w:lang w:val="en-US"/>
+        </w:rPr>
+        <w:t xml:space="preserve"> (Figure 1).</w:t>
       </w:r>
     </w:p>
     <w:p>
@@ -565,48 +702,59 @@
       </w:pPr>
       <w:r>
         <w:rPr>
-          <w:lang w:val="en-US"/>
-        </w:rPr>
-        <w:pict>
-          <v:shapetype id="_x0000_t75" coordsize="21600,21600" o:spt="75" o:preferrelative="t" path="m@4@5l@4@11@9@11@9@5xe" filled="f" stroked="f">
-            <v:stroke joinstyle="miter"/>
-            <v:formulas>
-              <v:f eqn="if lineDrawn pixelLineWidth 0"/>
-              <v:f eqn="sum @0 1 0"/>
-              <v:f eqn="sum 0 0 @1"/>
-              <v:f eqn="prod @2 1 2"/>
-              <v:f eqn="prod @3 21600 pixelWidth"/>
-              <v:f eqn="prod @3 21600 pixelHeight"/>
-              <v:f eqn="sum @0 0 1"/>
-              <v:f eqn="prod @6 1 2"/>
-              <v:f eqn="prod @7 21600 pixelWidth"/>
-              <v:f eqn="sum @8 21600 0"/>
-              <v:f eqn="prod @7 21600 pixelHeight"/>
-              <v:f eqn="sum @10 21600 0"/>
-            </v:formulas>
-            <v:path o:extrusionok="f" gradientshapeok="t" o:connecttype="rect"/>
-            <o:lock v:ext="edit" aspectratio="t"/>
-          </v:shapetype>
-          <v:shape id="_x0000_i1025" type="#_x0000_t75" style="width:395.4pt;height:296.4pt" o:bordertopcolor="this" o:borderleftcolor="this" o:borderbottomcolor="this" o:borderrightcolor="this">
-            <v:imagedata r:id="rId7" o:title="frankenschock"/>
-            <w10:bordertop type="single" width="4"/>
-            <w10:borderleft type="single" width="4"/>
-            <w10:borderbottom type="single" width="4"/>
-            <w10:borderright type="single" width="4"/>
-          </v:shape>
-        </w:pict>
-      </w:r>
-    </w:p>
-    <w:p>
-      <w:pPr>
-        <w:rPr>
-          <w:lang w:val="en-US"/>
-        </w:rPr>
-      </w:pPr>
-      <w:r>
-        <w:rPr>
-          <w:lang w:val="en-US"/>
-        </w:rPr>
+          <w:noProof/>
+          <w:lang w:val="en-US"/>
+        </w:rPr>
+        <w:drawing>
+          <wp:inline distT="0" distB="0" distL="0" distR="0" wp14:anchorId="63ADD7C1" wp14:editId="58FFB915">
+            <wp:extent cx="4267200" cy="2509715"/>
+            <wp:effectExtent l="0" t="0" r="0" b="5080"/>
+            <wp:docPr id="1" name="Kép 1"/>
+            <wp:cNvGraphicFramePr>
+              <a:graphicFrameLocks xmlns:a="http://schemas.openxmlformats.org/drawingml/2006/main" noChangeAspect="1"/>
+            </wp:cNvGraphicFramePr>
+            <a:graphic xmlns:a="http://schemas.openxmlformats.org/drawingml/2006/main">
+              <a:graphicData uri="http://schemas.openxmlformats.org/drawingml/2006/picture">
+                <pic:pic xmlns:pic="http://schemas.openxmlformats.org/drawingml/2006/picture">
+                  <pic:nvPicPr>
+                    <pic:cNvPr id="1" name=""/>
+                    <pic:cNvPicPr/>
+                  </pic:nvPicPr>
+                  <pic:blipFill>
+                    <a:blip r:embed="rId7"/>
+                    <a:stretch>
+                      <a:fillRect/>
+                    </a:stretch>
+                  </pic:blipFill>
+                  <pic:spPr>
+                    <a:xfrm>
+                      <a:off x="0" y="0"/>
+                      <a:ext cx="4267200" cy="2509715"/>
+                    </a:xfrm>
+                    <a:prstGeom prst="rect">
+                      <a:avLst/>
+                    </a:prstGeom>
+                  </pic:spPr>
+                </pic:pic>
+              </a:graphicData>
+            </a:graphic>
+          </wp:inline>
+        </w:drawing>
+      </w:r>
+      <w:bookmarkStart w:id="0" w:name="_GoBack"/>
+      <w:bookmarkEnd w:id="0"/>
+    </w:p>
+    <w:p>
+      <w:pPr>
+        <w:rPr>
+          <w:lang w:val="en-US"/>
+        </w:rPr>
+      </w:pPr>
+      <w:r>
+        <w:rPr>
+          <w:lang w:val="en-US"/>
+        </w:rPr>
+        <w:lastRenderedPageBreak/>
         <w:t xml:space="preserve">If we look at the most similar currencies to the Swiss Franc in this </w:t>
       </w:r>
       <w:r>
@@ -627,16 +775,74 @@
         <w:rPr>
           <w:lang w:val="en-US"/>
         </w:rPr>
-        <w:t xml:space="preserve"> it. As seen on the list of most similar </w:t>
-      </w:r>
-      <w:proofErr w:type="gramStart"/>
-      <w:r>
-        <w:rPr>
-          <w:lang w:val="en-US"/>
-        </w:rPr>
-        <w:t>currencies,  your</w:t>
-      </w:r>
-      <w:proofErr w:type="gramEnd"/>
+        <w:t xml:space="preserve"> it. As seen on the li</w:t>
+      </w:r>
+      <w:r>
+        <w:rPr>
+          <w:lang w:val="en-US"/>
+        </w:rPr>
+        <w:t xml:space="preserve">st of most similar currencies, </w:t>
+      </w:r>
+      <w:r>
+        <w:rPr>
+          <w:lang w:val="en-US"/>
+        </w:rPr>
+        <w:t>your cho</w:t>
+      </w:r>
+      <w:r>
+        <w:rPr>
+          <w:lang w:val="en-US"/>
+        </w:rPr>
+        <w:t>ice might be the Russian Ruble or the Norwegian Krone (Figure 2</w:t>
+      </w:r>
+      <w:r>
+        <w:rPr>
+          <w:lang w:val="en-US"/>
+        </w:rPr>
+        <w:t>)</w:t>
+      </w:r>
+      <w:r>
+        <w:rPr>
+          <w:lang w:val="en-US"/>
+        </w:rPr>
+        <w:t>. Though the “</w:t>
+      </w:r>
+      <w:proofErr w:type="spellStart"/>
+      <w:r>
+        <w:rPr>
+          <w:lang w:val="en-US"/>
+        </w:rPr>
+        <w:t>Frankenschock</w:t>
+      </w:r>
+      <w:proofErr w:type="spellEnd"/>
+      <w:r>
+        <w:rPr>
+          <w:lang w:val="en-US"/>
+        </w:rPr>
+        <w:t>” had a strong effect on the foreign currency market, it had the least impact on the Norwegian currency.</w:t>
+      </w:r>
+    </w:p>
+    <w:p>
+      <w:pPr>
+        <w:rPr>
+          <w:i/>
+          <w:lang w:val="en-US"/>
+        </w:rPr>
+      </w:pPr>
+      <w:r>
+        <w:rPr>
+          <w:b/>
+          <w:lang w:val="en-US"/>
+        </w:rPr>
+        <w:t>Figure 2</w:t>
+      </w:r>
+      <w:r>
+        <w:rPr>
+          <w:b/>
+          <w:lang w:val="en-US"/>
+        </w:rPr>
+        <w:t>.</w:t>
+      </w:r>
       <w:r>
         <w:rPr>
           <w:lang w:val="en-US"/>
@@ -645,26 +851,15 @@
       </w:r>
       <w:r>
         <w:rPr>
-          <w:lang w:val="en-US"/>
-        </w:rPr>
-        <w:lastRenderedPageBreak/>
-        <w:t>choice might be the Norwegian Krone</w:t>
-      </w:r>
-      <w:r>
-        <w:rPr>
-          <w:lang w:val="en-US"/>
-        </w:rPr>
-        <w:t xml:space="preserve"> (Table 1)</w:t>
-      </w:r>
-      <w:r>
-        <w:rPr>
-          <w:lang w:val="en-US"/>
-        </w:rPr>
-        <w:t>. Though the “</w:t>
+          <w:i/>
+          <w:lang w:val="en-US"/>
+        </w:rPr>
+        <w:t>Most similar currencies to Swiss Franc during the event “</w:t>
       </w:r>
       <w:proofErr w:type="spellStart"/>
       <w:r>
         <w:rPr>
+          <w:i/>
           <w:lang w:val="en-US"/>
         </w:rPr>
         <w:t>Frankenschock</w:t>
@@ -672,37 +867,17 @@
       <w:proofErr w:type="spellEnd"/>
       <w:r>
         <w:rPr>
-          <w:lang w:val="en-US"/>
-        </w:rPr>
-        <w:t>” had a strong effect on the foreign currency market, it had the least impact on the Norwegian currency.</w:t>
-      </w:r>
-    </w:p>
-    <w:p>
-      <w:pPr>
-        <w:rPr>
           <w:i/>
           <w:lang w:val="en-US"/>
         </w:rPr>
-      </w:pPr>
-      <w:r>
-        <w:rPr>
-          <w:b/>
-          <w:lang w:val="en-US"/>
-        </w:rPr>
-        <w:t>Table 1.</w:t>
-      </w:r>
-      <w:r>
-        <w:rPr>
-          <w:lang w:val="en-US"/>
-        </w:rPr>
-        <w:t xml:space="preserve"> </w:t>
+        <w:t>”</w:t>
       </w:r>
       <w:r>
         <w:rPr>
           <w:i/>
           <w:lang w:val="en-US"/>
         </w:rPr>
-        <w:t>Most similar currencies to Swiss Franc during the event “</w:t>
+        <w:t xml:space="preserve"> – output of </w:t>
       </w:r>
       <w:proofErr w:type="spellStart"/>
       <w:r>
@@ -710,604 +885,59 @@
           <w:i/>
           <w:lang w:val="en-US"/>
         </w:rPr>
-        <w:t>Frankenschock</w:t>
+        <w:t>CurrClust</w:t>
       </w:r>
       <w:proofErr w:type="spellEnd"/>
-      <w:r>
-        <w:rPr>
-          <w:i/>
-          <w:lang w:val="en-US"/>
-        </w:rPr>
-        <w:t>”</w:t>
-      </w:r>
-    </w:p>
-    <w:tbl>
-      <w:tblPr>
-        <w:tblW w:w="4580" w:type="dxa"/>
+    </w:p>
+    <w:p>
+      <w:pPr>
         <w:jc w:val="center"/>
-        <w:tblBorders>
-          <w:top w:val="single" w:sz="4" w:space="0" w:color="auto"/>
-          <w:left w:val="single" w:sz="4" w:space="0" w:color="auto"/>
-          <w:bottom w:val="single" w:sz="4" w:space="0" w:color="auto"/>
-          <w:right w:val="single" w:sz="4" w:space="0" w:color="auto"/>
-        </w:tblBorders>
-        <w:tblLook w:val="04A0" w:firstRow="1" w:lastRow="0" w:firstColumn="1" w:lastColumn="0" w:noHBand="0" w:noVBand="1"/>
-      </w:tblPr>
-      <w:tblGrid>
-        <w:gridCol w:w="820"/>
-        <w:gridCol w:w="2420"/>
-        <w:gridCol w:w="1340"/>
-      </w:tblGrid>
-      <w:tr>
-        <w:trPr>
-          <w:trHeight w:val="288"/>
-          <w:jc w:val="center"/>
-        </w:trPr>
-        <w:tc>
-          <w:tcPr>
-            <w:tcW w:w="820" w:type="dxa"/>
-            <w:shd w:val="clear" w:color="auto" w:fill="auto"/>
-            <w:noWrap/>
-            <w:vAlign w:val="bottom"/>
-            <w:hideMark/>
-          </w:tcPr>
-          <w:p>
-            <w:pPr>
-              <w:spacing w:after="0" w:line="240" w:lineRule="auto"/>
-              <w:jc w:val="center"/>
-              <w:rPr>
-                <w:rFonts w:ascii="Calibri" w:eastAsia="Times New Roman" w:hAnsi="Calibri" w:cs="Calibri"/>
-                <w:b/>
-                <w:bCs/>
-                <w:color w:val="000000"/>
-                <w:lang w:val="en-US"/>
-              </w:rPr>
-            </w:pPr>
-            <w:r>
-              <w:rPr>
-                <w:rFonts w:ascii="Calibri" w:eastAsia="Times New Roman" w:hAnsi="Calibri" w:cs="Calibri"/>
-                <w:b/>
-                <w:bCs/>
-                <w:color w:val="000000"/>
-                <w:lang w:val="en-US"/>
-              </w:rPr>
-              <w:t>Rank</w:t>
-            </w:r>
-          </w:p>
-        </w:tc>
-        <w:tc>
-          <w:tcPr>
-            <w:tcW w:w="2420" w:type="dxa"/>
-            <w:shd w:val="clear" w:color="auto" w:fill="auto"/>
-            <w:noWrap/>
-            <w:vAlign w:val="bottom"/>
-            <w:hideMark/>
-          </w:tcPr>
-          <w:p>
-            <w:pPr>
-              <w:spacing w:after="0" w:line="240" w:lineRule="auto"/>
-              <w:jc w:val="center"/>
-              <w:rPr>
-                <w:rFonts w:ascii="Calibri" w:eastAsia="Times New Roman" w:hAnsi="Calibri" w:cs="Calibri"/>
-                <w:b/>
-                <w:bCs/>
-                <w:color w:val="000000"/>
-                <w:lang w:val="en-US"/>
-              </w:rPr>
-            </w:pPr>
-            <w:r>
-              <w:rPr>
-                <w:rFonts w:ascii="Calibri" w:eastAsia="Times New Roman" w:hAnsi="Calibri" w:cs="Calibri"/>
-                <w:b/>
-                <w:bCs/>
-                <w:color w:val="000000"/>
-                <w:lang w:val="en-US"/>
-              </w:rPr>
-              <w:t>Currency</w:t>
-            </w:r>
-          </w:p>
-        </w:tc>
-        <w:tc>
-          <w:tcPr>
-            <w:tcW w:w="1340" w:type="dxa"/>
-            <w:shd w:val="clear" w:color="auto" w:fill="auto"/>
-            <w:noWrap/>
-            <w:vAlign w:val="bottom"/>
-            <w:hideMark/>
-          </w:tcPr>
-          <w:p>
-            <w:pPr>
-              <w:spacing w:after="0" w:line="240" w:lineRule="auto"/>
-              <w:jc w:val="center"/>
-              <w:rPr>
-                <w:rFonts w:ascii="Calibri" w:eastAsia="Times New Roman" w:hAnsi="Calibri" w:cs="Calibri"/>
-                <w:b/>
-                <w:bCs/>
-                <w:color w:val="000000"/>
-                <w:lang w:val="en-US"/>
-              </w:rPr>
-            </w:pPr>
-            <w:r>
-              <w:rPr>
-                <w:rFonts w:ascii="Calibri" w:eastAsia="Times New Roman" w:hAnsi="Calibri" w:cs="Calibri"/>
-                <w:b/>
-                <w:bCs/>
-                <w:color w:val="000000"/>
-                <w:lang w:val="en-US"/>
-              </w:rPr>
-              <w:t>Distance</w:t>
-            </w:r>
-          </w:p>
-        </w:tc>
-      </w:tr>
-      <w:tr>
-        <w:trPr>
-          <w:trHeight w:val="288"/>
-          <w:jc w:val="center"/>
-        </w:trPr>
-        <w:tc>
-          <w:tcPr>
-            <w:tcW w:w="820" w:type="dxa"/>
-            <w:shd w:val="clear" w:color="auto" w:fill="auto"/>
-            <w:noWrap/>
-            <w:vAlign w:val="bottom"/>
-            <w:hideMark/>
-          </w:tcPr>
-          <w:p>
-            <w:pPr>
-              <w:spacing w:after="0" w:line="240" w:lineRule="auto"/>
-              <w:jc w:val="right"/>
-              <w:rPr>
-                <w:rFonts w:ascii="Calibri" w:eastAsia="Times New Roman" w:hAnsi="Calibri" w:cs="Calibri"/>
-                <w:color w:val="000000"/>
-                <w:lang w:val="en-US"/>
-              </w:rPr>
-            </w:pPr>
-            <w:r>
-              <w:rPr>
-                <w:rFonts w:ascii="Calibri" w:eastAsia="Times New Roman" w:hAnsi="Calibri" w:cs="Calibri"/>
-                <w:color w:val="000000"/>
-                <w:lang w:val="en-US"/>
-              </w:rPr>
-              <w:t>1</w:t>
-            </w:r>
-          </w:p>
-        </w:tc>
-        <w:tc>
-          <w:tcPr>
-            <w:tcW w:w="2420" w:type="dxa"/>
-            <w:shd w:val="clear" w:color="auto" w:fill="auto"/>
-            <w:noWrap/>
-            <w:vAlign w:val="bottom"/>
-            <w:hideMark/>
-          </w:tcPr>
-          <w:p>
-            <w:pPr>
-              <w:spacing w:after="0" w:line="240" w:lineRule="auto"/>
-              <w:rPr>
-                <w:rFonts w:ascii="Calibri" w:eastAsia="Times New Roman" w:hAnsi="Calibri" w:cs="Calibri"/>
-                <w:color w:val="2F75B5"/>
-                <w:lang w:val="en-US"/>
-              </w:rPr>
-            </w:pPr>
-            <w:r>
-              <w:rPr>
-                <w:rFonts w:ascii="Calibri" w:eastAsia="Times New Roman" w:hAnsi="Calibri" w:cs="Calibri"/>
-                <w:color w:val="2F75B5"/>
-                <w:lang w:val="en-US"/>
-              </w:rPr>
-              <w:t>Norwegian Krone (NOK)</w:t>
-            </w:r>
-          </w:p>
-        </w:tc>
-        <w:tc>
-          <w:tcPr>
-            <w:tcW w:w="1340" w:type="dxa"/>
-            <w:shd w:val="clear" w:color="auto" w:fill="auto"/>
-            <w:noWrap/>
-            <w:vAlign w:val="center"/>
-            <w:hideMark/>
-          </w:tcPr>
-          <w:p>
-            <w:pPr>
-              <w:spacing w:after="0" w:line="240" w:lineRule="auto"/>
-              <w:jc w:val="right"/>
-              <w:rPr>
-                <w:rFonts w:ascii="Lucida Console" w:eastAsia="Times New Roman" w:hAnsi="Lucida Console" w:cs="Calibri"/>
-                <w:color w:val="000000"/>
-                <w:sz w:val="20"/>
-                <w:szCs w:val="20"/>
-                <w:lang w:val="en-US"/>
-              </w:rPr>
-            </w:pPr>
-            <w:r>
-              <w:rPr>
-                <w:rFonts w:ascii="Lucida Console" w:eastAsia="Times New Roman" w:hAnsi="Lucida Console" w:cs="Calibri"/>
-                <w:color w:val="000000"/>
-                <w:sz w:val="20"/>
-                <w:szCs w:val="20"/>
-                <w:lang w:val="en-US"/>
-              </w:rPr>
-              <w:t>0.4135439</w:t>
-            </w:r>
-          </w:p>
-        </w:tc>
-      </w:tr>
-      <w:tr>
-        <w:trPr>
-          <w:trHeight w:val="288"/>
-          <w:jc w:val="center"/>
-        </w:trPr>
-        <w:tc>
-          <w:tcPr>
-            <w:tcW w:w="820" w:type="dxa"/>
-            <w:shd w:val="clear" w:color="auto" w:fill="auto"/>
-            <w:noWrap/>
-            <w:vAlign w:val="bottom"/>
-            <w:hideMark/>
-          </w:tcPr>
-          <w:p>
-            <w:pPr>
-              <w:spacing w:after="0" w:line="240" w:lineRule="auto"/>
-              <w:jc w:val="right"/>
-              <w:rPr>
-                <w:rFonts w:ascii="Calibri" w:eastAsia="Times New Roman" w:hAnsi="Calibri" w:cs="Calibri"/>
-                <w:color w:val="000000"/>
-                <w:lang w:val="en-US"/>
-              </w:rPr>
-            </w:pPr>
-            <w:r>
-              <w:rPr>
-                <w:rFonts w:ascii="Calibri" w:eastAsia="Times New Roman" w:hAnsi="Calibri" w:cs="Calibri"/>
-                <w:color w:val="000000"/>
-                <w:lang w:val="en-US"/>
-              </w:rPr>
-              <w:t>2</w:t>
-            </w:r>
-          </w:p>
-        </w:tc>
-        <w:tc>
-          <w:tcPr>
-            <w:tcW w:w="2420" w:type="dxa"/>
-            <w:shd w:val="clear" w:color="auto" w:fill="auto"/>
-            <w:noWrap/>
-            <w:vAlign w:val="bottom"/>
-            <w:hideMark/>
-          </w:tcPr>
-          <w:p>
-            <w:pPr>
-              <w:spacing w:after="0" w:line="240" w:lineRule="auto"/>
-              <w:rPr>
-                <w:rFonts w:ascii="Calibri" w:eastAsia="Times New Roman" w:hAnsi="Calibri" w:cs="Calibri"/>
-                <w:color w:val="2F75B5"/>
-                <w:lang w:val="en-US"/>
-              </w:rPr>
-            </w:pPr>
-            <w:r>
-              <w:rPr>
-                <w:rFonts w:ascii="Calibri" w:eastAsia="Times New Roman" w:hAnsi="Calibri" w:cs="Calibri"/>
-                <w:color w:val="2F75B5"/>
-                <w:lang w:val="en-US"/>
-              </w:rPr>
-              <w:t>Indonesian Rupiah (IDR)</w:t>
-            </w:r>
-          </w:p>
-        </w:tc>
-        <w:tc>
-          <w:tcPr>
-            <w:tcW w:w="1340" w:type="dxa"/>
-            <w:shd w:val="clear" w:color="auto" w:fill="auto"/>
-            <w:noWrap/>
-            <w:vAlign w:val="center"/>
-            <w:hideMark/>
-          </w:tcPr>
-          <w:p>
-            <w:pPr>
-              <w:spacing w:after="0" w:line="240" w:lineRule="auto"/>
-              <w:jc w:val="right"/>
-              <w:rPr>
-                <w:rFonts w:ascii="Lucida Console" w:eastAsia="Times New Roman" w:hAnsi="Lucida Console" w:cs="Calibri"/>
-                <w:color w:val="000000"/>
-                <w:sz w:val="20"/>
-                <w:szCs w:val="20"/>
-                <w:lang w:val="en-US"/>
-              </w:rPr>
-            </w:pPr>
-            <w:r>
-              <w:rPr>
-                <w:rFonts w:ascii="Lucida Console" w:eastAsia="Times New Roman" w:hAnsi="Lucida Console" w:cs="Calibri"/>
-                <w:color w:val="000000"/>
-                <w:sz w:val="20"/>
-                <w:szCs w:val="20"/>
-                <w:lang w:val="en-US"/>
-              </w:rPr>
-              <w:t>0.4139164</w:t>
-            </w:r>
-          </w:p>
-        </w:tc>
-      </w:tr>
-      <w:tr>
-        <w:trPr>
-          <w:trHeight w:val="288"/>
-          <w:jc w:val="center"/>
-        </w:trPr>
-        <w:tc>
-          <w:tcPr>
-            <w:tcW w:w="820" w:type="dxa"/>
-            <w:shd w:val="clear" w:color="auto" w:fill="auto"/>
-            <w:noWrap/>
-            <w:vAlign w:val="bottom"/>
-            <w:hideMark/>
-          </w:tcPr>
-          <w:p>
-            <w:pPr>
-              <w:spacing w:after="0" w:line="240" w:lineRule="auto"/>
-              <w:jc w:val="right"/>
-              <w:rPr>
-                <w:rFonts w:ascii="Calibri" w:eastAsia="Times New Roman" w:hAnsi="Calibri" w:cs="Calibri"/>
-                <w:color w:val="000000"/>
-                <w:lang w:val="en-US"/>
-              </w:rPr>
-            </w:pPr>
-            <w:r>
-              <w:rPr>
-                <w:rFonts w:ascii="Calibri" w:eastAsia="Times New Roman" w:hAnsi="Calibri" w:cs="Calibri"/>
-                <w:color w:val="000000"/>
-                <w:lang w:val="en-US"/>
-              </w:rPr>
-              <w:t>3</w:t>
-            </w:r>
-          </w:p>
-        </w:tc>
-        <w:tc>
-          <w:tcPr>
-            <w:tcW w:w="2420" w:type="dxa"/>
-            <w:shd w:val="clear" w:color="auto" w:fill="auto"/>
-            <w:noWrap/>
-            <w:vAlign w:val="bottom"/>
-            <w:hideMark/>
-          </w:tcPr>
-          <w:p>
-            <w:pPr>
-              <w:spacing w:after="0" w:line="240" w:lineRule="auto"/>
-              <w:rPr>
-                <w:rFonts w:ascii="Calibri" w:eastAsia="Times New Roman" w:hAnsi="Calibri" w:cs="Calibri"/>
-                <w:color w:val="2F75B5"/>
-                <w:lang w:val="en-US"/>
-              </w:rPr>
-            </w:pPr>
-            <w:r>
-              <w:rPr>
-                <w:rFonts w:ascii="Calibri" w:eastAsia="Times New Roman" w:hAnsi="Calibri" w:cs="Calibri"/>
-                <w:color w:val="2F75B5"/>
-                <w:lang w:val="en-US"/>
-              </w:rPr>
-              <w:t>Indian Rupee (INR)</w:t>
-            </w:r>
-          </w:p>
-        </w:tc>
-        <w:tc>
-          <w:tcPr>
-            <w:tcW w:w="1340" w:type="dxa"/>
-            <w:shd w:val="clear" w:color="auto" w:fill="auto"/>
-            <w:noWrap/>
-            <w:vAlign w:val="center"/>
-            <w:hideMark/>
-          </w:tcPr>
-          <w:p>
-            <w:pPr>
-              <w:spacing w:after="0" w:line="240" w:lineRule="auto"/>
-              <w:jc w:val="right"/>
-              <w:rPr>
-                <w:rFonts w:ascii="Lucida Console" w:eastAsia="Times New Roman" w:hAnsi="Lucida Console" w:cs="Calibri"/>
-                <w:color w:val="000000"/>
-                <w:sz w:val="20"/>
-                <w:szCs w:val="20"/>
-                <w:lang w:val="en-US"/>
-              </w:rPr>
-            </w:pPr>
-            <w:r>
-              <w:rPr>
-                <w:rFonts w:ascii="Lucida Console" w:eastAsia="Times New Roman" w:hAnsi="Lucida Console" w:cs="Calibri"/>
-                <w:color w:val="000000"/>
-                <w:sz w:val="20"/>
-                <w:szCs w:val="20"/>
-                <w:lang w:val="en-US"/>
-              </w:rPr>
-              <w:t>0.4154081</w:t>
-            </w:r>
-          </w:p>
-        </w:tc>
-      </w:tr>
-      <w:tr>
-        <w:trPr>
-          <w:trHeight w:val="288"/>
-          <w:jc w:val="center"/>
-        </w:trPr>
-        <w:tc>
-          <w:tcPr>
-            <w:tcW w:w="820" w:type="dxa"/>
-            <w:shd w:val="clear" w:color="auto" w:fill="auto"/>
-            <w:noWrap/>
-            <w:vAlign w:val="bottom"/>
-            <w:hideMark/>
-          </w:tcPr>
-          <w:p>
-            <w:pPr>
-              <w:spacing w:after="0" w:line="240" w:lineRule="auto"/>
-              <w:jc w:val="right"/>
-              <w:rPr>
-                <w:rFonts w:ascii="Calibri" w:eastAsia="Times New Roman" w:hAnsi="Calibri" w:cs="Calibri"/>
-                <w:color w:val="000000"/>
-                <w:lang w:val="en-US"/>
-              </w:rPr>
-            </w:pPr>
-            <w:r>
-              <w:rPr>
-                <w:rFonts w:ascii="Calibri" w:eastAsia="Times New Roman" w:hAnsi="Calibri" w:cs="Calibri"/>
-                <w:color w:val="000000"/>
-                <w:lang w:val="en-US"/>
-              </w:rPr>
-              <w:t>4</w:t>
-            </w:r>
-          </w:p>
-        </w:tc>
-        <w:tc>
-          <w:tcPr>
-            <w:tcW w:w="2420" w:type="dxa"/>
-            <w:shd w:val="clear" w:color="auto" w:fill="auto"/>
-            <w:noWrap/>
-            <w:vAlign w:val="bottom"/>
-            <w:hideMark/>
-          </w:tcPr>
-          <w:p>
-            <w:pPr>
-              <w:spacing w:after="0" w:line="240" w:lineRule="auto"/>
-              <w:rPr>
-                <w:rFonts w:ascii="Calibri" w:eastAsia="Times New Roman" w:hAnsi="Calibri" w:cs="Calibri"/>
-                <w:color w:val="2F75B5"/>
-                <w:lang w:val="en-US"/>
-              </w:rPr>
-            </w:pPr>
-            <w:r>
-              <w:rPr>
-                <w:rFonts w:ascii="Calibri" w:eastAsia="Times New Roman" w:hAnsi="Calibri" w:cs="Calibri"/>
-                <w:color w:val="2F75B5"/>
-                <w:lang w:val="en-US"/>
-              </w:rPr>
-              <w:t>Brazil Real (BRL)</w:t>
-            </w:r>
-          </w:p>
-        </w:tc>
-        <w:tc>
-          <w:tcPr>
-            <w:tcW w:w="1340" w:type="dxa"/>
-            <w:shd w:val="clear" w:color="auto" w:fill="auto"/>
-            <w:noWrap/>
-            <w:vAlign w:val="center"/>
-            <w:hideMark/>
-          </w:tcPr>
-          <w:p>
-            <w:pPr>
-              <w:spacing w:after="0" w:line="240" w:lineRule="auto"/>
-              <w:jc w:val="right"/>
-              <w:rPr>
-                <w:rFonts w:ascii="Lucida Console" w:eastAsia="Times New Roman" w:hAnsi="Lucida Console" w:cs="Calibri"/>
-                <w:color w:val="000000"/>
-                <w:sz w:val="20"/>
-                <w:szCs w:val="20"/>
-                <w:lang w:val="en-US"/>
-              </w:rPr>
-            </w:pPr>
-            <w:r>
-              <w:rPr>
-                <w:rFonts w:ascii="Lucida Console" w:eastAsia="Times New Roman" w:hAnsi="Lucida Console" w:cs="Calibri"/>
-                <w:color w:val="000000"/>
-                <w:sz w:val="20"/>
-                <w:szCs w:val="20"/>
-                <w:lang w:val="en-US"/>
-              </w:rPr>
-              <w:t>0.4167193</w:t>
-            </w:r>
-          </w:p>
-        </w:tc>
-      </w:tr>
-      <w:tr>
-        <w:trPr>
-          <w:trHeight w:val="288"/>
-          <w:jc w:val="center"/>
-        </w:trPr>
-        <w:tc>
-          <w:tcPr>
-            <w:tcW w:w="820" w:type="dxa"/>
-            <w:shd w:val="clear" w:color="auto" w:fill="auto"/>
-            <w:noWrap/>
-            <w:vAlign w:val="bottom"/>
-            <w:hideMark/>
-          </w:tcPr>
-          <w:p>
-            <w:pPr>
-              <w:spacing w:after="0" w:line="240" w:lineRule="auto"/>
-              <w:jc w:val="right"/>
-              <w:rPr>
-                <w:rFonts w:ascii="Calibri" w:eastAsia="Times New Roman" w:hAnsi="Calibri" w:cs="Calibri"/>
-                <w:color w:val="000000"/>
-                <w:lang w:val="en-US"/>
-              </w:rPr>
-            </w:pPr>
-            <w:r>
-              <w:rPr>
-                <w:rFonts w:ascii="Calibri" w:eastAsia="Times New Roman" w:hAnsi="Calibri" w:cs="Calibri"/>
-                <w:color w:val="000000"/>
-                <w:lang w:val="en-US"/>
-              </w:rPr>
-              <w:t>5</w:t>
-            </w:r>
-          </w:p>
-        </w:tc>
-        <w:tc>
-          <w:tcPr>
-            <w:tcW w:w="2420" w:type="dxa"/>
-            <w:shd w:val="clear" w:color="auto" w:fill="auto"/>
-            <w:noWrap/>
-            <w:vAlign w:val="bottom"/>
-            <w:hideMark/>
-          </w:tcPr>
-          <w:p>
-            <w:pPr>
-              <w:spacing w:after="0" w:line="240" w:lineRule="auto"/>
-              <w:rPr>
-                <w:rFonts w:ascii="Calibri" w:eastAsia="Times New Roman" w:hAnsi="Calibri" w:cs="Calibri"/>
-                <w:color w:val="2F75B5"/>
-                <w:lang w:val="en-US"/>
-              </w:rPr>
-            </w:pPr>
-            <w:r>
-              <w:rPr>
-                <w:rFonts w:ascii="Calibri" w:eastAsia="Times New Roman" w:hAnsi="Calibri" w:cs="Calibri"/>
-                <w:color w:val="2F75B5"/>
-                <w:lang w:val="en-US"/>
-              </w:rPr>
-              <w:t>Australian Dollar (AUD)</w:t>
-            </w:r>
-          </w:p>
-        </w:tc>
-        <w:tc>
-          <w:tcPr>
-            <w:tcW w:w="1340" w:type="dxa"/>
-            <w:shd w:val="clear" w:color="auto" w:fill="auto"/>
-            <w:noWrap/>
-            <w:vAlign w:val="center"/>
-            <w:hideMark/>
-          </w:tcPr>
-          <w:p>
-            <w:pPr>
-              <w:spacing w:after="0" w:line="240" w:lineRule="auto"/>
-              <w:jc w:val="right"/>
-              <w:rPr>
-                <w:rFonts w:ascii="Lucida Console" w:eastAsia="Times New Roman" w:hAnsi="Lucida Console" w:cs="Calibri"/>
-                <w:color w:val="000000"/>
-                <w:sz w:val="20"/>
-                <w:szCs w:val="20"/>
-                <w:lang w:val="en-US"/>
-              </w:rPr>
-            </w:pPr>
-            <w:r>
-              <w:rPr>
-                <w:rFonts w:ascii="Lucida Console" w:eastAsia="Times New Roman" w:hAnsi="Lucida Console" w:cs="Calibri"/>
-                <w:color w:val="000000"/>
-                <w:sz w:val="20"/>
-                <w:szCs w:val="20"/>
-                <w:lang w:val="en-US"/>
-              </w:rPr>
-              <w:t>0.4173824</w:t>
-            </w:r>
-          </w:p>
-        </w:tc>
-        <w:bookmarkStart w:id="0" w:name="_GoBack"/>
-        <w:bookmarkEnd w:id="0"/>
-      </w:tr>
-    </w:tbl>
+        <w:rPr>
+          <w:lang w:val="en-US"/>
+        </w:rPr>
+      </w:pPr>
+      <w:r>
+        <w:rPr>
+          <w:noProof/>
+          <w:lang w:val="en-US"/>
+        </w:rPr>
+        <w:drawing>
+          <wp:inline distT="0" distB="0" distL="0" distR="0" wp14:anchorId="4D1D5FA8" wp14:editId="138DD2F6">
+            <wp:extent cx="3954155" cy="2026920"/>
+            <wp:effectExtent l="0" t="0" r="8255" b="0"/>
+            <wp:docPr id="2" name="Kép 2"/>
+            <wp:cNvGraphicFramePr>
+              <a:graphicFrameLocks xmlns:a="http://schemas.openxmlformats.org/drawingml/2006/main" noChangeAspect="1"/>
+            </wp:cNvGraphicFramePr>
+            <a:graphic xmlns:a="http://schemas.openxmlformats.org/drawingml/2006/main">
+              <a:graphicData uri="http://schemas.openxmlformats.org/drawingml/2006/picture">
+                <pic:pic xmlns:pic="http://schemas.openxmlformats.org/drawingml/2006/picture">
+                  <pic:nvPicPr>
+                    <pic:cNvPr id="1" name=""/>
+                    <pic:cNvPicPr/>
+                  </pic:nvPicPr>
+                  <pic:blipFill>
+                    <a:blip r:embed="rId8"/>
+                    <a:stretch>
+                      <a:fillRect/>
+                    </a:stretch>
+                  </pic:blipFill>
+                  <pic:spPr>
+                    <a:xfrm>
+                      <a:off x="0" y="0"/>
+                      <a:ext cx="3973197" cy="2036681"/>
+                    </a:xfrm>
+                    <a:prstGeom prst="rect">
+                      <a:avLst/>
+                    </a:prstGeom>
+                  </pic:spPr>
+                </pic:pic>
+              </a:graphicData>
+            </a:graphic>
+          </wp:inline>
+        </w:drawing>
+      </w:r>
+    </w:p>
     <w:p>
       <w:pPr>
         <w:pStyle w:val="Cmsor1"/>
@@ -1706,7 +1336,7 @@
         </w:rPr>
         <w:t xml:space="preserve">; </w:t>
       </w:r>
-      <w:hyperlink r:id="rId8" w:history="1">
+      <w:hyperlink r:id="rId9" w:history="1">
         <w:r>
           <w:rPr>
             <w:rStyle w:val="Hiperhivatkozs"/>
@@ -1733,7 +1363,7 @@
           <w:lang w:val="en-US"/>
         </w:rPr>
       </w:pPr>
-      <w:hyperlink r:id="rId9" w:history="1">
+      <w:hyperlink r:id="rId10" w:history="1">
         <w:r>
           <w:rPr>
             <w:rStyle w:val="Hiperhivatkozs"/>
@@ -1760,7 +1390,7 @@
           <w:lang w:val="en-US"/>
         </w:rPr>
       </w:pPr>
-      <w:hyperlink r:id="rId10" w:history="1">
+      <w:hyperlink r:id="rId11" w:history="1">
         <w:r>
           <w:rPr>
             <w:rStyle w:val="Hiperhivatkozs"/>
@@ -1790,7 +1420,7 @@
           <w:lang w:val="en-US"/>
         </w:rPr>
       </w:pPr>
-      <w:hyperlink r:id="rId11" w:history="1">
+      <w:hyperlink r:id="rId12" w:history="1">
         <w:r>
           <w:rPr>
             <w:rStyle w:val="Hiperhivatkozs"/>
@@ -1817,7 +1447,7 @@
           <w:lang w:val="en-US"/>
         </w:rPr>
       </w:pPr>
-      <w:hyperlink r:id="rId12" w:history="1">
+      <w:hyperlink r:id="rId13" w:history="1">
         <w:r>
           <w:rPr>
             <w:rStyle w:val="Hiperhivatkozs"/>
@@ -1851,7 +1481,7 @@
       </w:pPr>
     </w:p>
     <w:sectPr>
-      <w:footerReference w:type="default" r:id="rId13"/>
+      <w:footerReference w:type="default" r:id="rId14"/>
       <w:pgSz w:w="12240" w:h="15840"/>
       <w:pgMar w:top="1440" w:right="1440" w:bottom="1440" w:left="1440" w:header="720" w:footer="720" w:gutter="0"/>
       <w:cols w:space="720"/>
@@ -1946,7 +1576,7 @@
             <w:noProof/>
             <w:color w:val="A6A6A6" w:themeColor="background1" w:themeShade="A6"/>
           </w:rPr>
-          <w:t>2</w:t>
+          <w:t>3</w:t>
         </w:r>
         <w:r>
           <w:rPr>
@@ -1983,7 +1613,7 @@
             <w:noProof/>
             <w:color w:val="A6A6A6" w:themeColor="background1" w:themeShade="A6"/>
           </w:rPr>
-          <w:t>3</w:t>
+          <w:t>4</w:t>
         </w:r>
         <w:r>
           <w:rPr>

</xml_diff>

<commit_message>
Minor bugfixes and improvements, new measure, Index and Rank added instead of Momentum and Weakness.
</commit_message>
<xml_diff>
--- a/CurrClust_Description.docx
+++ b/CurrClust_Description.docx
@@ -434,34 +434,1059 @@
           <w:szCs w:val="24"/>
           <w:lang w:val="en-US"/>
         </w:rPr>
-        <w:t>The application calculates two other indicators from the changes of the exchange rates. The Momentum is resulted by adding up the changes of a currency relative to the other currencies. Positive values indicate that the given currency is getting stronger relative to the rest of currencies, negative values indicate the opposite of that. Values near to zero indicate that the position of the given currency does not change relative to the other currencies or the changes are rather balanced, it is getting stronger</w:t>
-      </w:r>
-      <w:r>
-        <w:rPr>
-          <w:rFonts w:ascii="Times New Roman" w:hAnsi="Times New Roman" w:cs="Times New Roman"/>
-          <w:sz w:val="24"/>
-          <w:szCs w:val="24"/>
-          <w:lang w:val="en-US"/>
-        </w:rPr>
-        <w:t xml:space="preserve"> and weaker relative</w:t>
-      </w:r>
-      <w:r>
-        <w:rPr>
-          <w:rFonts w:ascii="Times New Roman" w:hAnsi="Times New Roman" w:cs="Times New Roman"/>
-          <w:sz w:val="24"/>
-          <w:szCs w:val="24"/>
-          <w:lang w:val="en-US"/>
-        </w:rPr>
-        <w:t xml:space="preserve"> to the same number of curre</w:t>
-      </w:r>
-      <w:r>
-        <w:rPr>
-          <w:rFonts w:ascii="Times New Roman" w:hAnsi="Times New Roman" w:cs="Times New Roman"/>
-          <w:sz w:val="24"/>
-          <w:szCs w:val="24"/>
-          <w:lang w:val="en-US"/>
-        </w:rPr>
-        <w:t>ncies. Weakness is a positive integer indicating the number of currencies, which are getting stronger relative to the selected currency. A zero value indicate that the selected currency is the strongest among the available currencies.</w:t>
+        <w:t xml:space="preserve">The application calculates two other indicators from the changes of the exchange rates. The </w:t>
+      </w:r>
+      <w:r>
+        <w:rPr>
+          <w:rFonts w:ascii="Times New Roman" w:hAnsi="Times New Roman" w:cs="Times New Roman"/>
+          <w:sz w:val="24"/>
+          <w:szCs w:val="24"/>
+          <w:lang w:val="en-US"/>
+        </w:rPr>
+        <w:t xml:space="preserve">Index </w:t>
+      </w:r>
+      <w:r>
+        <w:rPr>
+          <w:rFonts w:ascii="Times New Roman" w:hAnsi="Times New Roman" w:cs="Times New Roman"/>
+          <w:sz w:val="24"/>
+          <w:szCs w:val="24"/>
+          <w:lang w:val="en-US"/>
+        </w:rPr>
+        <w:t>is resulted as follows:</w:t>
+      </w:r>
+      <w:r>
+        <w:rPr>
+          <w:rFonts w:ascii="Times New Roman" w:hAnsi="Times New Roman" w:cs="Times New Roman"/>
+          <w:sz w:val="24"/>
+          <w:szCs w:val="24"/>
+          <w:lang w:val="en-US"/>
+        </w:rPr>
+        <w:t xml:space="preserve"> </w:t>
+      </w:r>
+      <w:r>
+        <w:rPr>
+          <w:rFonts w:ascii="Times New Roman" w:hAnsi="Times New Roman" w:cs="Times New Roman"/>
+          <w:sz w:val="24"/>
+          <w:szCs w:val="24"/>
+          <w:lang w:val="en-US"/>
+        </w:rPr>
+        <w:t xml:space="preserve">For </w:t>
+      </w:r>
+      <w:r>
+        <w:rPr>
+          <w:rFonts w:ascii="Times New Roman" w:hAnsi="Times New Roman" w:cs="Times New Roman"/>
+          <w:sz w:val="24"/>
+          <w:szCs w:val="24"/>
+          <w:lang w:val="en-US"/>
+        </w:rPr>
+        <w:t xml:space="preserve">a given currency, </w:t>
+      </w:r>
+      <w:r>
+        <w:rPr>
+          <w:rFonts w:ascii="Times New Roman" w:hAnsi="Times New Roman" w:cs="Times New Roman"/>
+          <w:i/>
+          <w:sz w:val="24"/>
+          <w:szCs w:val="24"/>
+          <w:lang w:val="en-US"/>
+        </w:rPr>
+        <w:t>A</w:t>
+      </w:r>
+      <w:r>
+        <w:rPr>
+          <w:rFonts w:ascii="Times New Roman" w:hAnsi="Times New Roman" w:cs="Times New Roman"/>
+          <w:sz w:val="24"/>
+          <w:szCs w:val="24"/>
+          <w:lang w:val="en-US"/>
+        </w:rPr>
+        <w:t xml:space="preserve">, a hypothetic value change is: </w:t>
+      </w:r>
+      <w:r>
+        <w:rPr>
+          <w:rFonts w:ascii="Times New Roman" w:hAnsi="Times New Roman" w:cs="Times New Roman"/>
+          <w:i/>
+          <w:sz w:val="24"/>
+          <w:szCs w:val="24"/>
+          <w:lang w:val="en-US"/>
+        </w:rPr>
+        <w:t>a</w:t>
+      </w:r>
+      <w:r>
+        <w:rPr>
+          <w:rFonts w:ascii="Times New Roman" w:hAnsi="Times New Roman" w:cs="Times New Roman"/>
+          <w:sz w:val="24"/>
+          <w:szCs w:val="24"/>
+          <w:lang w:val="en-US"/>
+        </w:rPr>
+        <w:t xml:space="preserve"> = </w:t>
+      </w:r>
+      <w:r>
+        <w:rPr>
+          <w:rFonts w:ascii="Times New Roman" w:hAnsi="Times New Roman" w:cs="Times New Roman"/>
+          <w:i/>
+          <w:sz w:val="24"/>
+          <w:szCs w:val="24"/>
+          <w:lang w:val="en-US"/>
+        </w:rPr>
+        <w:t>a1</w:t>
+      </w:r>
+      <w:r>
+        <w:rPr>
+          <w:rFonts w:ascii="Times New Roman" w:hAnsi="Times New Roman" w:cs="Times New Roman"/>
+          <w:sz w:val="24"/>
+          <w:szCs w:val="24"/>
+          <w:lang w:val="en-US"/>
+        </w:rPr>
+        <w:t>/</w:t>
+      </w:r>
+      <w:r>
+        <w:rPr>
+          <w:rFonts w:ascii="Times New Roman" w:hAnsi="Times New Roman" w:cs="Times New Roman"/>
+          <w:i/>
+          <w:sz w:val="24"/>
+          <w:szCs w:val="24"/>
+          <w:lang w:val="en-US"/>
+        </w:rPr>
+        <w:t>a0</w:t>
+      </w:r>
+      <w:r>
+        <w:rPr>
+          <w:rFonts w:ascii="Times New Roman" w:hAnsi="Times New Roman" w:cs="Times New Roman"/>
+          <w:sz w:val="24"/>
+          <w:szCs w:val="24"/>
+          <w:lang w:val="en-US"/>
+        </w:rPr>
+        <w:t xml:space="preserve">, where </w:t>
+      </w:r>
+      <w:r>
+        <w:rPr>
+          <w:rFonts w:ascii="Times New Roman" w:hAnsi="Times New Roman" w:cs="Times New Roman"/>
+          <w:i/>
+          <w:sz w:val="24"/>
+          <w:szCs w:val="24"/>
+          <w:lang w:val="en-US"/>
+        </w:rPr>
+        <w:t>a0</w:t>
+      </w:r>
+      <w:r>
+        <w:rPr>
+          <w:rFonts w:ascii="Times New Roman" w:hAnsi="Times New Roman" w:cs="Times New Roman"/>
+          <w:sz w:val="24"/>
+          <w:szCs w:val="24"/>
+          <w:lang w:val="en-US"/>
+        </w:rPr>
+        <w:t xml:space="preserve"> is the value of </w:t>
+      </w:r>
+      <w:r>
+        <w:rPr>
+          <w:rFonts w:ascii="Times New Roman" w:hAnsi="Times New Roman" w:cs="Times New Roman"/>
+          <w:i/>
+          <w:sz w:val="24"/>
+          <w:szCs w:val="24"/>
+          <w:lang w:val="en-US"/>
+        </w:rPr>
+        <w:t>A</w:t>
+      </w:r>
+      <w:r>
+        <w:rPr>
+          <w:rFonts w:ascii="Times New Roman" w:hAnsi="Times New Roman" w:cs="Times New Roman"/>
+          <w:sz w:val="24"/>
+          <w:szCs w:val="24"/>
+          <w:lang w:val="en-US"/>
+        </w:rPr>
+        <w:t xml:space="preserve"> at the starting date and </w:t>
+      </w:r>
+      <w:r>
+        <w:rPr>
+          <w:rFonts w:ascii="Times New Roman" w:hAnsi="Times New Roman" w:cs="Times New Roman"/>
+          <w:i/>
+          <w:sz w:val="24"/>
+          <w:szCs w:val="24"/>
+          <w:lang w:val="en-US"/>
+        </w:rPr>
+        <w:t>a1</w:t>
+      </w:r>
+      <w:r>
+        <w:rPr>
+          <w:rFonts w:ascii="Times New Roman" w:hAnsi="Times New Roman" w:cs="Times New Roman"/>
+          <w:sz w:val="24"/>
+          <w:szCs w:val="24"/>
+          <w:lang w:val="en-US"/>
+        </w:rPr>
+        <w:t xml:space="preserve"> is the value of A at the end date. However, we do not know the exact value of </w:t>
+      </w:r>
+      <w:r>
+        <w:rPr>
+          <w:rFonts w:ascii="Times New Roman" w:hAnsi="Times New Roman" w:cs="Times New Roman"/>
+          <w:i/>
+          <w:sz w:val="24"/>
+          <w:szCs w:val="24"/>
+          <w:lang w:val="en-US"/>
+        </w:rPr>
+        <w:t>a</w:t>
+      </w:r>
+      <w:r>
+        <w:rPr>
+          <w:rFonts w:ascii="Times New Roman" w:hAnsi="Times New Roman" w:cs="Times New Roman"/>
+          <w:sz w:val="24"/>
+          <w:szCs w:val="24"/>
+          <w:lang w:val="en-US"/>
+        </w:rPr>
+        <w:t xml:space="preserve">, </w:t>
+      </w:r>
+      <w:r>
+        <w:rPr>
+          <w:rFonts w:ascii="Times New Roman" w:hAnsi="Times New Roman" w:cs="Times New Roman"/>
+          <w:i/>
+          <w:sz w:val="24"/>
+          <w:szCs w:val="24"/>
+          <w:lang w:val="en-US"/>
+        </w:rPr>
+        <w:t>a1</w:t>
+      </w:r>
+      <w:r>
+        <w:rPr>
+          <w:rFonts w:ascii="Times New Roman" w:hAnsi="Times New Roman" w:cs="Times New Roman"/>
+          <w:sz w:val="24"/>
+          <w:szCs w:val="24"/>
+          <w:lang w:val="en-US"/>
+        </w:rPr>
+        <w:t xml:space="preserve"> or </w:t>
+      </w:r>
+      <w:r>
+        <w:rPr>
+          <w:rFonts w:ascii="Times New Roman" w:hAnsi="Times New Roman" w:cs="Times New Roman"/>
+          <w:i/>
+          <w:sz w:val="24"/>
+          <w:szCs w:val="24"/>
+          <w:lang w:val="en-US"/>
+        </w:rPr>
+        <w:t>a0</w:t>
+      </w:r>
+      <w:r>
+        <w:rPr>
+          <w:rFonts w:ascii="Times New Roman" w:hAnsi="Times New Roman" w:cs="Times New Roman"/>
+          <w:sz w:val="24"/>
+          <w:szCs w:val="24"/>
+          <w:lang w:val="en-US"/>
+        </w:rPr>
+        <w:t xml:space="preserve">, </w:t>
+      </w:r>
+      <w:r>
+        <w:rPr>
+          <w:rFonts w:ascii="Times New Roman" w:hAnsi="Times New Roman" w:cs="Times New Roman"/>
+          <w:sz w:val="24"/>
+          <w:szCs w:val="24"/>
+          <w:lang w:val="en-US"/>
+        </w:rPr>
+        <w:t xml:space="preserve">but we know its exchange rate with another currency, </w:t>
+      </w:r>
+      <w:r>
+        <w:rPr>
+          <w:rFonts w:ascii="Times New Roman" w:hAnsi="Times New Roman" w:cs="Times New Roman"/>
+          <w:i/>
+          <w:sz w:val="24"/>
+          <w:szCs w:val="24"/>
+          <w:lang w:val="en-US"/>
+        </w:rPr>
+        <w:t>B</w:t>
+      </w:r>
+      <w:r>
+        <w:rPr>
+          <w:rFonts w:ascii="Times New Roman" w:hAnsi="Times New Roman" w:cs="Times New Roman"/>
+          <w:sz w:val="24"/>
+          <w:szCs w:val="24"/>
+          <w:lang w:val="en-US"/>
+        </w:rPr>
+        <w:t xml:space="preserve">: </w:t>
+      </w:r>
+      <w:r>
+        <w:rPr>
+          <w:rFonts w:ascii="Times New Roman" w:hAnsi="Times New Roman" w:cs="Times New Roman"/>
+          <w:i/>
+          <w:sz w:val="24"/>
+          <w:szCs w:val="24"/>
+          <w:lang w:val="en-US"/>
+        </w:rPr>
+        <w:t>a1</w:t>
+      </w:r>
+      <w:r>
+        <w:rPr>
+          <w:rFonts w:ascii="Times New Roman" w:hAnsi="Times New Roman" w:cs="Times New Roman"/>
+          <w:sz w:val="24"/>
+          <w:szCs w:val="24"/>
+          <w:lang w:val="en-US"/>
+        </w:rPr>
+        <w:t>/</w:t>
+      </w:r>
+      <w:r>
+        <w:rPr>
+          <w:rFonts w:ascii="Times New Roman" w:hAnsi="Times New Roman" w:cs="Times New Roman"/>
+          <w:i/>
+          <w:sz w:val="24"/>
+          <w:szCs w:val="24"/>
+          <w:lang w:val="en-US"/>
+        </w:rPr>
+        <w:t>b1</w:t>
+      </w:r>
+      <w:r>
+        <w:rPr>
+          <w:rFonts w:ascii="Times New Roman" w:hAnsi="Times New Roman" w:cs="Times New Roman"/>
+          <w:sz w:val="24"/>
+          <w:szCs w:val="24"/>
+          <w:lang w:val="en-US"/>
+        </w:rPr>
+        <w:t xml:space="preserve"> at starting date and </w:t>
+      </w:r>
+      <w:r>
+        <w:rPr>
+          <w:rFonts w:ascii="Times New Roman" w:hAnsi="Times New Roman" w:cs="Times New Roman"/>
+          <w:i/>
+          <w:sz w:val="24"/>
+          <w:szCs w:val="24"/>
+          <w:lang w:val="en-US"/>
+        </w:rPr>
+        <w:t>a0</w:t>
+      </w:r>
+      <w:r>
+        <w:rPr>
+          <w:rFonts w:ascii="Times New Roman" w:hAnsi="Times New Roman" w:cs="Times New Roman"/>
+          <w:sz w:val="24"/>
+          <w:szCs w:val="24"/>
+          <w:lang w:val="en-US"/>
+        </w:rPr>
+        <w:t>/</w:t>
+      </w:r>
+      <w:r>
+        <w:rPr>
+          <w:rFonts w:ascii="Times New Roman" w:hAnsi="Times New Roman" w:cs="Times New Roman"/>
+          <w:i/>
+          <w:sz w:val="24"/>
+          <w:szCs w:val="24"/>
+          <w:lang w:val="en-US"/>
+        </w:rPr>
+        <w:t>b0</w:t>
+      </w:r>
+      <w:r>
+        <w:rPr>
+          <w:rFonts w:ascii="Times New Roman" w:hAnsi="Times New Roman" w:cs="Times New Roman"/>
+          <w:sz w:val="24"/>
+          <w:szCs w:val="24"/>
+          <w:lang w:val="en-US"/>
+        </w:rPr>
+        <w:t xml:space="preserve"> at the end date. Since </w:t>
+      </w:r>
+      <w:r>
+        <w:rPr>
+          <w:rFonts w:ascii="Times New Roman" w:hAnsi="Times New Roman" w:cs="Times New Roman"/>
+          <w:i/>
+          <w:sz w:val="24"/>
+          <w:szCs w:val="24"/>
+          <w:lang w:val="en-US"/>
+        </w:rPr>
+        <w:t>b</w:t>
+      </w:r>
+      <w:r>
+        <w:rPr>
+          <w:rFonts w:ascii="Times New Roman" w:hAnsi="Times New Roman" w:cs="Times New Roman"/>
+          <w:sz w:val="24"/>
+          <w:szCs w:val="24"/>
+          <w:lang w:val="en-US"/>
+        </w:rPr>
+        <w:t xml:space="preserve"> = </w:t>
+      </w:r>
+      <w:r>
+        <w:rPr>
+          <w:rFonts w:ascii="Times New Roman" w:hAnsi="Times New Roman" w:cs="Times New Roman"/>
+          <w:i/>
+          <w:sz w:val="24"/>
+          <w:szCs w:val="24"/>
+          <w:lang w:val="en-US"/>
+        </w:rPr>
+        <w:t>b1</w:t>
+      </w:r>
+      <w:r>
+        <w:rPr>
+          <w:rFonts w:ascii="Times New Roman" w:hAnsi="Times New Roman" w:cs="Times New Roman"/>
+          <w:sz w:val="24"/>
+          <w:szCs w:val="24"/>
+          <w:lang w:val="en-US"/>
+        </w:rPr>
+        <w:t>/</w:t>
+      </w:r>
+      <w:r>
+        <w:rPr>
+          <w:rFonts w:ascii="Times New Roman" w:hAnsi="Times New Roman" w:cs="Times New Roman"/>
+          <w:i/>
+          <w:sz w:val="24"/>
+          <w:szCs w:val="24"/>
+          <w:lang w:val="en-US"/>
+        </w:rPr>
+        <w:t>b0</w:t>
+      </w:r>
+      <w:r>
+        <w:rPr>
+          <w:rFonts w:ascii="Times New Roman" w:hAnsi="Times New Roman" w:cs="Times New Roman"/>
+          <w:sz w:val="24"/>
+          <w:szCs w:val="24"/>
+          <w:lang w:val="en-US"/>
+        </w:rPr>
+        <w:t xml:space="preserve">, </w:t>
+      </w:r>
+      <w:r>
+        <w:rPr>
+          <w:rFonts w:ascii="Times New Roman" w:hAnsi="Times New Roman" w:cs="Times New Roman"/>
+          <w:i/>
+          <w:sz w:val="24"/>
+          <w:szCs w:val="24"/>
+          <w:lang w:val="en-US"/>
+        </w:rPr>
+        <w:t>b</w:t>
+      </w:r>
+      <w:r>
+        <w:rPr>
+          <w:rFonts w:ascii="Times New Roman" w:hAnsi="Times New Roman" w:cs="Times New Roman"/>
+          <w:sz w:val="24"/>
+          <w:szCs w:val="24"/>
+          <w:lang w:val="en-US"/>
+        </w:rPr>
+        <w:t>/</w:t>
+      </w:r>
+      <w:r>
+        <w:rPr>
+          <w:rFonts w:ascii="Times New Roman" w:hAnsi="Times New Roman" w:cs="Times New Roman"/>
+          <w:i/>
+          <w:sz w:val="24"/>
+          <w:szCs w:val="24"/>
+          <w:lang w:val="en-US"/>
+        </w:rPr>
+        <w:t>a</w:t>
+      </w:r>
+      <w:r>
+        <w:rPr>
+          <w:rFonts w:ascii="Times New Roman" w:hAnsi="Times New Roman" w:cs="Times New Roman"/>
+          <w:sz w:val="24"/>
+          <w:szCs w:val="24"/>
+          <w:lang w:val="en-US"/>
+        </w:rPr>
+        <w:t xml:space="preserve"> = </w:t>
+      </w:r>
+      <w:r>
+        <w:rPr>
+          <w:rFonts w:ascii="Times New Roman" w:hAnsi="Times New Roman" w:cs="Times New Roman"/>
+          <w:i/>
+          <w:sz w:val="24"/>
+          <w:szCs w:val="24"/>
+          <w:lang w:val="en-US"/>
+        </w:rPr>
+        <w:t>a0</w:t>
+      </w:r>
+      <w:r>
+        <w:rPr>
+          <w:rFonts w:ascii="Times New Roman" w:hAnsi="Times New Roman" w:cs="Times New Roman"/>
+          <w:sz w:val="24"/>
+          <w:szCs w:val="24"/>
+          <w:lang w:val="en-US"/>
+        </w:rPr>
+        <w:t>/</w:t>
+      </w:r>
+      <w:r>
+        <w:rPr>
+          <w:rFonts w:ascii="Times New Roman" w:hAnsi="Times New Roman" w:cs="Times New Roman"/>
+          <w:i/>
+          <w:sz w:val="24"/>
+          <w:szCs w:val="24"/>
+          <w:lang w:val="en-US"/>
+        </w:rPr>
+        <w:t>b0</w:t>
+      </w:r>
+      <w:r>
+        <w:rPr>
+          <w:rFonts w:ascii="Times New Roman" w:hAnsi="Times New Roman" w:cs="Times New Roman"/>
+          <w:sz w:val="24"/>
+          <w:szCs w:val="24"/>
+          <w:lang w:val="en-US"/>
+        </w:rPr>
+        <w:t xml:space="preserve"> / </w:t>
+      </w:r>
+      <w:r>
+        <w:rPr>
+          <w:rFonts w:ascii="Times New Roman" w:hAnsi="Times New Roman" w:cs="Times New Roman"/>
+          <w:i/>
+          <w:sz w:val="24"/>
+          <w:szCs w:val="24"/>
+          <w:lang w:val="en-US"/>
+        </w:rPr>
+        <w:t>a1</w:t>
+      </w:r>
+      <w:r>
+        <w:rPr>
+          <w:rFonts w:ascii="Times New Roman" w:hAnsi="Times New Roman" w:cs="Times New Roman"/>
+          <w:sz w:val="24"/>
+          <w:szCs w:val="24"/>
+          <w:lang w:val="en-US"/>
+        </w:rPr>
+        <w:t>/</w:t>
+      </w:r>
+      <w:r>
+        <w:rPr>
+          <w:rFonts w:ascii="Times New Roman" w:hAnsi="Times New Roman" w:cs="Times New Roman"/>
+          <w:i/>
+          <w:sz w:val="24"/>
+          <w:szCs w:val="24"/>
+          <w:lang w:val="en-US"/>
+        </w:rPr>
+        <w:t>b1</w:t>
+      </w:r>
+      <w:r>
+        <w:rPr>
+          <w:rFonts w:ascii="Times New Roman" w:hAnsi="Times New Roman" w:cs="Times New Roman"/>
+          <w:sz w:val="24"/>
+          <w:szCs w:val="24"/>
+          <w:lang w:val="en-US"/>
+        </w:rPr>
+        <w:t>. We assume, that the net value changes of all currencies (</w:t>
+      </w:r>
+      <w:r>
+        <w:rPr>
+          <w:rFonts w:ascii="Times New Roman" w:hAnsi="Times New Roman" w:cs="Times New Roman"/>
+          <w:i/>
+          <w:sz w:val="24"/>
+          <w:szCs w:val="24"/>
+          <w:lang w:val="en-US"/>
+        </w:rPr>
+        <w:t>A</w:t>
+      </w:r>
+      <w:r>
+        <w:rPr>
+          <w:rFonts w:ascii="Times New Roman" w:hAnsi="Times New Roman" w:cs="Times New Roman"/>
+          <w:sz w:val="24"/>
+          <w:szCs w:val="24"/>
+          <w:lang w:val="en-US"/>
+        </w:rPr>
+        <w:t xml:space="preserve">, </w:t>
+      </w:r>
+      <w:r>
+        <w:rPr>
+          <w:rFonts w:ascii="Times New Roman" w:hAnsi="Times New Roman" w:cs="Times New Roman"/>
+          <w:i/>
+          <w:sz w:val="24"/>
+          <w:szCs w:val="24"/>
+          <w:lang w:val="en-US"/>
+        </w:rPr>
+        <w:t>B</w:t>
+      </w:r>
+      <w:r>
+        <w:rPr>
+          <w:rFonts w:ascii="Times New Roman" w:hAnsi="Times New Roman" w:cs="Times New Roman"/>
+          <w:sz w:val="24"/>
+          <w:szCs w:val="24"/>
+          <w:lang w:val="en-US"/>
+        </w:rPr>
+        <w:t xml:space="preserve">, </w:t>
+      </w:r>
+      <w:r>
+        <w:rPr>
+          <w:rFonts w:ascii="Times New Roman" w:hAnsi="Times New Roman" w:cs="Times New Roman"/>
+          <w:i/>
+          <w:sz w:val="24"/>
+          <w:szCs w:val="24"/>
+          <w:lang w:val="en-US"/>
+        </w:rPr>
+        <w:t>C</w:t>
+      </w:r>
+      <w:r>
+        <w:rPr>
+          <w:rFonts w:ascii="Times New Roman" w:hAnsi="Times New Roman" w:cs="Times New Roman"/>
+          <w:sz w:val="24"/>
+          <w:szCs w:val="24"/>
+          <w:lang w:val="en-US"/>
+        </w:rPr>
+        <w:t xml:space="preserve">, …) sums up to zero since the changes are balanced; the currencies are strengthened or weakened to one another. Therefore, the average value changes </w:t>
+      </w:r>
+      <w:r>
+        <w:rPr>
+          <w:rFonts w:ascii="Times New Roman" w:hAnsi="Times New Roman" w:cs="Times New Roman"/>
+          <w:i/>
+          <w:sz w:val="24"/>
+          <w:szCs w:val="24"/>
+          <w:lang w:val="en-US"/>
+        </w:rPr>
+        <w:t>a</w:t>
+      </w:r>
+      <w:r>
+        <w:rPr>
+          <w:rFonts w:ascii="Times New Roman" w:hAnsi="Times New Roman" w:cs="Times New Roman"/>
+          <w:sz w:val="24"/>
+          <w:szCs w:val="24"/>
+          <w:lang w:val="en-US"/>
+        </w:rPr>
+        <w:t xml:space="preserve">, </w:t>
+      </w:r>
+      <w:r>
+        <w:rPr>
+          <w:rFonts w:ascii="Times New Roman" w:hAnsi="Times New Roman" w:cs="Times New Roman"/>
+          <w:i/>
+          <w:sz w:val="24"/>
+          <w:szCs w:val="24"/>
+          <w:lang w:val="en-US"/>
+        </w:rPr>
+        <w:t>b</w:t>
+      </w:r>
+      <w:r>
+        <w:rPr>
+          <w:rFonts w:ascii="Times New Roman" w:hAnsi="Times New Roman" w:cs="Times New Roman"/>
+          <w:sz w:val="24"/>
+          <w:szCs w:val="24"/>
+          <w:lang w:val="en-US"/>
+        </w:rPr>
+        <w:t xml:space="preserve">, </w:t>
+      </w:r>
+      <w:r>
+        <w:rPr>
+          <w:rFonts w:ascii="Times New Roman" w:hAnsi="Times New Roman" w:cs="Times New Roman"/>
+          <w:i/>
+          <w:sz w:val="24"/>
+          <w:szCs w:val="24"/>
+          <w:lang w:val="en-US"/>
+        </w:rPr>
+        <w:t>c</w:t>
+      </w:r>
+      <w:r>
+        <w:rPr>
+          <w:rFonts w:ascii="Times New Roman" w:hAnsi="Times New Roman" w:cs="Times New Roman"/>
+          <w:sz w:val="24"/>
+          <w:szCs w:val="24"/>
+          <w:lang w:val="en-US"/>
+        </w:rPr>
+        <w:t xml:space="preserve">, … should be 1. For the given currency, </w:t>
+      </w:r>
+      <w:r>
+        <w:rPr>
+          <w:rFonts w:ascii="Times New Roman" w:hAnsi="Times New Roman" w:cs="Times New Roman"/>
+          <w:i/>
+          <w:sz w:val="24"/>
+          <w:szCs w:val="24"/>
+          <w:lang w:val="en-US"/>
+        </w:rPr>
+        <w:t>A</w:t>
+      </w:r>
+      <w:r>
+        <w:rPr>
+          <w:rFonts w:ascii="Times New Roman" w:hAnsi="Times New Roman" w:cs="Times New Roman"/>
+          <w:sz w:val="24"/>
+          <w:szCs w:val="24"/>
+          <w:lang w:val="en-US"/>
+        </w:rPr>
+        <w:t xml:space="preserve">, we sum up the ratios </w:t>
+      </w:r>
+      <w:r>
+        <w:rPr>
+          <w:rFonts w:ascii="Times New Roman" w:hAnsi="Times New Roman" w:cs="Times New Roman"/>
+          <w:i/>
+          <w:sz w:val="24"/>
+          <w:szCs w:val="24"/>
+          <w:lang w:val="en-US"/>
+        </w:rPr>
+        <w:t>a</w:t>
+      </w:r>
+      <w:r>
+        <w:rPr>
+          <w:rFonts w:ascii="Times New Roman" w:hAnsi="Times New Roman" w:cs="Times New Roman"/>
+          <w:sz w:val="24"/>
+          <w:szCs w:val="24"/>
+          <w:lang w:val="en-US"/>
+        </w:rPr>
+        <w:t>/</w:t>
+      </w:r>
+      <w:r>
+        <w:rPr>
+          <w:rFonts w:ascii="Times New Roman" w:hAnsi="Times New Roman" w:cs="Times New Roman"/>
+          <w:i/>
+          <w:sz w:val="24"/>
+          <w:szCs w:val="24"/>
+          <w:lang w:val="en-US"/>
+        </w:rPr>
+        <w:t>a</w:t>
+      </w:r>
+      <w:r>
+        <w:rPr>
+          <w:rFonts w:ascii="Times New Roman" w:hAnsi="Times New Roman" w:cs="Times New Roman"/>
+          <w:sz w:val="24"/>
+          <w:szCs w:val="24"/>
+          <w:lang w:val="en-US"/>
+        </w:rPr>
+        <w:t xml:space="preserve">, </w:t>
+      </w:r>
+      <w:r>
+        <w:rPr>
+          <w:rFonts w:ascii="Times New Roman" w:hAnsi="Times New Roman" w:cs="Times New Roman"/>
+          <w:i/>
+          <w:sz w:val="24"/>
+          <w:szCs w:val="24"/>
+          <w:lang w:val="en-US"/>
+        </w:rPr>
+        <w:t>b</w:t>
+      </w:r>
+      <w:r>
+        <w:rPr>
+          <w:rFonts w:ascii="Times New Roman" w:hAnsi="Times New Roman" w:cs="Times New Roman"/>
+          <w:sz w:val="24"/>
+          <w:szCs w:val="24"/>
+          <w:lang w:val="en-US"/>
+        </w:rPr>
+        <w:t>/</w:t>
+      </w:r>
+      <w:r>
+        <w:rPr>
+          <w:rFonts w:ascii="Times New Roman" w:hAnsi="Times New Roman" w:cs="Times New Roman"/>
+          <w:i/>
+          <w:sz w:val="24"/>
+          <w:szCs w:val="24"/>
+          <w:lang w:val="en-US"/>
+        </w:rPr>
+        <w:t>a</w:t>
+      </w:r>
+      <w:r>
+        <w:rPr>
+          <w:rFonts w:ascii="Times New Roman" w:hAnsi="Times New Roman" w:cs="Times New Roman"/>
+          <w:sz w:val="24"/>
+          <w:szCs w:val="24"/>
+          <w:lang w:val="en-US"/>
+        </w:rPr>
+        <w:t xml:space="preserve">, </w:t>
+      </w:r>
+      <w:r>
+        <w:rPr>
+          <w:rFonts w:ascii="Times New Roman" w:hAnsi="Times New Roman" w:cs="Times New Roman"/>
+          <w:i/>
+          <w:sz w:val="24"/>
+          <w:szCs w:val="24"/>
+          <w:lang w:val="en-US"/>
+        </w:rPr>
+        <w:t>c</w:t>
+      </w:r>
+      <w:r>
+        <w:rPr>
+          <w:rFonts w:ascii="Times New Roman" w:hAnsi="Times New Roman" w:cs="Times New Roman"/>
+          <w:sz w:val="24"/>
+          <w:szCs w:val="24"/>
+          <w:lang w:val="en-US"/>
+        </w:rPr>
+        <w:t>/</w:t>
+      </w:r>
+      <w:r>
+        <w:rPr>
+          <w:rFonts w:ascii="Times New Roman" w:hAnsi="Times New Roman" w:cs="Times New Roman"/>
+          <w:i/>
+          <w:sz w:val="24"/>
+          <w:szCs w:val="24"/>
+          <w:lang w:val="en-US"/>
+        </w:rPr>
+        <w:t>a</w:t>
+      </w:r>
+      <w:r>
+        <w:rPr>
+          <w:rFonts w:ascii="Times New Roman" w:hAnsi="Times New Roman" w:cs="Times New Roman"/>
+          <w:sz w:val="24"/>
+          <w:szCs w:val="24"/>
+          <w:lang w:val="en-US"/>
+        </w:rPr>
+        <w:t>, … to get: (</w:t>
+      </w:r>
+      <w:r>
+        <w:rPr>
+          <w:rFonts w:ascii="Times New Roman" w:hAnsi="Times New Roman" w:cs="Times New Roman"/>
+          <w:i/>
+          <w:sz w:val="24"/>
+          <w:szCs w:val="24"/>
+          <w:lang w:val="en-US"/>
+        </w:rPr>
+        <w:t>a</w:t>
+      </w:r>
+      <w:r>
+        <w:rPr>
+          <w:rFonts w:ascii="Times New Roman" w:hAnsi="Times New Roman" w:cs="Times New Roman"/>
+          <w:sz w:val="24"/>
+          <w:szCs w:val="24"/>
+          <w:lang w:val="en-US"/>
+        </w:rPr>
+        <w:t xml:space="preserve"> + </w:t>
+      </w:r>
+      <w:r>
+        <w:rPr>
+          <w:rFonts w:ascii="Times New Roman" w:hAnsi="Times New Roman" w:cs="Times New Roman"/>
+          <w:i/>
+          <w:sz w:val="24"/>
+          <w:szCs w:val="24"/>
+          <w:lang w:val="en-US"/>
+        </w:rPr>
+        <w:t>b</w:t>
+      </w:r>
+      <w:r>
+        <w:rPr>
+          <w:rFonts w:ascii="Times New Roman" w:hAnsi="Times New Roman" w:cs="Times New Roman"/>
+          <w:sz w:val="24"/>
+          <w:szCs w:val="24"/>
+          <w:lang w:val="en-US"/>
+        </w:rPr>
+        <w:t xml:space="preserve"> + </w:t>
+      </w:r>
+      <w:r>
+        <w:rPr>
+          <w:rFonts w:ascii="Times New Roman" w:hAnsi="Times New Roman" w:cs="Times New Roman"/>
+          <w:i/>
+          <w:sz w:val="24"/>
+          <w:szCs w:val="24"/>
+          <w:lang w:val="en-US"/>
+        </w:rPr>
+        <w:t>c</w:t>
+      </w:r>
+      <w:r>
+        <w:rPr>
+          <w:rFonts w:ascii="Times New Roman" w:hAnsi="Times New Roman" w:cs="Times New Roman"/>
+          <w:sz w:val="24"/>
+          <w:szCs w:val="24"/>
+          <w:lang w:val="en-US"/>
+        </w:rPr>
+        <w:t xml:space="preserve"> + …)/</w:t>
+      </w:r>
+      <w:r>
+        <w:rPr>
+          <w:rFonts w:ascii="Times New Roman" w:hAnsi="Times New Roman" w:cs="Times New Roman"/>
+          <w:i/>
+          <w:sz w:val="24"/>
+          <w:szCs w:val="24"/>
+          <w:lang w:val="en-US"/>
+        </w:rPr>
+        <w:t>a</w:t>
+      </w:r>
+      <w:r>
+        <w:rPr>
+          <w:rFonts w:ascii="Times New Roman" w:hAnsi="Times New Roman" w:cs="Times New Roman"/>
+          <w:sz w:val="24"/>
+          <w:szCs w:val="24"/>
+          <w:lang w:val="en-US"/>
+        </w:rPr>
+        <w:t xml:space="preserve">. Since </w:t>
+      </w:r>
+      <w:r>
+        <w:rPr>
+          <w:rFonts w:ascii="Times New Roman" w:hAnsi="Times New Roman" w:cs="Times New Roman"/>
+          <w:i/>
+          <w:sz w:val="24"/>
+          <w:szCs w:val="24"/>
+          <w:lang w:val="en-US"/>
+        </w:rPr>
+        <w:t>a</w:t>
+      </w:r>
+      <w:r>
+        <w:rPr>
+          <w:rFonts w:ascii="Times New Roman" w:hAnsi="Times New Roman" w:cs="Times New Roman"/>
+          <w:sz w:val="24"/>
+          <w:szCs w:val="24"/>
+          <w:lang w:val="en-US"/>
+        </w:rPr>
+        <w:t xml:space="preserve"> + </w:t>
+      </w:r>
+      <w:r>
+        <w:rPr>
+          <w:rFonts w:ascii="Times New Roman" w:hAnsi="Times New Roman" w:cs="Times New Roman"/>
+          <w:i/>
+          <w:sz w:val="24"/>
+          <w:szCs w:val="24"/>
+          <w:lang w:val="en-US"/>
+        </w:rPr>
+        <w:t>b</w:t>
+      </w:r>
+      <w:r>
+        <w:rPr>
+          <w:rFonts w:ascii="Times New Roman" w:hAnsi="Times New Roman" w:cs="Times New Roman"/>
+          <w:sz w:val="24"/>
+          <w:szCs w:val="24"/>
+          <w:lang w:val="en-US"/>
+        </w:rPr>
+        <w:t xml:space="preserve"> + </w:t>
+      </w:r>
+      <w:r>
+        <w:rPr>
+          <w:rFonts w:ascii="Times New Roman" w:hAnsi="Times New Roman" w:cs="Times New Roman"/>
+          <w:i/>
+          <w:sz w:val="24"/>
+          <w:szCs w:val="24"/>
+          <w:lang w:val="en-US"/>
+        </w:rPr>
+        <w:t>c</w:t>
+      </w:r>
+      <w:r>
+        <w:rPr>
+          <w:rFonts w:ascii="Times New Roman" w:hAnsi="Times New Roman" w:cs="Times New Roman"/>
+          <w:sz w:val="24"/>
+          <w:szCs w:val="24"/>
+          <w:lang w:val="en-US"/>
+        </w:rPr>
+        <w:t xml:space="preserve"> + … should sum up to the average, 1 times the number of currencies in the set, </w:t>
+      </w:r>
+      <w:r>
+        <w:rPr>
+          <w:rFonts w:ascii="Times New Roman" w:hAnsi="Times New Roman" w:cs="Times New Roman"/>
+          <w:i/>
+          <w:sz w:val="24"/>
+          <w:szCs w:val="24"/>
+          <w:lang w:val="en-US"/>
+        </w:rPr>
+        <w:t>N</w:t>
+      </w:r>
+      <w:r>
+        <w:rPr>
+          <w:rFonts w:ascii="Times New Roman" w:hAnsi="Times New Roman" w:cs="Times New Roman"/>
+          <w:sz w:val="24"/>
+          <w:szCs w:val="24"/>
+          <w:lang w:val="en-US"/>
+        </w:rPr>
+        <w:t xml:space="preserve">, </w:t>
+      </w:r>
+      <w:r>
+        <w:rPr>
+          <w:rFonts w:ascii="Times New Roman" w:hAnsi="Times New Roman" w:cs="Times New Roman"/>
+          <w:sz w:val="24"/>
+          <w:szCs w:val="24"/>
+          <w:lang w:val="en-US"/>
+        </w:rPr>
+        <w:t xml:space="preserve">we will get </w:t>
+      </w:r>
+      <w:r>
+        <w:rPr>
+          <w:rFonts w:ascii="Times New Roman" w:hAnsi="Times New Roman" w:cs="Times New Roman"/>
+          <w:i/>
+          <w:sz w:val="24"/>
+          <w:szCs w:val="24"/>
+          <w:lang w:val="en-US"/>
+        </w:rPr>
+        <w:t>N</w:t>
+      </w:r>
+      <w:r>
+        <w:rPr>
+          <w:rFonts w:ascii="Times New Roman" w:hAnsi="Times New Roman" w:cs="Times New Roman"/>
+          <w:sz w:val="24"/>
+          <w:szCs w:val="24"/>
+          <w:lang w:val="en-US"/>
+        </w:rPr>
+        <w:t>/</w:t>
+      </w:r>
+      <w:r>
+        <w:rPr>
+          <w:rFonts w:ascii="Times New Roman" w:hAnsi="Times New Roman" w:cs="Times New Roman"/>
+          <w:i/>
+          <w:sz w:val="24"/>
+          <w:szCs w:val="24"/>
+          <w:lang w:val="en-US"/>
+        </w:rPr>
+        <w:t>a</w:t>
+      </w:r>
+      <w:r>
+        <w:rPr>
+          <w:rFonts w:ascii="Times New Roman" w:hAnsi="Times New Roman" w:cs="Times New Roman"/>
+          <w:sz w:val="24"/>
+          <w:szCs w:val="24"/>
+          <w:lang w:val="en-US"/>
+        </w:rPr>
+        <w:t>.</w:t>
+      </w:r>
+      <w:r>
+        <w:rPr>
+          <w:rFonts w:ascii="Times New Roman" w:hAnsi="Times New Roman" w:cs="Times New Roman"/>
+          <w:sz w:val="24"/>
+          <w:szCs w:val="24"/>
+          <w:lang w:val="en-US"/>
+        </w:rPr>
+        <w:t xml:space="preserve"> We can obtain the value of </w:t>
+      </w:r>
+      <w:r>
+        <w:rPr>
+          <w:rFonts w:ascii="Times New Roman" w:hAnsi="Times New Roman" w:cs="Times New Roman"/>
+          <w:i/>
+          <w:sz w:val="24"/>
+          <w:szCs w:val="24"/>
+          <w:lang w:val="en-US"/>
+        </w:rPr>
+        <w:t>a</w:t>
+      </w:r>
+      <w:r>
+        <w:rPr>
+          <w:rFonts w:ascii="Times New Roman" w:hAnsi="Times New Roman" w:cs="Times New Roman"/>
+          <w:sz w:val="24"/>
+          <w:szCs w:val="24"/>
+          <w:lang w:val="en-US"/>
+        </w:rPr>
+        <w:t xml:space="preserve"> from this formula.</w:t>
+      </w:r>
+      <w:r>
+        <w:rPr>
+          <w:rFonts w:ascii="Times New Roman" w:hAnsi="Times New Roman" w:cs="Times New Roman"/>
+          <w:sz w:val="24"/>
+          <w:szCs w:val="24"/>
+          <w:lang w:val="en-US"/>
+        </w:rPr>
+        <w:t xml:space="preserve"> This is a rate by which the value of the currency </w:t>
+      </w:r>
+      <w:r>
+        <w:rPr>
+          <w:rFonts w:ascii="Times New Roman" w:hAnsi="Times New Roman" w:cs="Times New Roman"/>
+          <w:i/>
+          <w:sz w:val="24"/>
+          <w:szCs w:val="24"/>
+          <w:lang w:val="en-US"/>
+        </w:rPr>
+        <w:t>A</w:t>
+      </w:r>
+      <w:r>
+        <w:rPr>
+          <w:rFonts w:ascii="Times New Roman" w:hAnsi="Times New Roman" w:cs="Times New Roman"/>
+          <w:sz w:val="24"/>
+          <w:szCs w:val="24"/>
+          <w:lang w:val="en-US"/>
+        </w:rPr>
+        <w:t xml:space="preserve"> is changed. This is a base independent value, but still depends on the set of currencies we included in the analysis. </w:t>
+      </w:r>
+      <w:proofErr w:type="spellStart"/>
+      <w:r>
+        <w:rPr>
+          <w:rFonts w:ascii="Times New Roman" w:hAnsi="Times New Roman" w:cs="Times New Roman"/>
+          <w:sz w:val="24"/>
+          <w:szCs w:val="24"/>
+          <w:lang w:val="en-US"/>
+        </w:rPr>
+        <w:t>CurrClust</w:t>
+      </w:r>
+      <w:proofErr w:type="spellEnd"/>
+      <w:r>
+        <w:rPr>
+          <w:rFonts w:ascii="Times New Roman" w:hAnsi="Times New Roman" w:cs="Times New Roman"/>
+          <w:sz w:val="24"/>
+          <w:szCs w:val="24"/>
+          <w:lang w:val="en-US"/>
+        </w:rPr>
+        <w:t xml:space="preserve"> shows the Index as the percent change of the given currency, therefore negative or positive values indicate weakening or strengthening respectively. </w:t>
+      </w:r>
+      <w:proofErr w:type="spellStart"/>
+      <w:r>
+        <w:rPr>
+          <w:rFonts w:ascii="Times New Roman" w:hAnsi="Times New Roman" w:cs="Times New Roman"/>
+          <w:sz w:val="24"/>
+          <w:szCs w:val="24"/>
+          <w:lang w:val="en-US"/>
+        </w:rPr>
+        <w:t>CurrClust</w:t>
+      </w:r>
+      <w:proofErr w:type="spellEnd"/>
+      <w:r>
+        <w:rPr>
+          <w:rFonts w:ascii="Times New Roman" w:hAnsi="Times New Roman" w:cs="Times New Roman"/>
+          <w:sz w:val="24"/>
+          <w:szCs w:val="24"/>
+          <w:lang w:val="en-US"/>
+        </w:rPr>
+        <w:t xml:space="preserve"> also calculates a rank based on this index; lower rank indicates that the given currency is stronger than the rest.</w:t>
       </w:r>
     </w:p>
     <w:p>
@@ -502,36 +1527,40 @@
       <w:pPr>
         <w:jc w:val="both"/>
         <w:rPr>
-          <w:lang w:val="en-US"/>
-        </w:rPr>
-      </w:pPr>
-      <w:r>
-        <w:rPr>
+          <w:rFonts w:ascii="Times New Roman" w:hAnsi="Times New Roman" w:cs="Times New Roman"/>
+          <w:sz w:val="24"/>
+          <w:lang w:val="en-US"/>
+        </w:rPr>
+      </w:pPr>
+      <w:r>
+        <w:rPr>
+          <w:rFonts w:ascii="Times New Roman" w:hAnsi="Times New Roman" w:cs="Times New Roman"/>
+          <w:sz w:val="24"/>
           <w:lang w:val="en-US"/>
         </w:rPr>
         <w:t>On January</w:t>
       </w:r>
       <w:r>
         <w:rPr>
+          <w:rFonts w:ascii="Times New Roman" w:hAnsi="Times New Roman" w:cs="Times New Roman"/>
+          <w:sz w:val="24"/>
           <w:lang w:val="en-US"/>
         </w:rPr>
         <w:t xml:space="preserve"> 15</w:t>
       </w:r>
       <w:r>
         <w:rPr>
-          <w:lang w:val="en-US"/>
-        </w:rPr>
-        <w:t xml:space="preserve">, 2015, The Swiss National </w:t>
-      </w:r>
-      <w:r>
-        <w:rPr>
-          <w:lang w:val="en-US"/>
-        </w:rPr>
-        <w:t>Bank decided to end its cap on Swiss Franc. This event was called as “</w:t>
+          <w:rFonts w:ascii="Times New Roman" w:hAnsi="Times New Roman" w:cs="Times New Roman"/>
+          <w:sz w:val="24"/>
+          <w:lang w:val="en-US"/>
+        </w:rPr>
+        <w:t>, 2015, The Swiss National Bank decided to end its cap on Swiss Franc. This event was called as “</w:t>
       </w:r>
       <w:proofErr w:type="spellStart"/>
       <w:r>
         <w:rPr>
+          <w:rFonts w:ascii="Times New Roman" w:hAnsi="Times New Roman" w:cs="Times New Roman"/>
+          <w:sz w:val="24"/>
           <w:lang w:val="en-US"/>
         </w:rPr>
         <w:t>Frankenschock</w:t>
@@ -539,24 +1568,16 @@
       <w:proofErr w:type="spellEnd"/>
       <w:r>
         <w:rPr>
-          <w:lang w:val="en-US"/>
-        </w:rPr>
-        <w:t xml:space="preserve">” since it caused turbulence on foreign exchange market </w:t>
-      </w:r>
-      <w:r>
-        <w:rPr>
-          <w:lang w:val="en-US"/>
-        </w:rPr>
-        <w:t>[6]</w:t>
-      </w:r>
-      <w:r>
-        <w:rPr>
-          <w:lang w:val="en-US"/>
-        </w:rPr>
-        <w:t>.</w:t>
-      </w:r>
-      <w:r>
-        <w:rPr>
+          <w:rFonts w:ascii="Times New Roman" w:hAnsi="Times New Roman" w:cs="Times New Roman"/>
+          <w:sz w:val="24"/>
+          <w:lang w:val="en-US"/>
+        </w:rPr>
+        <w:t>” since it caused turbulence on foreign exchange market [6].</w:t>
+      </w:r>
+      <w:r>
+        <w:rPr>
+          <w:rFonts w:ascii="Times New Roman" w:hAnsi="Times New Roman" w:cs="Times New Roman"/>
+          <w:sz w:val="24"/>
           <w:lang w:val="en-US"/>
         </w:rPr>
         <w:t xml:space="preserve"> </w:t>
@@ -564,6 +1585,8 @@
       <w:proofErr w:type="spellStart"/>
       <w:r>
         <w:rPr>
+          <w:rFonts w:ascii="Times New Roman" w:hAnsi="Times New Roman" w:cs="Times New Roman"/>
+          <w:sz w:val="24"/>
           <w:lang w:val="en-US"/>
         </w:rPr>
         <w:t>CurrClust</w:t>
@@ -571,12 +1594,16 @@
       <w:proofErr w:type="spellEnd"/>
       <w:r>
         <w:rPr>
+          <w:rFonts w:ascii="Times New Roman" w:hAnsi="Times New Roman" w:cs="Times New Roman"/>
+          <w:sz w:val="24"/>
           <w:lang w:val="en-US"/>
         </w:rPr>
         <w:t xml:space="preserve"> was run on the time interval: the day before</w:t>
       </w:r>
       <w:r>
         <w:rPr>
+          <w:rFonts w:ascii="Times New Roman" w:hAnsi="Times New Roman" w:cs="Times New Roman"/>
+          <w:sz w:val="24"/>
           <w:lang w:val="en-US"/>
         </w:rPr>
         <w:t xml:space="preserve"> the “</w:t>
@@ -584,6 +1611,8 @@
       <w:proofErr w:type="spellStart"/>
       <w:r>
         <w:rPr>
+          <w:rFonts w:ascii="Times New Roman" w:hAnsi="Times New Roman" w:cs="Times New Roman"/>
+          <w:sz w:val="24"/>
           <w:lang w:val="en-US"/>
         </w:rPr>
         <w:t>Frankenschock</w:t>
@@ -591,24 +1620,32 @@
       <w:proofErr w:type="spellEnd"/>
       <w:r>
         <w:rPr>
+          <w:rFonts w:ascii="Times New Roman" w:hAnsi="Times New Roman" w:cs="Times New Roman"/>
+          <w:sz w:val="24"/>
           <w:lang w:val="en-US"/>
         </w:rPr>
         <w:t>”, January 14</w:t>
       </w:r>
       <w:r>
         <w:rPr>
+          <w:rFonts w:ascii="Times New Roman" w:hAnsi="Times New Roman" w:cs="Times New Roman"/>
+          <w:sz w:val="24"/>
           <w:lang w:val="en-US"/>
         </w:rPr>
         <w:t xml:space="preserve">, 2015 </w:t>
       </w:r>
       <w:r>
         <w:rPr>
+          <w:rFonts w:ascii="Times New Roman" w:hAnsi="Times New Roman" w:cs="Times New Roman"/>
+          <w:sz w:val="24"/>
           <w:lang w:val="en-US"/>
         </w:rPr>
         <w:t>and a couple of days later, January 16</w:t>
       </w:r>
       <w:r>
         <w:rPr>
+          <w:rFonts w:ascii="Times New Roman" w:hAnsi="Times New Roman" w:cs="Times New Roman"/>
+          <w:sz w:val="24"/>
           <w:lang w:val="en-US"/>
         </w:rPr>
         <w:t xml:space="preserve">, 2105. As seen on the </w:t>
@@ -616,6 +1653,8 @@
       <w:proofErr w:type="spellStart"/>
       <w:r>
         <w:rPr>
+          <w:rFonts w:ascii="Times New Roman" w:hAnsi="Times New Roman" w:cs="Times New Roman"/>
+          <w:sz w:val="24"/>
           <w:lang w:val="en-US"/>
         </w:rPr>
         <w:t>clustogram</w:t>
@@ -623,18 +1662,34 @@
       <w:proofErr w:type="spellEnd"/>
       <w:r>
         <w:rPr>
+          <w:rFonts w:ascii="Times New Roman" w:hAnsi="Times New Roman" w:cs="Times New Roman"/>
+          <w:sz w:val="24"/>
           <w:lang w:val="en-US"/>
         </w:rPr>
         <w:t xml:space="preserve"> below, the Swiss Franc sharply separated from the rest of the clusters</w:t>
       </w:r>
       <w:r>
         <w:rPr>
-          <w:lang w:val="en-US"/>
-        </w:rPr>
-        <w:t xml:space="preserve"> with the highest Momentum</w:t>
-      </w:r>
-      <w:r>
-        <w:rPr>
+          <w:rFonts w:ascii="Times New Roman" w:hAnsi="Times New Roman" w:cs="Times New Roman"/>
+          <w:sz w:val="24"/>
+          <w:lang w:val="en-US"/>
+        </w:rPr>
+        <w:t xml:space="preserve"> with the highest </w:t>
+      </w:r>
+      <w:r>
+        <w:rPr>
+          <w:rFonts w:ascii="Times New Roman" w:hAnsi="Times New Roman" w:cs="Times New Roman"/>
+          <w:sz w:val="24"/>
+          <w:lang w:val="en-US"/>
+        </w:rPr>
+        <w:t>Index</w:t>
+      </w:r>
+      <w:bookmarkStart w:id="0" w:name="_GoBack"/>
+      <w:bookmarkEnd w:id="0"/>
+      <w:r>
+        <w:rPr>
+          <w:rFonts w:ascii="Times New Roman" w:hAnsi="Times New Roman" w:cs="Times New Roman"/>
+          <w:sz w:val="24"/>
           <w:lang w:val="en-US"/>
         </w:rPr>
         <w:t xml:space="preserve"> (Figure 1).</w:t>
@@ -643,58 +1698,74 @@
     <w:p>
       <w:pPr>
         <w:rPr>
-          <w:i/>
-          <w:lang w:val="en-US"/>
-        </w:rPr>
-      </w:pPr>
-      <w:r>
-        <w:rPr>
           <w:b/>
           <w:lang w:val="en-US"/>
         </w:rPr>
-        <w:t>Figure 1.</w:t>
-      </w:r>
-      <w:r>
-        <w:rPr>
-          <w:lang w:val="en-US"/>
-        </w:rPr>
-        <w:t xml:space="preserve"> </w:t>
-      </w:r>
-      <w:proofErr w:type="spellStart"/>
-      <w:r>
-        <w:rPr>
-          <w:i/>
-          <w:lang w:val="en-US"/>
-        </w:rPr>
-        <w:t>Clustogram</w:t>
-      </w:r>
-      <w:proofErr w:type="spellEnd"/>
-      <w:r>
-        <w:rPr>
-          <w:i/>
-          <w:lang w:val="en-US"/>
-        </w:rPr>
-        <w:t xml:space="preserve"> of the change in currency exchange rates before and after the “</w:t>
-      </w:r>
-      <w:proofErr w:type="spellStart"/>
-      <w:r>
-        <w:rPr>
-          <w:i/>
-          <w:lang w:val="en-US"/>
-        </w:rPr>
-        <w:t>Frankenschock</w:t>
-      </w:r>
-      <w:proofErr w:type="spellEnd"/>
-      <w:r>
-        <w:rPr>
-          <w:i/>
-          <w:lang w:val="en-US"/>
-        </w:rPr>
-        <w:t>” (January 15, 2015)</w:t>
+      </w:pPr>
+      <w:r>
+        <w:rPr>
+          <w:b/>
+          <w:lang w:val="en-US"/>
+        </w:rPr>
+        <w:br w:type="page"/>
       </w:r>
     </w:p>
     <w:p>
       <w:pPr>
+        <w:rPr>
+          <w:i/>
+          <w:lang w:val="en-US"/>
+        </w:rPr>
+      </w:pPr>
+      <w:r>
+        <w:rPr>
+          <w:b/>
+          <w:lang w:val="en-US"/>
+        </w:rPr>
+        <w:lastRenderedPageBreak/>
+        <w:t>Figure 1.</w:t>
+      </w:r>
+      <w:r>
+        <w:rPr>
+          <w:lang w:val="en-US"/>
+        </w:rPr>
+        <w:t xml:space="preserve"> </w:t>
+      </w:r>
+      <w:proofErr w:type="spellStart"/>
+      <w:r>
+        <w:rPr>
+          <w:i/>
+          <w:lang w:val="en-US"/>
+        </w:rPr>
+        <w:t>Clustogram</w:t>
+      </w:r>
+      <w:proofErr w:type="spellEnd"/>
+      <w:r>
+        <w:rPr>
+          <w:i/>
+          <w:lang w:val="en-US"/>
+        </w:rPr>
+        <w:t xml:space="preserve"> of the change in currency exchange rates before and after the “</w:t>
+      </w:r>
+      <w:proofErr w:type="spellStart"/>
+      <w:r>
+        <w:rPr>
+          <w:i/>
+          <w:lang w:val="en-US"/>
+        </w:rPr>
+        <w:t>Frankenschock</w:t>
+      </w:r>
+      <w:proofErr w:type="spellEnd"/>
+      <w:r>
+        <w:rPr>
+          <w:i/>
+          <w:lang w:val="en-US"/>
+        </w:rPr>
+        <w:t>” (January 15, 2015)</w:t>
+      </w:r>
+    </w:p>
+    <w:p>
+      <w:pPr>
         <w:jc w:val="center"/>
         <w:rPr>
           <w:lang w:val="en-US"/>
@@ -706,9 +1777,9 @@
           <w:lang w:val="en-US"/>
         </w:rPr>
         <w:drawing>
-          <wp:inline distT="0" distB="0" distL="0" distR="0" wp14:anchorId="63ADD7C1" wp14:editId="58FFB915">
-            <wp:extent cx="4267200" cy="2509715"/>
-            <wp:effectExtent l="0" t="0" r="0" b="5080"/>
+          <wp:inline distT="0" distB="0" distL="0" distR="0" wp14:anchorId="6D26A9C4" wp14:editId="60105A3F">
+            <wp:extent cx="5311140" cy="3428976"/>
+            <wp:effectExtent l="19050" t="19050" r="22860" b="19685"/>
             <wp:docPr id="1" name="Kép 1"/>
             <wp:cNvGraphicFramePr>
               <a:graphicFrameLocks xmlns:a="http://schemas.openxmlformats.org/drawingml/2006/main" noChangeAspect="1"/>
@@ -729,11 +1800,16 @@
                   <pic:spPr>
                     <a:xfrm>
                       <a:off x="0" y="0"/>
-                      <a:ext cx="4267200" cy="2509715"/>
+                      <a:ext cx="5320094" cy="3434757"/>
                     </a:xfrm>
                     <a:prstGeom prst="rect">
                       <a:avLst/>
                     </a:prstGeom>
+                    <a:ln w="3175">
+                      <a:solidFill>
+                        <a:schemeClr val="tx1"/>
+                      </a:solidFill>
+                    </a:ln>
                   </pic:spPr>
                 </pic:pic>
               </a:graphicData>
@@ -741,68 +1817,83 @@
           </wp:inline>
         </w:drawing>
       </w:r>
-      <w:bookmarkStart w:id="0" w:name="_GoBack"/>
-      <w:bookmarkEnd w:id="0"/>
     </w:p>
     <w:p>
       <w:pPr>
         <w:rPr>
-          <w:lang w:val="en-US"/>
-        </w:rPr>
-      </w:pPr>
-      <w:r>
-        <w:rPr>
-          <w:lang w:val="en-US"/>
-        </w:rPr>
-        <w:lastRenderedPageBreak/>
+          <w:rFonts w:ascii="Times New Roman" w:hAnsi="Times New Roman" w:cs="Times New Roman"/>
+          <w:sz w:val="24"/>
+          <w:lang w:val="en-US"/>
+        </w:rPr>
+      </w:pPr>
+      <w:r>
+        <w:rPr>
+          <w:rFonts w:ascii="Times New Roman" w:hAnsi="Times New Roman" w:cs="Times New Roman"/>
+          <w:sz w:val="24"/>
+          <w:lang w:val="en-US"/>
+        </w:rPr>
         <w:t xml:space="preserve">If we look at the most similar currencies to the Swiss Franc in this </w:t>
       </w:r>
       <w:r>
         <w:rPr>
-          <w:lang w:val="en-US"/>
-        </w:rPr>
-        <w:t xml:space="preserve">period, we can see that neither of them has the distance value less than 0.4. After such an event, you might want to find a suitable investment in some currencies: if you want to avoid the negative interest rates of the Swiss Franc, you may choose a currency which is most </w:t>
-      </w:r>
-      <w:proofErr w:type="gramStart"/>
-      <w:r>
-        <w:rPr>
-          <w:lang w:val="en-US"/>
-        </w:rPr>
-        <w:t>similar to</w:t>
-      </w:r>
-      <w:proofErr w:type="gramEnd"/>
-      <w:r>
-        <w:rPr>
-          <w:lang w:val="en-US"/>
-        </w:rPr>
-        <w:t xml:space="preserve"> it. As seen on the li</w:t>
-      </w:r>
-      <w:r>
-        <w:rPr>
+          <w:rFonts w:ascii="Times New Roman" w:hAnsi="Times New Roman" w:cs="Times New Roman"/>
+          <w:sz w:val="24"/>
+          <w:lang w:val="en-US"/>
+        </w:rPr>
+        <w:t xml:space="preserve">period, we can see that neither of them has the distance value less than 0.4. After such an event, you might want to find a suitable investment in some currencies: if you want to avoid the negative interest rates of the Swiss Franc, you may choose a currency which is </w:t>
+      </w:r>
+      <w:r>
+        <w:rPr>
+          <w:rFonts w:ascii="Times New Roman" w:hAnsi="Times New Roman" w:cs="Times New Roman"/>
+          <w:sz w:val="24"/>
+          <w:lang w:val="en-US"/>
+        </w:rPr>
+        <w:t>the most similar</w:t>
+      </w:r>
+      <w:r>
+        <w:rPr>
+          <w:rFonts w:ascii="Times New Roman" w:hAnsi="Times New Roman" w:cs="Times New Roman"/>
+          <w:sz w:val="24"/>
+          <w:lang w:val="en-US"/>
+        </w:rPr>
+        <w:t>. As seen on the li</w:t>
+      </w:r>
+      <w:r>
+        <w:rPr>
+          <w:rFonts w:ascii="Times New Roman" w:hAnsi="Times New Roman" w:cs="Times New Roman"/>
+          <w:sz w:val="24"/>
           <w:lang w:val="en-US"/>
         </w:rPr>
         <w:t xml:space="preserve">st of most similar currencies, </w:t>
       </w:r>
       <w:r>
         <w:rPr>
+          <w:rFonts w:ascii="Times New Roman" w:hAnsi="Times New Roman" w:cs="Times New Roman"/>
+          <w:sz w:val="24"/>
           <w:lang w:val="en-US"/>
         </w:rPr>
         <w:t>your cho</w:t>
       </w:r>
       <w:r>
         <w:rPr>
+          <w:rFonts w:ascii="Times New Roman" w:hAnsi="Times New Roman" w:cs="Times New Roman"/>
+          <w:sz w:val="24"/>
           <w:lang w:val="en-US"/>
         </w:rPr>
         <w:t>ice might be the Russian Ruble or the Norwegian Krone (Figure 2</w:t>
       </w:r>
       <w:r>
         <w:rPr>
+          <w:rFonts w:ascii="Times New Roman" w:hAnsi="Times New Roman" w:cs="Times New Roman"/>
+          <w:sz w:val="24"/>
           <w:lang w:val="en-US"/>
         </w:rPr>
         <w:t>)</w:t>
       </w:r>
       <w:r>
         <w:rPr>
+          <w:rFonts w:ascii="Times New Roman" w:hAnsi="Times New Roman" w:cs="Times New Roman"/>
+          <w:sz w:val="24"/>
           <w:lang w:val="en-US"/>
         </w:rPr>
         <w:t>. Though the “</w:t>
@@ -810,6 +1901,8 @@
       <w:proofErr w:type="spellStart"/>
       <w:r>
         <w:rPr>
+          <w:rFonts w:ascii="Times New Roman" w:hAnsi="Times New Roman" w:cs="Times New Roman"/>
+          <w:sz w:val="24"/>
           <w:lang w:val="en-US"/>
         </w:rPr>
         <w:t>Frankenschock</w:t>
@@ -817,6 +1910,8 @@
       <w:proofErr w:type="spellEnd"/>
       <w:r>
         <w:rPr>
+          <w:rFonts w:ascii="Times New Roman" w:hAnsi="Times New Roman" w:cs="Times New Roman"/>
+          <w:sz w:val="24"/>
           <w:lang w:val="en-US"/>
         </w:rPr>
         <w:t>” had a strong effect on the foreign currency market, it had the least impact on the Norwegian currency.</w:t>
@@ -902,10 +1997,10 @@
           <w:lang w:val="en-US"/>
         </w:rPr>
         <w:drawing>
-          <wp:inline distT="0" distB="0" distL="0" distR="0" wp14:anchorId="4D1D5FA8" wp14:editId="138DD2F6">
-            <wp:extent cx="3954155" cy="2026920"/>
-            <wp:effectExtent l="0" t="0" r="8255" b="0"/>
-            <wp:docPr id="2" name="Kép 2"/>
+          <wp:inline distT="0" distB="0" distL="0" distR="0" wp14:anchorId="44490951" wp14:editId="6BB85892">
+            <wp:extent cx="3436620" cy="2081992"/>
+            <wp:effectExtent l="19050" t="19050" r="11430" b="13970"/>
+            <wp:docPr id="3" name="Kép 3"/>
             <wp:cNvGraphicFramePr>
               <a:graphicFrameLocks xmlns:a="http://schemas.openxmlformats.org/drawingml/2006/main" noChangeAspect="1"/>
             </wp:cNvGraphicFramePr>
@@ -925,11 +2020,16 @@
                   <pic:spPr>
                     <a:xfrm>
                       <a:off x="0" y="0"/>
-                      <a:ext cx="3973197" cy="2036681"/>
+                      <a:ext cx="3459934" cy="2096116"/>
                     </a:xfrm>
                     <a:prstGeom prst="rect">
                       <a:avLst/>
                     </a:prstGeom>
+                    <a:ln w="3175">
+                      <a:solidFill>
+                        <a:schemeClr val="tx1"/>
+                      </a:solidFill>
+                    </a:ln>
                   </pic:spPr>
                 </pic:pic>
               </a:graphicData>
@@ -949,6 +2049,7 @@
         <w:rPr>
           <w:lang w:val="en-US"/>
         </w:rPr>
+        <w:lastRenderedPageBreak/>
         <w:t>Further developmental goals</w:t>
       </w:r>
     </w:p>
@@ -1042,25 +2143,16 @@
           <w:szCs w:val="24"/>
           <w:lang w:val="en-US"/>
         </w:rPr>
-        <w:t xml:space="preserve">Indicators will be developed which can be useful for prediction. For example, a measure will be introduced which finds the largest momentum in the fluctuations of exchange rates </w:t>
-      </w:r>
-      <w:r>
-        <w:rPr>
-          <w:rFonts w:ascii="Times New Roman" w:hAnsi="Times New Roman" w:cs="Times New Roman"/>
-          <w:sz w:val="24"/>
-          <w:szCs w:val="24"/>
-          <w:lang w:val="en-US"/>
-        </w:rPr>
-        <w:t>to</w:t>
-      </w:r>
-      <w:r>
-        <w:rPr>
-          <w:rFonts w:ascii="Times New Roman" w:hAnsi="Times New Roman" w:cs="Times New Roman"/>
-          <w:sz w:val="24"/>
-          <w:szCs w:val="24"/>
-          <w:lang w:val="en-US"/>
-        </w:rPr>
-        <w:t xml:space="preserve"> find the optimal choice for investment.</w:t>
+        <w:t>Indices of currency value changes will be given for a time series. The user will be able to set the starting and ending time window to plot the data</w:t>
+      </w:r>
+      <w:r>
+        <w:rPr>
+          <w:rFonts w:ascii="Times New Roman" w:hAnsi="Times New Roman" w:cs="Times New Roman"/>
+          <w:sz w:val="24"/>
+          <w:szCs w:val="24"/>
+          <w:lang w:val="en-US"/>
+        </w:rPr>
+        <w:t>. Furthermore, moving average can be calculated from the indices.</w:t>
       </w:r>
     </w:p>
     <w:p>

</xml_diff>

<commit_message>
Improvements of the calculations
</commit_message>
<xml_diff>
--- a/CurrClust_Description.docx
+++ b/CurrClust_Description.docx
@@ -151,7 +151,25 @@
           <w:szCs w:val="24"/>
           <w:lang w:val="en-US"/>
         </w:rPr>
-        <w:t xml:space="preserve"> et al. measured the Pearson correlation coefficient between several pair of currencies. The coefficients were applied for average-linkage cluster analysis and a minimum spanning tree was created [1]. This analysis reveals if the value of different currencies </w:t>
+        <w:t xml:space="preserve"> et al. measured the Pearson correlation coefficient between several pair of currencies. The coefficients were applied for average-linkage cluster analysis and a minim</w:t>
+      </w:r>
+      <w:r>
+        <w:rPr>
+          <w:rFonts w:ascii="Times New Roman" w:hAnsi="Times New Roman" w:cs="Times New Roman"/>
+          <w:sz w:val="24"/>
+          <w:szCs w:val="24"/>
+          <w:lang w:val="en-US"/>
+        </w:rPr>
+        <w:t>um spanning tree was created [1-2]</w:t>
+      </w:r>
+      <w:r>
+        <w:rPr>
+          <w:rFonts w:ascii="Times New Roman" w:hAnsi="Times New Roman" w:cs="Times New Roman"/>
+          <w:sz w:val="24"/>
+          <w:szCs w:val="24"/>
+          <w:lang w:val="en-US"/>
+        </w:rPr>
+        <w:t xml:space="preserve">. This analysis reveals if the value of different currencies </w:t>
       </w:r>
       <w:proofErr w:type="gramStart"/>
       <w:r>
@@ -191,7 +209,25 @@
           <w:szCs w:val="24"/>
           <w:lang w:val="en-US"/>
         </w:rPr>
-        <w:t>From clustered currencies, indicators can be extracted about foreign exchange market either to describe trends or to catch impulses [2]. Unbiased indicators are useful tools for those who seek investment in any currencies or for foreign currency traders. Using such tools allows the investor to rely on more exact data than intuitions and helps to plan more successful investment strategies.</w:t>
+        <w:t>From clustered currencies, indicators can be extracted about foreign exchange market either to describ</w:t>
+      </w:r>
+      <w:r>
+        <w:rPr>
+          <w:rFonts w:ascii="Times New Roman" w:hAnsi="Times New Roman" w:cs="Times New Roman"/>
+          <w:sz w:val="24"/>
+          <w:szCs w:val="24"/>
+          <w:lang w:val="en-US"/>
+        </w:rPr>
+        <w:t>e trends or to catch impulses [3</w:t>
+      </w:r>
+      <w:r>
+        <w:rPr>
+          <w:rFonts w:ascii="Times New Roman" w:hAnsi="Times New Roman" w:cs="Times New Roman"/>
+          <w:sz w:val="24"/>
+          <w:szCs w:val="24"/>
+          <w:lang w:val="en-US"/>
+        </w:rPr>
+        <w:t>]. Unbiased indicators are useful tools for those who seek investment in any currencies or for foreign currency traders. Using such tools allows the investor to rely on more exact data than intuitions and helps to plan more successful investment strategies.</w:t>
       </w:r>
     </w:p>
     <w:p>
@@ -245,7 +281,16 @@
           <w:szCs w:val="24"/>
           <w:lang w:val="en-US"/>
         </w:rPr>
-        <w:t xml:space="preserve"> [3]</w:t>
+        <w:t xml:space="preserve"> [4</w:t>
+      </w:r>
+      <w:r>
+        <w:rPr>
+          <w:rFonts w:ascii="Times New Roman" w:hAnsi="Times New Roman" w:cs="Times New Roman"/>
+          <w:sz w:val="24"/>
+          <w:szCs w:val="24"/>
+          <w:lang w:val="en-US"/>
+        </w:rPr>
+        <w:t>]</w:t>
       </w:r>
       <w:r>
         <w:rPr>
@@ -263,7 +308,7 @@
           <w:szCs w:val="24"/>
           <w:lang w:val="en-US"/>
         </w:rPr>
-        <w:t>4</w:t>
+        <w:t>5</w:t>
       </w:r>
       <w:r>
         <w:rPr>
@@ -281,7 +326,7 @@
           <w:szCs w:val="24"/>
           <w:lang w:val="en-US"/>
         </w:rPr>
-        <w:t>5</w:t>
+        <w:t>6</w:t>
       </w:r>
       <w:r>
         <w:rPr>
@@ -830,6 +875,166 @@
           <w:szCs w:val="24"/>
           <w:lang w:val="en-US"/>
         </w:rPr>
+        <w:t>,</w:t>
+      </w:r>
+      <w:r>
+        <w:rPr>
+          <w:rFonts w:ascii="Times New Roman" w:hAnsi="Times New Roman" w:cs="Times New Roman"/>
+          <w:sz w:val="24"/>
+          <w:szCs w:val="24"/>
+          <w:lang w:val="en-US"/>
+        </w:rPr>
+        <w:t xml:space="preserve"> we get</w:t>
+      </w:r>
+      <w:r>
+        <w:rPr>
+          <w:rFonts w:ascii="Times New Roman" w:hAnsi="Times New Roman" w:cs="Times New Roman"/>
+          <w:sz w:val="24"/>
+          <w:szCs w:val="24"/>
+          <w:lang w:val="en-US"/>
+        </w:rPr>
+        <w:t xml:space="preserve"> </w:t>
+      </w:r>
+      <w:r>
+        <w:rPr>
+          <w:rFonts w:ascii="Times New Roman" w:hAnsi="Times New Roman" w:cs="Times New Roman"/>
+          <w:i/>
+          <w:sz w:val="24"/>
+          <w:szCs w:val="24"/>
+          <w:lang w:val="en-US"/>
+        </w:rPr>
+        <w:t>a</w:t>
+      </w:r>
+      <w:r>
+        <w:rPr>
+          <w:rFonts w:ascii="Times New Roman" w:hAnsi="Times New Roman" w:cs="Times New Roman"/>
+          <w:sz w:val="24"/>
+          <w:szCs w:val="24"/>
+          <w:lang w:val="en-US"/>
+        </w:rPr>
+        <w:t>/</w:t>
+      </w:r>
+      <w:r>
+        <w:rPr>
+          <w:rFonts w:ascii="Times New Roman" w:hAnsi="Times New Roman" w:cs="Times New Roman"/>
+          <w:i/>
+          <w:sz w:val="24"/>
+          <w:szCs w:val="24"/>
+          <w:lang w:val="en-US"/>
+        </w:rPr>
+        <w:t>b</w:t>
+      </w:r>
+      <w:r>
+        <w:rPr>
+          <w:rFonts w:ascii="Times New Roman" w:hAnsi="Times New Roman" w:cs="Times New Roman"/>
+          <w:sz w:val="24"/>
+          <w:szCs w:val="24"/>
+          <w:lang w:val="en-US"/>
+        </w:rPr>
+        <w:t xml:space="preserve"> as</w:t>
+      </w:r>
+      <w:r>
+        <w:rPr>
+          <w:rFonts w:ascii="Times New Roman" w:hAnsi="Times New Roman" w:cs="Times New Roman"/>
+          <w:sz w:val="24"/>
+          <w:szCs w:val="24"/>
+          <w:lang w:val="en-US"/>
+        </w:rPr>
+        <w:t xml:space="preserve"> </w:t>
+      </w:r>
+      <w:r>
+        <w:rPr>
+          <w:rFonts w:ascii="Times New Roman" w:hAnsi="Times New Roman" w:cs="Times New Roman"/>
+          <w:i/>
+          <w:sz w:val="24"/>
+          <w:szCs w:val="24"/>
+          <w:lang w:val="en-US"/>
+        </w:rPr>
+        <w:t>a1</w:t>
+      </w:r>
+      <w:r>
+        <w:rPr>
+          <w:rFonts w:ascii="Times New Roman" w:hAnsi="Times New Roman" w:cs="Times New Roman"/>
+          <w:sz w:val="24"/>
+          <w:szCs w:val="24"/>
+          <w:lang w:val="en-US"/>
+        </w:rPr>
+        <w:t>/</w:t>
+      </w:r>
+      <w:r>
+        <w:rPr>
+          <w:rFonts w:ascii="Times New Roman" w:hAnsi="Times New Roman" w:cs="Times New Roman"/>
+          <w:i/>
+          <w:sz w:val="24"/>
+          <w:szCs w:val="24"/>
+          <w:lang w:val="en-US"/>
+        </w:rPr>
+        <w:t>b1</w:t>
+      </w:r>
+      <w:r>
+        <w:rPr>
+          <w:rFonts w:ascii="Times New Roman" w:hAnsi="Times New Roman" w:cs="Times New Roman"/>
+          <w:sz w:val="24"/>
+          <w:szCs w:val="24"/>
+          <w:lang w:val="en-US"/>
+        </w:rPr>
+        <w:t xml:space="preserve"> / </w:t>
+      </w:r>
+      <w:r>
+        <w:rPr>
+          <w:rFonts w:ascii="Times New Roman" w:hAnsi="Times New Roman" w:cs="Times New Roman"/>
+          <w:i/>
+          <w:sz w:val="24"/>
+          <w:szCs w:val="24"/>
+          <w:lang w:val="en-US"/>
+        </w:rPr>
+        <w:t>a0</w:t>
+      </w:r>
+      <w:r>
+        <w:rPr>
+          <w:rFonts w:ascii="Times New Roman" w:hAnsi="Times New Roman" w:cs="Times New Roman"/>
+          <w:sz w:val="24"/>
+          <w:szCs w:val="24"/>
+          <w:lang w:val="en-US"/>
+        </w:rPr>
+        <w:t>/</w:t>
+      </w:r>
+      <w:r>
+        <w:rPr>
+          <w:rFonts w:ascii="Times New Roman" w:hAnsi="Times New Roman" w:cs="Times New Roman"/>
+          <w:i/>
+          <w:sz w:val="24"/>
+          <w:szCs w:val="24"/>
+          <w:lang w:val="en-US"/>
+        </w:rPr>
+        <w:t>b0</w:t>
+      </w:r>
+      <w:r>
+        <w:rPr>
+          <w:rFonts w:ascii="Times New Roman" w:hAnsi="Times New Roman" w:cs="Times New Roman"/>
+          <w:sz w:val="24"/>
+          <w:szCs w:val="24"/>
+          <w:lang w:val="en-US"/>
+        </w:rPr>
+        <w:t>. We assume, that the net value changes of all currencies (</w:t>
+      </w:r>
+      <w:r>
+        <w:rPr>
+          <w:rFonts w:ascii="Times New Roman" w:hAnsi="Times New Roman" w:cs="Times New Roman"/>
+          <w:i/>
+          <w:sz w:val="24"/>
+          <w:szCs w:val="24"/>
+          <w:lang w:val="en-US"/>
+        </w:rPr>
+        <w:t>A</w:t>
+      </w:r>
+      <w:r>
+        <w:rPr>
+          <w:rFonts w:ascii="Times New Roman" w:hAnsi="Times New Roman" w:cs="Times New Roman"/>
+          <w:sz w:val="24"/>
+          <w:szCs w:val="24"/>
+          <w:lang w:val="en-US"/>
+        </w:rPr>
         <w:t xml:space="preserve">, </w:t>
       </w:r>
       <w:r>
@@ -840,6 +1045,90 @@
           <w:szCs w:val="24"/>
           <w:lang w:val="en-US"/>
         </w:rPr>
+        <w:t>B</w:t>
+      </w:r>
+      <w:r>
+        <w:rPr>
+          <w:rFonts w:ascii="Times New Roman" w:hAnsi="Times New Roman" w:cs="Times New Roman"/>
+          <w:sz w:val="24"/>
+          <w:szCs w:val="24"/>
+          <w:lang w:val="en-US"/>
+        </w:rPr>
+        <w:t xml:space="preserve">, </w:t>
+      </w:r>
+      <w:r>
+        <w:rPr>
+          <w:rFonts w:ascii="Times New Roman" w:hAnsi="Times New Roman" w:cs="Times New Roman"/>
+          <w:i/>
+          <w:sz w:val="24"/>
+          <w:szCs w:val="24"/>
+          <w:lang w:val="en-US"/>
+        </w:rPr>
+        <w:t>C</w:t>
+      </w:r>
+      <w:r>
+        <w:rPr>
+          <w:rFonts w:ascii="Times New Roman" w:hAnsi="Times New Roman" w:cs="Times New Roman"/>
+          <w:sz w:val="24"/>
+          <w:szCs w:val="24"/>
+          <w:lang w:val="en-US"/>
+        </w:rPr>
+        <w:t>, …) is zero</w:t>
+      </w:r>
+      <w:r>
+        <w:rPr>
+          <w:rFonts w:ascii="Times New Roman" w:hAnsi="Times New Roman" w:cs="Times New Roman"/>
+          <w:sz w:val="24"/>
+          <w:szCs w:val="24"/>
+          <w:lang w:val="en-US"/>
+        </w:rPr>
+        <w:t xml:space="preserve"> since the changes are balanced; the currencies are strengthened or weakened to one another. Therefore, the </w:t>
+      </w:r>
+      <w:r>
+        <w:rPr>
+          <w:rFonts w:ascii="Times New Roman" w:hAnsi="Times New Roman" w:cs="Times New Roman"/>
+          <w:sz w:val="24"/>
+          <w:szCs w:val="24"/>
+          <w:lang w:val="en-US"/>
+        </w:rPr>
+        <w:t xml:space="preserve">averaged </w:t>
+      </w:r>
+      <w:r>
+        <w:rPr>
+          <w:rFonts w:ascii="Times New Roman" w:hAnsi="Times New Roman" w:cs="Times New Roman"/>
+          <w:sz w:val="24"/>
+          <w:szCs w:val="24"/>
+          <w:lang w:val="en-US"/>
+        </w:rPr>
+        <w:t xml:space="preserve">value changes </w:t>
+      </w:r>
+      <w:r>
+        <w:rPr>
+          <w:rFonts w:ascii="Times New Roman" w:hAnsi="Times New Roman" w:cs="Times New Roman"/>
+          <w:i/>
+          <w:sz w:val="24"/>
+          <w:szCs w:val="24"/>
+          <w:lang w:val="en-US"/>
+        </w:rPr>
+        <w:t>a</w:t>
+      </w:r>
+      <w:r>
+        <w:rPr>
+          <w:rFonts w:ascii="Times New Roman" w:hAnsi="Times New Roman" w:cs="Times New Roman"/>
+          <w:sz w:val="24"/>
+          <w:szCs w:val="24"/>
+          <w:lang w:val="en-US"/>
+        </w:rPr>
+        <w:t xml:space="preserve">, </w:t>
+      </w:r>
+      <w:r>
+        <w:rPr>
+          <w:rFonts w:ascii="Times New Roman" w:hAnsi="Times New Roman" w:cs="Times New Roman"/>
+          <w:i/>
+          <w:sz w:val="24"/>
+          <w:szCs w:val="24"/>
+          <w:lang w:val="en-US"/>
+        </w:rPr>
         <w:t>b</w:t>
       </w:r>
       <w:r>
@@ -849,6 +1138,118 @@
           <w:szCs w:val="24"/>
           <w:lang w:val="en-US"/>
         </w:rPr>
+        <w:t xml:space="preserve">, </w:t>
+      </w:r>
+      <w:r>
+        <w:rPr>
+          <w:rFonts w:ascii="Times New Roman" w:hAnsi="Times New Roman" w:cs="Times New Roman"/>
+          <w:i/>
+          <w:sz w:val="24"/>
+          <w:szCs w:val="24"/>
+          <w:lang w:val="en-US"/>
+        </w:rPr>
+        <w:t>c</w:t>
+      </w:r>
+      <w:r>
+        <w:rPr>
+          <w:rFonts w:ascii="Times New Roman" w:hAnsi="Times New Roman" w:cs="Times New Roman"/>
+          <w:sz w:val="24"/>
+          <w:szCs w:val="24"/>
+          <w:lang w:val="en-US"/>
+        </w:rPr>
+        <w:t xml:space="preserve">, … should be 1. For the given currency, </w:t>
+      </w:r>
+      <w:r>
+        <w:rPr>
+          <w:rFonts w:ascii="Times New Roman" w:hAnsi="Times New Roman" w:cs="Times New Roman"/>
+          <w:i/>
+          <w:sz w:val="24"/>
+          <w:szCs w:val="24"/>
+          <w:lang w:val="en-US"/>
+        </w:rPr>
+        <w:t>A</w:t>
+      </w:r>
+      <w:r>
+        <w:rPr>
+          <w:rFonts w:ascii="Times New Roman" w:hAnsi="Times New Roman" w:cs="Times New Roman"/>
+          <w:sz w:val="24"/>
+          <w:szCs w:val="24"/>
+          <w:lang w:val="en-US"/>
+        </w:rPr>
+        <w:t xml:space="preserve">, we </w:t>
+      </w:r>
+      <w:r>
+        <w:rPr>
+          <w:rFonts w:ascii="Times New Roman" w:hAnsi="Times New Roman" w:cs="Times New Roman"/>
+          <w:sz w:val="24"/>
+          <w:szCs w:val="24"/>
+          <w:lang w:val="en-US"/>
+        </w:rPr>
+        <w:t>multiply</w:t>
+      </w:r>
+      <w:r>
+        <w:rPr>
+          <w:rFonts w:ascii="Times New Roman" w:hAnsi="Times New Roman" w:cs="Times New Roman"/>
+          <w:sz w:val="24"/>
+          <w:szCs w:val="24"/>
+          <w:lang w:val="en-US"/>
+        </w:rPr>
+        <w:t xml:space="preserve"> up the ratios</w:t>
+      </w:r>
+      <w:r>
+        <w:rPr>
+          <w:rFonts w:ascii="Times New Roman" w:hAnsi="Times New Roman" w:cs="Times New Roman"/>
+          <w:sz w:val="24"/>
+          <w:szCs w:val="24"/>
+          <w:lang w:val="en-US"/>
+        </w:rPr>
+        <w:t xml:space="preserve"> with the given </w:t>
+      </w:r>
+      <w:r>
+        <w:rPr>
+          <w:rFonts w:ascii="Times New Roman" w:hAnsi="Times New Roman" w:cs="Times New Roman"/>
+          <w:i/>
+          <w:sz w:val="24"/>
+          <w:szCs w:val="24"/>
+          <w:lang w:val="en-US"/>
+        </w:rPr>
+        <w:t>N</w:t>
+      </w:r>
+      <w:r>
+        <w:rPr>
+          <w:rFonts w:ascii="Times New Roman" w:hAnsi="Times New Roman" w:cs="Times New Roman"/>
+          <w:sz w:val="24"/>
+          <w:szCs w:val="24"/>
+          <w:lang w:val="en-US"/>
+        </w:rPr>
+        <w:t xml:space="preserve"> currencies:</w:t>
+      </w:r>
+      <w:r>
+        <w:rPr>
+          <w:rFonts w:ascii="Times New Roman" w:hAnsi="Times New Roman" w:cs="Times New Roman"/>
+          <w:sz w:val="24"/>
+          <w:szCs w:val="24"/>
+          <w:lang w:val="en-US"/>
+        </w:rPr>
+        <w:t xml:space="preserve"> </w:t>
+      </w:r>
+      <w:r>
+        <w:rPr>
+          <w:rFonts w:ascii="Times New Roman" w:hAnsi="Times New Roman" w:cs="Times New Roman"/>
+          <w:i/>
+          <w:sz w:val="24"/>
+          <w:szCs w:val="24"/>
+          <w:lang w:val="en-US"/>
+        </w:rPr>
+        <w:t>a</w:t>
+      </w:r>
+      <w:r>
+        <w:rPr>
+          <w:rFonts w:ascii="Times New Roman" w:hAnsi="Times New Roman" w:cs="Times New Roman"/>
+          <w:sz w:val="24"/>
+          <w:szCs w:val="24"/>
+          <w:lang w:val="en-US"/>
+        </w:rPr>
         <w:t>/</w:t>
       </w:r>
       <w:r>
@@ -868,17 +1269,17 @@
           <w:szCs w:val="24"/>
           <w:lang w:val="en-US"/>
         </w:rPr>
-        <w:t xml:space="preserve"> = </w:t>
-      </w:r>
-      <w:r>
-        <w:rPr>
-          <w:rFonts w:ascii="Times New Roman" w:hAnsi="Times New Roman" w:cs="Times New Roman"/>
-          <w:i/>
-          <w:sz w:val="24"/>
-          <w:szCs w:val="24"/>
-          <w:lang w:val="en-US"/>
-        </w:rPr>
-        <w:t>a0</w:t>
+        <w:t xml:space="preserve">, </w:t>
+      </w:r>
+      <w:r>
+        <w:rPr>
+          <w:rFonts w:ascii="Times New Roman" w:hAnsi="Times New Roman" w:cs="Times New Roman"/>
+          <w:i/>
+          <w:sz w:val="24"/>
+          <w:szCs w:val="24"/>
+          <w:lang w:val="en-US"/>
+        </w:rPr>
+        <w:t>a</w:t>
       </w:r>
       <w:r>
         <w:rPr>
@@ -897,26 +1298,26 @@
           <w:szCs w:val="24"/>
           <w:lang w:val="en-US"/>
         </w:rPr>
-        <w:t>b0</w:t>
-      </w:r>
-      <w:r>
-        <w:rPr>
-          <w:rFonts w:ascii="Times New Roman" w:hAnsi="Times New Roman" w:cs="Times New Roman"/>
-          <w:sz w:val="24"/>
-          <w:szCs w:val="24"/>
-          <w:lang w:val="en-US"/>
-        </w:rPr>
-        <w:t xml:space="preserve"> / </w:t>
-      </w:r>
-      <w:r>
-        <w:rPr>
-          <w:rFonts w:ascii="Times New Roman" w:hAnsi="Times New Roman" w:cs="Times New Roman"/>
-          <w:i/>
-          <w:sz w:val="24"/>
-          <w:szCs w:val="24"/>
-          <w:lang w:val="en-US"/>
-        </w:rPr>
-        <w:t>a1</w:t>
+        <w:t>b</w:t>
+      </w:r>
+      <w:r>
+        <w:rPr>
+          <w:rFonts w:ascii="Times New Roman" w:hAnsi="Times New Roman" w:cs="Times New Roman"/>
+          <w:sz w:val="24"/>
+          <w:szCs w:val="24"/>
+          <w:lang w:val="en-US"/>
+        </w:rPr>
+        <w:t xml:space="preserve">, </w:t>
+      </w:r>
+      <w:r>
+        <w:rPr>
+          <w:rFonts w:ascii="Times New Roman" w:hAnsi="Times New Roman" w:cs="Times New Roman"/>
+          <w:i/>
+          <w:sz w:val="24"/>
+          <w:szCs w:val="24"/>
+          <w:lang w:val="en-US"/>
+        </w:rPr>
+        <w:t>a</w:t>
       </w:r>
       <w:r>
         <w:rPr>
@@ -935,26 +1336,82 @@
           <w:szCs w:val="24"/>
           <w:lang w:val="en-US"/>
         </w:rPr>
-        <w:t>b1</w:t>
-      </w:r>
-      <w:r>
-        <w:rPr>
-          <w:rFonts w:ascii="Times New Roman" w:hAnsi="Times New Roman" w:cs="Times New Roman"/>
-          <w:sz w:val="24"/>
-          <w:szCs w:val="24"/>
-          <w:lang w:val="en-US"/>
-        </w:rPr>
-        <w:t>. We assume, that the net value changes of all currencies (</w:t>
-      </w:r>
-      <w:r>
-        <w:rPr>
-          <w:rFonts w:ascii="Times New Roman" w:hAnsi="Times New Roman" w:cs="Times New Roman"/>
-          <w:i/>
-          <w:sz w:val="24"/>
-          <w:szCs w:val="24"/>
-          <w:lang w:val="en-US"/>
-        </w:rPr>
-        <w:t>A</w:t>
+        <w:t>c</w:t>
+      </w:r>
+      <w:r>
+        <w:rPr>
+          <w:rFonts w:ascii="Times New Roman" w:hAnsi="Times New Roman" w:cs="Times New Roman"/>
+          <w:sz w:val="24"/>
+          <w:szCs w:val="24"/>
+          <w:lang w:val="en-US"/>
+        </w:rPr>
+        <w:t xml:space="preserve"> </w:t>
+      </w:r>
+      <w:r>
+        <w:rPr>
+          <w:rFonts w:ascii="Times New Roman" w:hAnsi="Times New Roman" w:cs="Times New Roman"/>
+          <w:sz w:val="24"/>
+          <w:szCs w:val="24"/>
+          <w:lang w:val="en-US"/>
+        </w:rPr>
+        <w:t>at the logarithmic scale (ln(a) – ln(a), ln(a) – ln(b), ln(a) – ln(c)</w:t>
+      </w:r>
+      <w:r>
+        <w:rPr>
+          <w:rFonts w:ascii="Times New Roman" w:hAnsi="Times New Roman" w:cs="Times New Roman"/>
+          <w:sz w:val="24"/>
+          <w:szCs w:val="24"/>
+          <w:lang w:val="en-US"/>
+        </w:rPr>
+        <w:t xml:space="preserve"> … to get: (</w:t>
+      </w:r>
+      <w:r>
+        <w:rPr>
+          <w:rFonts w:ascii="Times New Roman" w:hAnsi="Times New Roman" w:cs="Times New Roman"/>
+          <w:i/>
+          <w:sz w:val="24"/>
+          <w:szCs w:val="24"/>
+          <w:lang w:val="en-US"/>
+        </w:rPr>
+        <w:t>N * ln(a) – (ln(a)</w:t>
+      </w:r>
+      <w:r>
+        <w:rPr>
+          <w:rFonts w:ascii="Times New Roman" w:hAnsi="Times New Roman" w:cs="Times New Roman"/>
+          <w:sz w:val="24"/>
+          <w:szCs w:val="24"/>
+          <w:lang w:val="en-US"/>
+        </w:rPr>
+        <w:t xml:space="preserve"> + </w:t>
+      </w:r>
+      <w:r>
+        <w:rPr>
+          <w:rFonts w:ascii="Times New Roman" w:hAnsi="Times New Roman" w:cs="Times New Roman"/>
+          <w:i/>
+          <w:sz w:val="24"/>
+          <w:szCs w:val="24"/>
+          <w:lang w:val="en-US"/>
+        </w:rPr>
+        <w:t>ln(b)</w:t>
+      </w:r>
+      <w:r>
+        <w:rPr>
+          <w:rFonts w:ascii="Times New Roman" w:hAnsi="Times New Roman" w:cs="Times New Roman"/>
+          <w:sz w:val="24"/>
+          <w:szCs w:val="24"/>
+          <w:lang w:val="en-US"/>
+        </w:rPr>
+        <w:t xml:space="preserve"> + </w:t>
+      </w:r>
+      <w:r>
+        <w:rPr>
+          <w:rFonts w:ascii="Times New Roman" w:hAnsi="Times New Roman" w:cs="Times New Roman"/>
+          <w:i/>
+          <w:sz w:val="24"/>
+          <w:szCs w:val="24"/>
+          <w:lang w:val="en-US"/>
+        </w:rPr>
+        <w:t>ln(c)</w:t>
       </w:r>
       <w:r>
         <w:rPr>
@@ -968,12 +1425,123 @@
       <w:r>
         <w:rPr>
           <w:rFonts w:ascii="Times New Roman" w:hAnsi="Times New Roman" w:cs="Times New Roman"/>
-          <w:i/>
-          <w:sz w:val="24"/>
-          <w:szCs w:val="24"/>
-          <w:lang w:val="en-US"/>
-        </w:rPr>
-        <w:t>B</w:t>
+          <w:sz w:val="24"/>
+          <w:szCs w:val="24"/>
+          <w:lang w:val="en-US"/>
+        </w:rPr>
+        <w:t>…)/</w:t>
+      </w:r>
+      <w:r>
+        <w:rPr>
+          <w:rFonts w:ascii="Times New Roman" w:hAnsi="Times New Roman" w:cs="Times New Roman"/>
+          <w:i/>
+          <w:sz w:val="24"/>
+          <w:szCs w:val="24"/>
+          <w:lang w:val="en-US"/>
+        </w:rPr>
+        <w:t>a</w:t>
+      </w:r>
+      <w:r>
+        <w:rPr>
+          <w:rFonts w:ascii="Times New Roman" w:hAnsi="Times New Roman" w:cs="Times New Roman"/>
+          <w:sz w:val="24"/>
+          <w:szCs w:val="24"/>
+          <w:lang w:val="en-US"/>
+        </w:rPr>
+        <w:t xml:space="preserve">. Since </w:t>
+      </w:r>
+      <w:r>
+        <w:rPr>
+          <w:rFonts w:ascii="Times New Roman" w:hAnsi="Times New Roman" w:cs="Times New Roman"/>
+          <w:i/>
+          <w:sz w:val="24"/>
+          <w:szCs w:val="24"/>
+          <w:lang w:val="en-US"/>
+        </w:rPr>
+        <w:t>a</w:t>
+      </w:r>
+      <w:r>
+        <w:rPr>
+          <w:rFonts w:ascii="Times New Roman" w:hAnsi="Times New Roman" w:cs="Times New Roman"/>
+          <w:sz w:val="24"/>
+          <w:szCs w:val="24"/>
+          <w:lang w:val="en-US"/>
+        </w:rPr>
+        <w:t xml:space="preserve"> *</w:t>
+      </w:r>
+      <w:r>
+        <w:rPr>
+          <w:rFonts w:ascii="Times New Roman" w:hAnsi="Times New Roman" w:cs="Times New Roman"/>
+          <w:sz w:val="24"/>
+          <w:szCs w:val="24"/>
+          <w:lang w:val="en-US"/>
+        </w:rPr>
+        <w:t xml:space="preserve"> </w:t>
+      </w:r>
+      <w:r>
+        <w:rPr>
+          <w:rFonts w:ascii="Times New Roman" w:hAnsi="Times New Roman" w:cs="Times New Roman"/>
+          <w:i/>
+          <w:sz w:val="24"/>
+          <w:szCs w:val="24"/>
+          <w:lang w:val="en-US"/>
+        </w:rPr>
+        <w:t>b</w:t>
+      </w:r>
+      <w:r>
+        <w:rPr>
+          <w:rFonts w:ascii="Times New Roman" w:hAnsi="Times New Roman" w:cs="Times New Roman"/>
+          <w:sz w:val="24"/>
+          <w:szCs w:val="24"/>
+          <w:lang w:val="en-US"/>
+        </w:rPr>
+        <w:t xml:space="preserve"> *</w:t>
+      </w:r>
+      <w:r>
+        <w:rPr>
+          <w:rFonts w:ascii="Times New Roman" w:hAnsi="Times New Roman" w:cs="Times New Roman"/>
+          <w:sz w:val="24"/>
+          <w:szCs w:val="24"/>
+          <w:lang w:val="en-US"/>
+        </w:rPr>
+        <w:t xml:space="preserve"> </w:t>
+      </w:r>
+      <w:r>
+        <w:rPr>
+          <w:rFonts w:ascii="Times New Roman" w:hAnsi="Times New Roman" w:cs="Times New Roman"/>
+          <w:i/>
+          <w:sz w:val="24"/>
+          <w:szCs w:val="24"/>
+          <w:lang w:val="en-US"/>
+        </w:rPr>
+        <w:t>c</w:t>
+      </w:r>
+      <w:r>
+        <w:rPr>
+          <w:rFonts w:ascii="Times New Roman" w:hAnsi="Times New Roman" w:cs="Times New Roman"/>
+          <w:sz w:val="24"/>
+          <w:szCs w:val="24"/>
+          <w:lang w:val="en-US"/>
+        </w:rPr>
+        <w:t xml:space="preserve"> * … should multiply</w:t>
+      </w:r>
+      <w:r>
+        <w:rPr>
+          <w:rFonts w:ascii="Times New Roman" w:hAnsi="Times New Roman" w:cs="Times New Roman"/>
+          <w:sz w:val="24"/>
+          <w:szCs w:val="24"/>
+          <w:lang w:val="en-US"/>
+        </w:rPr>
+        <w:t xml:space="preserve"> up to the </w:t>
+      </w:r>
+      <w:r>
+        <w:rPr>
+          <w:rFonts w:ascii="Times New Roman" w:hAnsi="Times New Roman" w:cs="Times New Roman"/>
+          <w:sz w:val="24"/>
+          <w:szCs w:val="24"/>
+          <w:lang w:val="en-US"/>
+        </w:rPr>
+        <w:t>geometric mean, 1</w:t>
       </w:r>
       <w:r>
         <w:rPr>
@@ -987,21 +1555,49 @@
       <w:r>
         <w:rPr>
           <w:rFonts w:ascii="Times New Roman" w:hAnsi="Times New Roman" w:cs="Times New Roman"/>
-          <w:i/>
-          <w:sz w:val="24"/>
-          <w:szCs w:val="24"/>
-          <w:lang w:val="en-US"/>
-        </w:rPr>
-        <w:t>C</w:t>
-      </w:r>
-      <w:r>
-        <w:rPr>
-          <w:rFonts w:ascii="Times New Roman" w:hAnsi="Times New Roman" w:cs="Times New Roman"/>
-          <w:sz w:val="24"/>
-          <w:szCs w:val="24"/>
-          <w:lang w:val="en-US"/>
-        </w:rPr>
-        <w:t xml:space="preserve">, …) sums up to zero since the changes are balanced; the currencies are strengthened or weakened to one another. Therefore, the average value changes </w:t>
+          <w:sz w:val="24"/>
+          <w:szCs w:val="24"/>
+          <w:lang w:val="en-US"/>
+        </w:rPr>
+        <w:t xml:space="preserve">we will get </w:t>
+      </w:r>
+      <w:r>
+        <w:rPr>
+          <w:rFonts w:ascii="Times New Roman" w:hAnsi="Times New Roman" w:cs="Times New Roman"/>
+          <w:sz w:val="24"/>
+          <w:szCs w:val="24"/>
+          <w:lang w:val="en-US"/>
+        </w:rPr>
+        <w:t>(</w:t>
+      </w:r>
+      <w:r>
+        <w:rPr>
+          <w:rFonts w:ascii="Times New Roman" w:hAnsi="Times New Roman" w:cs="Times New Roman"/>
+          <w:i/>
+          <w:sz w:val="24"/>
+          <w:szCs w:val="24"/>
+          <w:lang w:val="en-US"/>
+        </w:rPr>
+        <w:t>N</w:t>
+      </w:r>
+      <w:r>
+        <w:rPr>
+          <w:rFonts w:ascii="Times New Roman" w:hAnsi="Times New Roman" w:cs="Times New Roman"/>
+          <w:sz w:val="24"/>
+          <w:szCs w:val="24"/>
+          <w:lang w:val="en-US"/>
+        </w:rPr>
+        <w:t xml:space="preserve"> * </w:t>
+      </w:r>
+      <w:r>
+        <w:rPr>
+          <w:rFonts w:ascii="Times New Roman" w:hAnsi="Times New Roman" w:cs="Times New Roman"/>
+          <w:i/>
+          <w:sz w:val="24"/>
+          <w:szCs w:val="24"/>
+          <w:lang w:val="en-US"/>
+        </w:rPr>
+        <w:t>ln(</w:t>
       </w:r>
       <w:r>
         <w:rPr>
@@ -1016,372 +1612,21 @@
       <w:r>
         <w:rPr>
           <w:rFonts w:ascii="Times New Roman" w:hAnsi="Times New Roman" w:cs="Times New Roman"/>
-          <w:sz w:val="24"/>
-          <w:szCs w:val="24"/>
-          <w:lang w:val="en-US"/>
-        </w:rPr>
-        <w:t xml:space="preserve">, </w:t>
-      </w:r>
-      <w:r>
-        <w:rPr>
-          <w:rFonts w:ascii="Times New Roman" w:hAnsi="Times New Roman" w:cs="Times New Roman"/>
-          <w:i/>
-          <w:sz w:val="24"/>
-          <w:szCs w:val="24"/>
-          <w:lang w:val="en-US"/>
-        </w:rPr>
-        <w:t>b</w:t>
-      </w:r>
-      <w:r>
-        <w:rPr>
-          <w:rFonts w:ascii="Times New Roman" w:hAnsi="Times New Roman" w:cs="Times New Roman"/>
-          <w:sz w:val="24"/>
-          <w:szCs w:val="24"/>
-          <w:lang w:val="en-US"/>
-        </w:rPr>
-        <w:t xml:space="preserve">, </w:t>
-      </w:r>
-      <w:r>
-        <w:rPr>
-          <w:rFonts w:ascii="Times New Roman" w:hAnsi="Times New Roman" w:cs="Times New Roman"/>
-          <w:i/>
-          <w:sz w:val="24"/>
-          <w:szCs w:val="24"/>
-          <w:lang w:val="en-US"/>
-        </w:rPr>
-        <w:t>c</w:t>
-      </w:r>
-      <w:r>
-        <w:rPr>
-          <w:rFonts w:ascii="Times New Roman" w:hAnsi="Times New Roman" w:cs="Times New Roman"/>
-          <w:sz w:val="24"/>
-          <w:szCs w:val="24"/>
-          <w:lang w:val="en-US"/>
-        </w:rPr>
-        <w:t xml:space="preserve">, … should be 1. For the given currency, </w:t>
-      </w:r>
-      <w:r>
-        <w:rPr>
-          <w:rFonts w:ascii="Times New Roman" w:hAnsi="Times New Roman" w:cs="Times New Roman"/>
-          <w:i/>
-          <w:sz w:val="24"/>
-          <w:szCs w:val="24"/>
-          <w:lang w:val="en-US"/>
-        </w:rPr>
-        <w:t>A</w:t>
-      </w:r>
-      <w:r>
-        <w:rPr>
-          <w:rFonts w:ascii="Times New Roman" w:hAnsi="Times New Roman" w:cs="Times New Roman"/>
-          <w:sz w:val="24"/>
-          <w:szCs w:val="24"/>
-          <w:lang w:val="en-US"/>
-        </w:rPr>
-        <w:t xml:space="preserve">, we sum up the ratios </w:t>
-      </w:r>
-      <w:r>
-        <w:rPr>
-          <w:rFonts w:ascii="Times New Roman" w:hAnsi="Times New Roman" w:cs="Times New Roman"/>
-          <w:i/>
-          <w:sz w:val="24"/>
-          <w:szCs w:val="24"/>
-          <w:lang w:val="en-US"/>
-        </w:rPr>
-        <w:t>a</w:t>
-      </w:r>
-      <w:r>
-        <w:rPr>
-          <w:rFonts w:ascii="Times New Roman" w:hAnsi="Times New Roman" w:cs="Times New Roman"/>
-          <w:sz w:val="24"/>
-          <w:szCs w:val="24"/>
-          <w:lang w:val="en-US"/>
-        </w:rPr>
-        <w:t>/</w:t>
-      </w:r>
-      <w:r>
-        <w:rPr>
-          <w:rFonts w:ascii="Times New Roman" w:hAnsi="Times New Roman" w:cs="Times New Roman"/>
-          <w:i/>
-          <w:sz w:val="24"/>
-          <w:szCs w:val="24"/>
-          <w:lang w:val="en-US"/>
-        </w:rPr>
-        <w:t>a</w:t>
-      </w:r>
-      <w:r>
-        <w:rPr>
-          <w:rFonts w:ascii="Times New Roman" w:hAnsi="Times New Roman" w:cs="Times New Roman"/>
-          <w:sz w:val="24"/>
-          <w:szCs w:val="24"/>
-          <w:lang w:val="en-US"/>
-        </w:rPr>
-        <w:t xml:space="preserve">, </w:t>
-      </w:r>
-      <w:r>
-        <w:rPr>
-          <w:rFonts w:ascii="Times New Roman" w:hAnsi="Times New Roman" w:cs="Times New Roman"/>
-          <w:i/>
-          <w:sz w:val="24"/>
-          <w:szCs w:val="24"/>
-          <w:lang w:val="en-US"/>
-        </w:rPr>
-        <w:t>b</w:t>
-      </w:r>
-      <w:r>
-        <w:rPr>
-          <w:rFonts w:ascii="Times New Roman" w:hAnsi="Times New Roman" w:cs="Times New Roman"/>
-          <w:sz w:val="24"/>
-          <w:szCs w:val="24"/>
-          <w:lang w:val="en-US"/>
-        </w:rPr>
-        <w:t>/</w:t>
-      </w:r>
-      <w:r>
-        <w:rPr>
-          <w:rFonts w:ascii="Times New Roman" w:hAnsi="Times New Roman" w:cs="Times New Roman"/>
-          <w:i/>
-          <w:sz w:val="24"/>
-          <w:szCs w:val="24"/>
-          <w:lang w:val="en-US"/>
-        </w:rPr>
-        <w:t>a</w:t>
-      </w:r>
-      <w:r>
-        <w:rPr>
-          <w:rFonts w:ascii="Times New Roman" w:hAnsi="Times New Roman" w:cs="Times New Roman"/>
-          <w:sz w:val="24"/>
-          <w:szCs w:val="24"/>
-          <w:lang w:val="en-US"/>
-        </w:rPr>
-        <w:t xml:space="preserve">, </w:t>
-      </w:r>
-      <w:r>
-        <w:rPr>
-          <w:rFonts w:ascii="Times New Roman" w:hAnsi="Times New Roman" w:cs="Times New Roman"/>
-          <w:i/>
-          <w:sz w:val="24"/>
-          <w:szCs w:val="24"/>
-          <w:lang w:val="en-US"/>
-        </w:rPr>
-        <w:t>c</w:t>
-      </w:r>
-      <w:r>
-        <w:rPr>
-          <w:rFonts w:ascii="Times New Roman" w:hAnsi="Times New Roman" w:cs="Times New Roman"/>
-          <w:sz w:val="24"/>
-          <w:szCs w:val="24"/>
-          <w:lang w:val="en-US"/>
-        </w:rPr>
-        <w:t>/</w:t>
-      </w:r>
-      <w:r>
-        <w:rPr>
-          <w:rFonts w:ascii="Times New Roman" w:hAnsi="Times New Roman" w:cs="Times New Roman"/>
-          <w:i/>
-          <w:sz w:val="24"/>
-          <w:szCs w:val="24"/>
-          <w:lang w:val="en-US"/>
-        </w:rPr>
-        <w:t>a</w:t>
-      </w:r>
-      <w:r>
-        <w:rPr>
-          <w:rFonts w:ascii="Times New Roman" w:hAnsi="Times New Roman" w:cs="Times New Roman"/>
-          <w:sz w:val="24"/>
-          <w:szCs w:val="24"/>
-          <w:lang w:val="en-US"/>
-        </w:rPr>
-        <w:t>, … to get: (</w:t>
-      </w:r>
-      <w:r>
-        <w:rPr>
-          <w:rFonts w:ascii="Times New Roman" w:hAnsi="Times New Roman" w:cs="Times New Roman"/>
-          <w:i/>
-          <w:sz w:val="24"/>
-          <w:szCs w:val="24"/>
-          <w:lang w:val="en-US"/>
-        </w:rPr>
-        <w:t>a</w:t>
-      </w:r>
-      <w:r>
-        <w:rPr>
-          <w:rFonts w:ascii="Times New Roman" w:hAnsi="Times New Roman" w:cs="Times New Roman"/>
-          <w:sz w:val="24"/>
-          <w:szCs w:val="24"/>
-          <w:lang w:val="en-US"/>
-        </w:rPr>
-        <w:t xml:space="preserve"> + </w:t>
-      </w:r>
-      <w:r>
-        <w:rPr>
-          <w:rFonts w:ascii="Times New Roman" w:hAnsi="Times New Roman" w:cs="Times New Roman"/>
-          <w:i/>
-          <w:sz w:val="24"/>
-          <w:szCs w:val="24"/>
-          <w:lang w:val="en-US"/>
-        </w:rPr>
-        <w:t>b</w:t>
-      </w:r>
-      <w:r>
-        <w:rPr>
-          <w:rFonts w:ascii="Times New Roman" w:hAnsi="Times New Roman" w:cs="Times New Roman"/>
-          <w:sz w:val="24"/>
-          <w:szCs w:val="24"/>
-          <w:lang w:val="en-US"/>
-        </w:rPr>
-        <w:t xml:space="preserve"> + </w:t>
-      </w:r>
-      <w:r>
-        <w:rPr>
-          <w:rFonts w:ascii="Times New Roman" w:hAnsi="Times New Roman" w:cs="Times New Roman"/>
-          <w:i/>
-          <w:sz w:val="24"/>
-          <w:szCs w:val="24"/>
-          <w:lang w:val="en-US"/>
-        </w:rPr>
-        <w:t>c</w:t>
-      </w:r>
-      <w:r>
-        <w:rPr>
-          <w:rFonts w:ascii="Times New Roman" w:hAnsi="Times New Roman" w:cs="Times New Roman"/>
-          <w:sz w:val="24"/>
-          <w:szCs w:val="24"/>
-          <w:lang w:val="en-US"/>
-        </w:rPr>
-        <w:t xml:space="preserve"> + …)/</w:t>
-      </w:r>
-      <w:r>
-        <w:rPr>
-          <w:rFonts w:ascii="Times New Roman" w:hAnsi="Times New Roman" w:cs="Times New Roman"/>
-          <w:i/>
-          <w:sz w:val="24"/>
-          <w:szCs w:val="24"/>
-          <w:lang w:val="en-US"/>
-        </w:rPr>
-        <w:t>a</w:t>
-      </w:r>
-      <w:r>
-        <w:rPr>
-          <w:rFonts w:ascii="Times New Roman" w:hAnsi="Times New Roman" w:cs="Times New Roman"/>
-          <w:sz w:val="24"/>
-          <w:szCs w:val="24"/>
-          <w:lang w:val="en-US"/>
-        </w:rPr>
-        <w:t xml:space="preserve">. Since </w:t>
-      </w:r>
-      <w:r>
-        <w:rPr>
-          <w:rFonts w:ascii="Times New Roman" w:hAnsi="Times New Roman" w:cs="Times New Roman"/>
-          <w:i/>
-          <w:sz w:val="24"/>
-          <w:szCs w:val="24"/>
-          <w:lang w:val="en-US"/>
-        </w:rPr>
-        <w:t>a</w:t>
-      </w:r>
-      <w:r>
-        <w:rPr>
-          <w:rFonts w:ascii="Times New Roman" w:hAnsi="Times New Roman" w:cs="Times New Roman"/>
-          <w:sz w:val="24"/>
-          <w:szCs w:val="24"/>
-          <w:lang w:val="en-US"/>
-        </w:rPr>
-        <w:t xml:space="preserve"> + </w:t>
-      </w:r>
-      <w:r>
-        <w:rPr>
-          <w:rFonts w:ascii="Times New Roman" w:hAnsi="Times New Roman" w:cs="Times New Roman"/>
-          <w:i/>
-          <w:sz w:val="24"/>
-          <w:szCs w:val="24"/>
-          <w:lang w:val="en-US"/>
-        </w:rPr>
-        <w:t>b</w:t>
-      </w:r>
-      <w:r>
-        <w:rPr>
-          <w:rFonts w:ascii="Times New Roman" w:hAnsi="Times New Roman" w:cs="Times New Roman"/>
-          <w:sz w:val="24"/>
-          <w:szCs w:val="24"/>
-          <w:lang w:val="en-US"/>
-        </w:rPr>
-        <w:t xml:space="preserve"> + </w:t>
-      </w:r>
-      <w:r>
-        <w:rPr>
-          <w:rFonts w:ascii="Times New Roman" w:hAnsi="Times New Roman" w:cs="Times New Roman"/>
-          <w:i/>
-          <w:sz w:val="24"/>
-          <w:szCs w:val="24"/>
-          <w:lang w:val="en-US"/>
-        </w:rPr>
-        <w:t>c</w:t>
-      </w:r>
-      <w:r>
-        <w:rPr>
-          <w:rFonts w:ascii="Times New Roman" w:hAnsi="Times New Roman" w:cs="Times New Roman"/>
-          <w:sz w:val="24"/>
-          <w:szCs w:val="24"/>
-          <w:lang w:val="en-US"/>
-        </w:rPr>
-        <w:t xml:space="preserve"> + … should sum up to the average, 1 times the number of currencies in the set, </w:t>
-      </w:r>
-      <w:r>
-        <w:rPr>
-          <w:rFonts w:ascii="Times New Roman" w:hAnsi="Times New Roman" w:cs="Times New Roman"/>
-          <w:i/>
-          <w:sz w:val="24"/>
-          <w:szCs w:val="24"/>
-          <w:lang w:val="en-US"/>
-        </w:rPr>
-        <w:t>N</w:t>
-      </w:r>
-      <w:r>
-        <w:rPr>
-          <w:rFonts w:ascii="Times New Roman" w:hAnsi="Times New Roman" w:cs="Times New Roman"/>
-          <w:sz w:val="24"/>
-          <w:szCs w:val="24"/>
-          <w:lang w:val="en-US"/>
-        </w:rPr>
-        <w:t xml:space="preserve">, </w:t>
-      </w:r>
-      <w:r>
-        <w:rPr>
-          <w:rFonts w:ascii="Times New Roman" w:hAnsi="Times New Roman" w:cs="Times New Roman"/>
-          <w:sz w:val="24"/>
-          <w:szCs w:val="24"/>
-          <w:lang w:val="en-US"/>
-        </w:rPr>
-        <w:t xml:space="preserve">we will get </w:t>
-      </w:r>
-      <w:r>
-        <w:rPr>
-          <w:rFonts w:ascii="Times New Roman" w:hAnsi="Times New Roman" w:cs="Times New Roman"/>
-          <w:i/>
-          <w:sz w:val="24"/>
-          <w:szCs w:val="24"/>
-          <w:lang w:val="en-US"/>
-        </w:rPr>
-        <w:t>N</w:t>
-      </w:r>
-      <w:r>
-        <w:rPr>
-          <w:rFonts w:ascii="Times New Roman" w:hAnsi="Times New Roman" w:cs="Times New Roman"/>
-          <w:sz w:val="24"/>
-          <w:szCs w:val="24"/>
-          <w:lang w:val="en-US"/>
-        </w:rPr>
-        <w:t>/</w:t>
-      </w:r>
-      <w:r>
-        <w:rPr>
-          <w:rFonts w:ascii="Times New Roman" w:hAnsi="Times New Roman" w:cs="Times New Roman"/>
-          <w:i/>
-          <w:sz w:val="24"/>
-          <w:szCs w:val="24"/>
-          <w:lang w:val="en-US"/>
-        </w:rPr>
-        <w:t>a</w:t>
+          <w:i/>
+          <w:sz w:val="24"/>
+          <w:szCs w:val="24"/>
+          <w:lang w:val="en-US"/>
+        </w:rPr>
+        <w:t>)</w:t>
+      </w:r>
+      <w:r>
+        <w:rPr>
+          <w:rFonts w:ascii="Times New Roman" w:hAnsi="Times New Roman" w:cs="Times New Roman"/>
+          <w:sz w:val="24"/>
+          <w:szCs w:val="24"/>
+          <w:lang w:val="en-US"/>
+        </w:rPr>
+        <w:t xml:space="preserve"> – 0)</w:t>
       </w:r>
       <w:r>
         <w:rPr>
@@ -1572,7 +1817,23 @@
           <w:sz w:val="24"/>
           <w:lang w:val="en-US"/>
         </w:rPr>
-        <w:t>” since it caused turbulence on foreign exchange market [6].</w:t>
+        <w:t xml:space="preserve">” since it caused turbulence on foreign exchange </w:t>
+      </w:r>
+      <w:r>
+        <w:rPr>
+          <w:rFonts w:ascii="Times New Roman" w:hAnsi="Times New Roman" w:cs="Times New Roman"/>
+          <w:sz w:val="24"/>
+          <w:lang w:val="en-US"/>
+        </w:rPr>
+        <w:t>market [7</w:t>
+      </w:r>
+      <w:r>
+        <w:rPr>
+          <w:rFonts w:ascii="Times New Roman" w:hAnsi="Times New Roman" w:cs="Times New Roman"/>
+          <w:sz w:val="24"/>
+          <w:lang w:val="en-US"/>
+        </w:rPr>
+        <w:t>].</w:t>
       </w:r>
       <w:r>
         <w:rPr>
@@ -1846,7 +2107,17 @@
           <w:sz w:val="24"/>
           <w:lang w:val="en-US"/>
         </w:rPr>
-        <w:t>the most similar</w:t>
+        <w:t xml:space="preserve">the </w:t>
+      </w:r>
+      <w:bookmarkStart w:id="0" w:name="_GoBack"/>
+      <w:bookmarkEnd w:id="0"/>
+      <w:r>
+        <w:rPr>
+          <w:rFonts w:ascii="Times New Roman" w:hAnsi="Times New Roman" w:cs="Times New Roman"/>
+          <w:sz w:val="24"/>
+          <w:lang w:val="en-US"/>
+        </w:rPr>
+        <w:t>most similar</w:t>
       </w:r>
       <w:r>
         <w:rPr>
@@ -1995,10 +2266,10 @@
           <w:lang w:val="en-US"/>
         </w:rPr>
         <w:drawing>
-          <wp:inline distT="0" distB="0" distL="0" distR="0" wp14:anchorId="1A832D43" wp14:editId="50E6EF05">
-            <wp:extent cx="3619848" cy="2141220"/>
-            <wp:effectExtent l="19050" t="19050" r="19050" b="11430"/>
-            <wp:docPr id="2" name="Kép 2"/>
+          <wp:inline distT="0" distB="0" distL="0" distR="0" wp14:anchorId="2244C0C7" wp14:editId="5159DF25">
+            <wp:extent cx="3459480" cy="2095086"/>
+            <wp:effectExtent l="19050" t="19050" r="26670" b="19685"/>
+            <wp:docPr id="3" name="Kép 3"/>
             <wp:cNvGraphicFramePr>
               <a:graphicFrameLocks xmlns:a="http://schemas.openxmlformats.org/drawingml/2006/main" noChangeAspect="1"/>
             </wp:cNvGraphicFramePr>
@@ -2018,12 +2289,12 @@
                   <pic:spPr>
                     <a:xfrm>
                       <a:off x="0" y="0"/>
-                      <a:ext cx="3627419" cy="2145698"/>
+                      <a:ext cx="3477631" cy="2106078"/>
                     </a:xfrm>
                     <a:prstGeom prst="rect">
                       <a:avLst/>
                     </a:prstGeom>
-                    <a:ln w="3175">
+                    <a:ln>
                       <a:solidFill>
                         <a:schemeClr val="tx1"/>
                       </a:solidFill>
@@ -2035,8 +2306,6 @@
           </wp:inline>
         </w:drawing>
       </w:r>
-      <w:bookmarkStart w:id="0" w:name="_GoBack"/>
-      <w:bookmarkEnd w:id="0"/>
     </w:p>
     <w:p>
       <w:pPr>
@@ -2336,6 +2605,166 @@
           <w:lang w:val="en-US"/>
         </w:rPr>
         <w:t>15 February 2011, Pages 719–730</w:t>
+      </w:r>
+    </w:p>
+    <w:p>
+      <w:pPr>
+        <w:pStyle w:val="Listaszerbekezds"/>
+        <w:numPr>
+          <w:ilvl w:val="0"/>
+          <w:numId w:val="2"/>
+        </w:numPr>
+        <w:rPr>
+          <w:rFonts w:ascii="Times New Roman" w:hAnsi="Times New Roman" w:cs="Times New Roman"/>
+          <w:sz w:val="24"/>
+          <w:szCs w:val="24"/>
+          <w:lang w:val="en-US"/>
+        </w:rPr>
+      </w:pPr>
+      <w:r>
+        <w:rPr>
+          <w:rFonts w:ascii="Times New Roman" w:hAnsi="Times New Roman" w:cs="Times New Roman"/>
+          <w:sz w:val="24"/>
+          <w:szCs w:val="24"/>
+          <w:lang w:val="en-US"/>
+        </w:rPr>
+        <w:t>Minimum Spanning Tree</w:t>
+      </w:r>
+      <w:r>
+        <w:rPr>
+          <w:rFonts w:ascii="Times New Roman" w:hAnsi="Times New Roman" w:cs="Times New Roman"/>
+          <w:sz w:val="24"/>
+          <w:szCs w:val="24"/>
+          <w:lang w:val="en-US"/>
+        </w:rPr>
+        <w:t xml:space="preserve"> </w:t>
+      </w:r>
+      <w:r>
+        <w:rPr>
+          <w:rFonts w:ascii="Times New Roman" w:hAnsi="Times New Roman" w:cs="Times New Roman"/>
+          <w:sz w:val="24"/>
+          <w:szCs w:val="24"/>
+          <w:lang w:val="en-US"/>
+        </w:rPr>
+        <w:t>Application in the Currency Market</w:t>
+      </w:r>
+      <w:r>
+        <w:rPr>
+          <w:rFonts w:ascii="Times New Roman" w:hAnsi="Times New Roman" w:cs="Times New Roman"/>
+          <w:sz w:val="24"/>
+          <w:szCs w:val="24"/>
+          <w:lang w:val="en-US"/>
+        </w:rPr>
+        <w:t xml:space="preserve">; </w:t>
+      </w:r>
+      <w:r>
+        <w:rPr>
+          <w:rFonts w:ascii="Times New Roman" w:hAnsi="Times New Roman" w:cs="Times New Roman"/>
+          <w:sz w:val="24"/>
+          <w:szCs w:val="24"/>
+          <w:lang w:val="en-US"/>
+        </w:rPr>
+        <w:t xml:space="preserve">Marcel </w:t>
+      </w:r>
+      <w:proofErr w:type="spellStart"/>
+      <w:r>
+        <w:rPr>
+          <w:rFonts w:ascii="Times New Roman" w:hAnsi="Times New Roman" w:cs="Times New Roman"/>
+          <w:sz w:val="24"/>
+          <w:szCs w:val="24"/>
+          <w:lang w:val="en-US"/>
+        </w:rPr>
+        <w:t>Rešovský</w:t>
+      </w:r>
+      <w:proofErr w:type="spellEnd"/>
+      <w:r>
+        <w:rPr>
+          <w:rFonts w:ascii="Times New Roman" w:hAnsi="Times New Roman" w:cs="Times New Roman"/>
+          <w:sz w:val="24"/>
+          <w:szCs w:val="24"/>
+          <w:lang w:val="en-US"/>
+        </w:rPr>
+        <w:t xml:space="preserve">, Denis </w:t>
+      </w:r>
+      <w:proofErr w:type="spellStart"/>
+      <w:r>
+        <w:rPr>
+          <w:rFonts w:ascii="Times New Roman" w:hAnsi="Times New Roman" w:cs="Times New Roman"/>
+          <w:sz w:val="24"/>
+          <w:szCs w:val="24"/>
+          <w:lang w:val="en-US"/>
+        </w:rPr>
+        <w:t>Horváth</w:t>
+      </w:r>
+      <w:proofErr w:type="spellEnd"/>
+      <w:r>
+        <w:rPr>
+          <w:rFonts w:ascii="Times New Roman" w:hAnsi="Times New Roman" w:cs="Times New Roman"/>
+          <w:sz w:val="24"/>
+          <w:szCs w:val="24"/>
+          <w:lang w:val="en-US"/>
+        </w:rPr>
+        <w:t xml:space="preserve">, </w:t>
+      </w:r>
+      <w:proofErr w:type="spellStart"/>
+      <w:r>
+        <w:rPr>
+          <w:rFonts w:ascii="Times New Roman" w:hAnsi="Times New Roman" w:cs="Times New Roman"/>
+          <w:sz w:val="24"/>
+          <w:szCs w:val="24"/>
+          <w:lang w:val="en-US"/>
+        </w:rPr>
+        <w:t>Vladimír</w:t>
+      </w:r>
+      <w:proofErr w:type="spellEnd"/>
+      <w:r>
+        <w:rPr>
+          <w:rFonts w:ascii="Times New Roman" w:hAnsi="Times New Roman" w:cs="Times New Roman"/>
+          <w:sz w:val="24"/>
+          <w:szCs w:val="24"/>
+          <w:lang w:val="en-US"/>
+        </w:rPr>
+        <w:t xml:space="preserve"> </w:t>
+      </w:r>
+      <w:proofErr w:type="spellStart"/>
+      <w:r>
+        <w:rPr>
+          <w:rFonts w:ascii="Times New Roman" w:hAnsi="Times New Roman" w:cs="Times New Roman"/>
+          <w:sz w:val="24"/>
+          <w:szCs w:val="24"/>
+          <w:lang w:val="en-US"/>
+        </w:rPr>
+        <w:t>Gazda</w:t>
+      </w:r>
+      <w:proofErr w:type="spellEnd"/>
+      <w:r>
+        <w:rPr>
+          <w:rFonts w:ascii="Times New Roman" w:hAnsi="Times New Roman" w:cs="Times New Roman"/>
+          <w:sz w:val="24"/>
+          <w:szCs w:val="24"/>
+          <w:lang w:val="en-US"/>
+        </w:rPr>
+        <w:t xml:space="preserve">, Marianna </w:t>
+      </w:r>
+      <w:proofErr w:type="spellStart"/>
+      <w:r>
+        <w:rPr>
+          <w:rFonts w:ascii="Times New Roman" w:hAnsi="Times New Roman" w:cs="Times New Roman"/>
+          <w:sz w:val="24"/>
+          <w:szCs w:val="24"/>
+          <w:lang w:val="en-US"/>
+        </w:rPr>
+        <w:t>Siničáková</w:t>
+      </w:r>
+      <w:proofErr w:type="spellEnd"/>
+      <w:r>
+        <w:rPr>
+          <w:rFonts w:ascii="Times New Roman" w:hAnsi="Times New Roman" w:cs="Times New Roman"/>
+          <w:sz w:val="24"/>
+          <w:szCs w:val="24"/>
+          <w:lang w:val="en-US"/>
+        </w:rPr>
+        <w:t>; Currency Market; 7/2103</w:t>
       </w:r>
     </w:p>
     <w:p>

</xml_diff>

<commit_message>
Distance metric reformulated to be more interpretable
</commit_message>
<xml_diff>
--- a/CurrClust_Description.docx
+++ b/CurrClust_Description.docx
@@ -395,71 +395,1411 @@
           <w:szCs w:val="24"/>
           <w:lang w:val="en-US"/>
         </w:rPr>
-        <w:t xml:space="preserve">Instead of using correlations, the change of exchange rates between two time points are used for distance calculation. Therefore, this approach requires less resources and allows short computation time. The changes in exchange rates are regarded as vectors in a space of all currencies. </w:t>
-      </w:r>
-      <w:r>
-        <w:rPr>
-          <w:rFonts w:ascii="Times New Roman" w:hAnsi="Times New Roman" w:cs="Times New Roman"/>
-          <w:sz w:val="24"/>
-          <w:szCs w:val="24"/>
-          <w:lang w:val="en-US"/>
-        </w:rPr>
-        <w:t xml:space="preserve">These changes are determined as follows: exchange rates at the base point are subtracted from that of target date, and the difference is normalized by the latter via division. </w:t>
-      </w:r>
-      <w:r>
-        <w:rPr>
-          <w:rFonts w:ascii="Times New Roman" w:hAnsi="Times New Roman" w:cs="Times New Roman"/>
-          <w:sz w:val="24"/>
-          <w:szCs w:val="24"/>
-          <w:lang w:val="en-US"/>
-        </w:rPr>
-        <w:t xml:space="preserve">Distances are determined as </w:t>
-      </w:r>
-      <w:r>
-        <w:rPr>
-          <w:rFonts w:ascii="Times New Roman" w:hAnsi="Times New Roman" w:cs="Times New Roman"/>
-          <w:sz w:val="24"/>
-          <w:szCs w:val="24"/>
+        <w:t>Instead of using correlations, the change of exchange rates between two time points are used for distance calculation. Therefore, this approach requires less resources and allows short computation time.</w:t>
+      </w:r>
+      <w:r>
+        <w:rPr>
+          <w:rFonts w:ascii="Times New Roman" w:hAnsi="Times New Roman" w:cs="Times New Roman"/>
+          <w:sz w:val="24"/>
+          <w:szCs w:val="24"/>
+          <w:lang w:val="en-US"/>
+        </w:rPr>
+        <w:t xml:space="preserve"> </w:t>
+      </w:r>
+      <w:r>
+        <w:rPr>
+          <w:rFonts w:ascii="Times New Roman" w:hAnsi="Times New Roman" w:cs="Times New Roman"/>
+          <w:sz w:val="24"/>
+          <w:lang w:val="en-US"/>
+        </w:rPr>
+        <w:t xml:space="preserve">For a currency pair </w:t>
+      </w:r>
+      <w:r>
+        <w:rPr>
+          <w:rFonts w:ascii="Times New Roman" w:hAnsi="Times New Roman" w:cs="Times New Roman"/>
+          <w:i/>
+          <w:sz w:val="24"/>
+          <w:lang w:val="en-US"/>
+        </w:rPr>
+        <w:t>A</w:t>
+      </w:r>
+      <w:r>
+        <w:rPr>
+          <w:rFonts w:ascii="Times New Roman" w:hAnsi="Times New Roman" w:cs="Times New Roman"/>
+          <w:sz w:val="24"/>
+          <w:lang w:val="en-US"/>
+        </w:rPr>
+        <w:t xml:space="preserve">, </w:t>
+      </w:r>
+      <w:r>
+        <w:rPr>
+          <w:rFonts w:ascii="Times New Roman" w:hAnsi="Times New Roman" w:cs="Times New Roman"/>
+          <w:i/>
+          <w:sz w:val="24"/>
+          <w:lang w:val="en-US"/>
+        </w:rPr>
+        <w:t>B</w:t>
+      </w:r>
+      <w:r>
+        <w:rPr>
+          <w:rFonts w:ascii="Times New Roman" w:hAnsi="Times New Roman" w:cs="Times New Roman"/>
+          <w:sz w:val="24"/>
+          <w:lang w:val="en-US"/>
+        </w:rPr>
+        <w:t xml:space="preserve">, we have the exchange rates at two examined time points </w:t>
+      </w:r>
+      <w:r>
+        <w:rPr>
+          <w:rFonts w:ascii="Times New Roman" w:hAnsi="Times New Roman" w:cs="Times New Roman"/>
+          <w:i/>
+          <w:sz w:val="24"/>
+          <w:lang w:val="en-US"/>
+        </w:rPr>
+        <w:t>R</w:t>
+      </w:r>
+      <w:r>
+        <w:rPr>
+          <w:rFonts w:ascii="Times New Roman" w:hAnsi="Times New Roman" w:cs="Times New Roman"/>
+          <w:i/>
+          <w:sz w:val="24"/>
+          <w:vertAlign w:val="superscript"/>
+          <w:lang w:val="en-US"/>
+        </w:rPr>
+        <w:t>ab</w:t>
+      </w:r>
+      <w:r>
+        <w:rPr>
+          <w:rFonts w:ascii="Times New Roman" w:hAnsi="Times New Roman" w:cs="Times New Roman"/>
+          <w:i/>
+          <w:sz w:val="24"/>
+          <w:vertAlign w:val="subscript"/>
+          <w:lang w:val="en-US"/>
+        </w:rPr>
+        <w:t>0</w:t>
+      </w:r>
+      <w:r>
+        <w:rPr>
+          <w:rFonts w:ascii="Times New Roman" w:hAnsi="Times New Roman" w:cs="Times New Roman"/>
+          <w:sz w:val="24"/>
+          <w:lang w:val="en-US"/>
+        </w:rPr>
+        <w:t xml:space="preserve"> = </w:t>
+      </w:r>
+      <w:r>
+        <w:rPr>
+          <w:rFonts w:ascii="Times New Roman" w:hAnsi="Times New Roman" w:cs="Times New Roman"/>
+          <w:i/>
+          <w:sz w:val="24"/>
+          <w:lang w:val="en-US"/>
+        </w:rPr>
+        <w:t>a0</w:t>
+      </w:r>
+      <w:r>
+        <w:rPr>
+          <w:rFonts w:ascii="Times New Roman" w:hAnsi="Times New Roman" w:cs="Times New Roman"/>
+          <w:sz w:val="24"/>
+          <w:lang w:val="en-US"/>
+        </w:rPr>
+        <w:t>/</w:t>
+      </w:r>
+      <w:r>
+        <w:rPr>
+          <w:rFonts w:ascii="Times New Roman" w:hAnsi="Times New Roman" w:cs="Times New Roman"/>
+          <w:i/>
+          <w:sz w:val="24"/>
+          <w:lang w:val="en-US"/>
+        </w:rPr>
+        <w:t>b0</w:t>
+      </w:r>
+      <w:r>
+        <w:rPr>
+          <w:rFonts w:ascii="Times New Roman" w:hAnsi="Times New Roman" w:cs="Times New Roman"/>
+          <w:sz w:val="24"/>
+          <w:lang w:val="en-US"/>
+        </w:rPr>
+        <w:t xml:space="preserve">, </w:t>
+      </w:r>
+      <w:r>
+        <w:rPr>
+          <w:rFonts w:ascii="Times New Roman" w:hAnsi="Times New Roman" w:cs="Times New Roman"/>
+          <w:i/>
+          <w:sz w:val="24"/>
+          <w:lang w:val="en-US"/>
+        </w:rPr>
+        <w:t>R</w:t>
+      </w:r>
+      <w:r>
+        <w:rPr>
+          <w:rFonts w:ascii="Times New Roman" w:hAnsi="Times New Roman" w:cs="Times New Roman"/>
+          <w:i/>
+          <w:sz w:val="24"/>
+          <w:vertAlign w:val="superscript"/>
+          <w:lang w:val="en-US"/>
+        </w:rPr>
+        <w:t>ab</w:t>
+      </w:r>
+      <w:r>
+        <w:rPr>
+          <w:rFonts w:ascii="Times New Roman" w:hAnsi="Times New Roman" w:cs="Times New Roman"/>
+          <w:i/>
+          <w:sz w:val="24"/>
+          <w:vertAlign w:val="subscript"/>
+          <w:lang w:val="en-US"/>
+        </w:rPr>
+        <w:t>1</w:t>
+      </w:r>
+      <w:r>
+        <w:rPr>
+          <w:rFonts w:ascii="Times New Roman" w:hAnsi="Times New Roman" w:cs="Times New Roman"/>
+          <w:sz w:val="24"/>
+          <w:lang w:val="en-US"/>
+        </w:rPr>
+        <w:t xml:space="preserve"> = </w:t>
+      </w:r>
+      <w:r>
+        <w:rPr>
+          <w:rFonts w:ascii="Times New Roman" w:hAnsi="Times New Roman" w:cs="Times New Roman"/>
+          <w:i/>
+          <w:sz w:val="24"/>
+          <w:lang w:val="en-US"/>
+        </w:rPr>
+        <w:t>a1</w:t>
+      </w:r>
+      <w:r>
+        <w:rPr>
+          <w:rFonts w:ascii="Times New Roman" w:hAnsi="Times New Roman" w:cs="Times New Roman"/>
+          <w:sz w:val="24"/>
+          <w:lang w:val="en-US"/>
+        </w:rPr>
+        <w:t>/</w:t>
+      </w:r>
+      <w:r>
+        <w:rPr>
+          <w:rFonts w:ascii="Times New Roman" w:hAnsi="Times New Roman" w:cs="Times New Roman"/>
+          <w:i/>
+          <w:sz w:val="24"/>
+          <w:lang w:val="en-US"/>
+        </w:rPr>
+        <w:t>b1</w:t>
+      </w:r>
+      <w:r>
+        <w:rPr>
+          <w:rFonts w:ascii="Times New Roman" w:hAnsi="Times New Roman" w:cs="Times New Roman"/>
+          <w:sz w:val="24"/>
+          <w:lang w:val="en-US"/>
+        </w:rPr>
+        <w:t xml:space="preserve">. The change of this exchange rates between the time points can be represented as </w:t>
+      </w:r>
+      <w:proofErr w:type="spellStart"/>
+      <w:r>
+        <w:rPr>
+          <w:rFonts w:ascii="Times New Roman" w:hAnsi="Times New Roman" w:cs="Times New Roman"/>
+          <w:i/>
+          <w:sz w:val="24"/>
+          <w:lang w:val="en-US"/>
+        </w:rPr>
+        <w:t>V</w:t>
+      </w:r>
+      <w:r>
+        <w:rPr>
+          <w:rFonts w:ascii="Times New Roman" w:hAnsi="Times New Roman" w:cs="Times New Roman"/>
+          <w:sz w:val="24"/>
+          <w:vertAlign w:val="superscript"/>
+          <w:lang w:val="en-US"/>
+        </w:rPr>
+        <w:t>ab</w:t>
+      </w:r>
+      <w:proofErr w:type="spellEnd"/>
+      <w:r>
+        <w:rPr>
+          <w:rFonts w:ascii="Times New Roman" w:hAnsi="Times New Roman" w:cs="Times New Roman"/>
+          <w:sz w:val="24"/>
+          <w:lang w:val="en-US"/>
+        </w:rPr>
+        <w:t xml:space="preserve"> = </w:t>
+      </w:r>
+      <w:r>
+        <w:rPr>
+          <w:rFonts w:ascii="Times New Roman" w:hAnsi="Times New Roman" w:cs="Times New Roman"/>
+          <w:i/>
+          <w:sz w:val="24"/>
+          <w:lang w:val="en-US"/>
+        </w:rPr>
+        <w:t>log</w:t>
+      </w:r>
+      <w:r>
+        <w:rPr>
+          <w:rFonts w:ascii="Times New Roman" w:hAnsi="Times New Roman" w:cs="Times New Roman"/>
+          <w:i/>
+          <w:sz w:val="24"/>
+          <w:vertAlign w:val="subscript"/>
+          <w:lang w:val="en-US"/>
+        </w:rPr>
+        <w:t>e</w:t>
+      </w:r>
+      <w:r>
+        <w:rPr>
+          <w:rFonts w:ascii="Times New Roman" w:hAnsi="Times New Roman" w:cs="Times New Roman"/>
+          <w:sz w:val="24"/>
+          <w:lang w:val="en-US"/>
+        </w:rPr>
+        <w:t>(</w:t>
+      </w:r>
+      <w:r>
+        <w:rPr>
+          <w:rFonts w:ascii="Times New Roman" w:hAnsi="Times New Roman" w:cs="Times New Roman"/>
+          <w:i/>
+          <w:sz w:val="24"/>
+          <w:lang w:val="en-US"/>
+        </w:rPr>
+        <w:t>R</w:t>
+      </w:r>
+      <w:r>
+        <w:rPr>
+          <w:rFonts w:ascii="Times New Roman" w:hAnsi="Times New Roman" w:cs="Times New Roman"/>
+          <w:i/>
+          <w:sz w:val="24"/>
+          <w:vertAlign w:val="superscript"/>
+          <w:lang w:val="en-US"/>
+        </w:rPr>
+        <w:t>ab</w:t>
+      </w:r>
+      <w:r>
+        <w:rPr>
+          <w:rFonts w:ascii="Times New Roman" w:hAnsi="Times New Roman" w:cs="Times New Roman"/>
+          <w:i/>
+          <w:sz w:val="24"/>
+          <w:vertAlign w:val="subscript"/>
+          <w:lang w:val="en-US"/>
+        </w:rPr>
+        <w:t>1</w:t>
+      </w:r>
+      <w:r>
+        <w:rPr>
+          <w:rFonts w:ascii="Times New Roman" w:hAnsi="Times New Roman" w:cs="Times New Roman"/>
+          <w:sz w:val="24"/>
+          <w:lang w:val="en-US"/>
+        </w:rPr>
+        <w:t xml:space="preserve">) – </w:t>
+      </w:r>
+      <w:r>
+        <w:rPr>
+          <w:rFonts w:ascii="Times New Roman" w:hAnsi="Times New Roman" w:cs="Times New Roman"/>
+          <w:i/>
+          <w:sz w:val="24"/>
+          <w:lang w:val="en-US"/>
+        </w:rPr>
+        <w:t>log</w:t>
+      </w:r>
+      <w:r>
+        <w:rPr>
+          <w:rFonts w:ascii="Times New Roman" w:hAnsi="Times New Roman" w:cs="Times New Roman"/>
+          <w:i/>
+          <w:sz w:val="24"/>
+          <w:vertAlign w:val="subscript"/>
+          <w:lang w:val="en-US"/>
+        </w:rPr>
+        <w:t>e</w:t>
+      </w:r>
+      <w:r>
+        <w:rPr>
+          <w:rFonts w:ascii="Times New Roman" w:hAnsi="Times New Roman" w:cs="Times New Roman"/>
+          <w:sz w:val="24"/>
+          <w:lang w:val="en-US"/>
+        </w:rPr>
+        <w:t>(</w:t>
+      </w:r>
+      <w:r>
+        <w:rPr>
+          <w:rFonts w:ascii="Times New Roman" w:hAnsi="Times New Roman" w:cs="Times New Roman"/>
+          <w:i/>
+          <w:sz w:val="24"/>
+          <w:lang w:val="en-US"/>
+        </w:rPr>
+        <w:t>R</w:t>
+      </w:r>
+      <w:r>
+        <w:rPr>
+          <w:rFonts w:ascii="Times New Roman" w:hAnsi="Times New Roman" w:cs="Times New Roman"/>
+          <w:i/>
+          <w:sz w:val="24"/>
+          <w:vertAlign w:val="superscript"/>
+          <w:lang w:val="en-US"/>
+        </w:rPr>
+        <w:t>ab</w:t>
+      </w:r>
+      <w:r>
+        <w:rPr>
+          <w:rFonts w:ascii="Times New Roman" w:hAnsi="Times New Roman" w:cs="Times New Roman"/>
+          <w:i/>
+          <w:sz w:val="24"/>
+          <w:vertAlign w:val="subscript"/>
+          <w:lang w:val="en-US"/>
+        </w:rPr>
+        <w:t>0</w:t>
+      </w:r>
+      <w:r>
+        <w:rPr>
+          <w:rFonts w:ascii="Times New Roman" w:hAnsi="Times New Roman" w:cs="Times New Roman"/>
+          <w:sz w:val="24"/>
+          <w:lang w:val="en-US"/>
+        </w:rPr>
+        <w:t>), which can be interpreted as a vector</w:t>
+      </w:r>
+      <w:r>
+        <w:rPr>
+          <w:rFonts w:ascii="Times New Roman" w:hAnsi="Times New Roman" w:cs="Times New Roman"/>
+          <w:sz w:val="24"/>
+          <w:lang w:val="en-US"/>
+        </w:rPr>
+        <w:t xml:space="preserve"> that describes the change of </w:t>
+      </w:r>
+      <w:r>
+        <w:rPr>
+          <w:rFonts w:ascii="Times New Roman" w:hAnsi="Times New Roman" w:cs="Times New Roman"/>
+          <w:sz w:val="24"/>
           <w:lang w:val="en-US"/>
         </w:rPr>
         <w:lastRenderedPageBreak/>
-        <w:t>the cosine (angular) distances between the vectors</w:t>
-      </w:r>
-      <w:r>
-        <w:rPr>
-          <w:rFonts w:ascii="Times New Roman" w:hAnsi="Times New Roman" w:cs="Times New Roman"/>
-          <w:sz w:val="24"/>
-          <w:szCs w:val="24"/>
-          <w:lang w:val="en-US"/>
-        </w:rPr>
-        <w:t xml:space="preserve"> in a hyperspace of all the available currencies</w:t>
-      </w:r>
-      <w:r>
-        <w:rPr>
-          <w:rFonts w:ascii="Times New Roman" w:hAnsi="Times New Roman" w:cs="Times New Roman"/>
-          <w:sz w:val="24"/>
-          <w:szCs w:val="24"/>
-          <w:lang w:val="en-US"/>
-        </w:rPr>
-        <w:t>. In the currency space, neither vectors can be identical since each currency have zero-length vector in its own space. T</w:t>
-      </w:r>
-      <w:r>
-        <w:rPr>
-          <w:rFonts w:ascii="Times New Roman" w:hAnsi="Times New Roman" w:cs="Times New Roman"/>
-          <w:sz w:val="24"/>
-          <w:szCs w:val="24"/>
-          <w:lang w:val="en-US"/>
-        </w:rPr>
-        <w:t xml:space="preserve">herefore, the similarity is </w:t>
-      </w:r>
-      <w:r>
-        <w:rPr>
-          <w:rFonts w:ascii="Times New Roman" w:hAnsi="Times New Roman" w:cs="Times New Roman"/>
-          <w:sz w:val="24"/>
-          <w:szCs w:val="24"/>
-          <w:lang w:val="en-US"/>
-        </w:rPr>
-        <w:t>determined by the exchange rates with other currencies.</w:t>
+        <w:t xml:space="preserve">the value of the currency </w:t>
+      </w:r>
+      <w:r>
+        <w:rPr>
+          <w:rFonts w:ascii="Times New Roman" w:hAnsi="Times New Roman" w:cs="Times New Roman"/>
+          <w:i/>
+          <w:sz w:val="24"/>
+          <w:lang w:val="en-US"/>
+        </w:rPr>
+        <w:t>A</w:t>
+      </w:r>
+      <w:r>
+        <w:rPr>
+          <w:rFonts w:ascii="Times New Roman" w:hAnsi="Times New Roman" w:cs="Times New Roman"/>
+          <w:sz w:val="24"/>
+          <w:lang w:val="en-US"/>
+        </w:rPr>
+        <w:t xml:space="preserve"> over the change of </w:t>
+      </w:r>
+      <w:r>
+        <w:rPr>
+          <w:rFonts w:ascii="Times New Roman" w:hAnsi="Times New Roman" w:cs="Times New Roman"/>
+          <w:i/>
+          <w:sz w:val="24"/>
+          <w:lang w:val="en-US"/>
+        </w:rPr>
+        <w:t>B</w:t>
+      </w:r>
+      <w:r>
+        <w:rPr>
+          <w:rFonts w:ascii="Times New Roman" w:hAnsi="Times New Roman" w:cs="Times New Roman"/>
+          <w:sz w:val="24"/>
+          <w:lang w:val="en-US"/>
+        </w:rPr>
+        <w:t xml:space="preserve">. </w:t>
+      </w:r>
+      <w:r>
+        <w:rPr>
+          <w:rFonts w:ascii="Times New Roman" w:hAnsi="Times New Roman" w:cs="Times New Roman"/>
+          <w:sz w:val="24"/>
+          <w:lang w:val="en-US"/>
+        </w:rPr>
+        <w:t xml:space="preserve">This vector is usually determined for other approaches aiming currency relationship analysis [7]. </w:t>
+      </w:r>
+      <w:r>
+        <w:rPr>
+          <w:rFonts w:ascii="Times New Roman" w:hAnsi="Times New Roman" w:cs="Times New Roman"/>
+          <w:sz w:val="24"/>
+          <w:lang w:val="en-US"/>
+        </w:rPr>
+        <w:t xml:space="preserve">For a given currency, </w:t>
+      </w:r>
+      <w:r>
+        <w:rPr>
+          <w:rFonts w:ascii="Times New Roman" w:hAnsi="Times New Roman" w:cs="Times New Roman"/>
+          <w:i/>
+          <w:sz w:val="24"/>
+          <w:lang w:val="en-US"/>
+        </w:rPr>
+        <w:t>A</w:t>
+      </w:r>
+      <w:r>
+        <w:rPr>
+          <w:rFonts w:ascii="Times New Roman" w:hAnsi="Times New Roman" w:cs="Times New Roman"/>
+          <w:sz w:val="24"/>
+          <w:lang w:val="en-US"/>
+        </w:rPr>
+        <w:t xml:space="preserve">, we can get its value change </w:t>
+      </w:r>
+      <w:r>
+        <w:rPr>
+          <w:rFonts w:ascii="Times New Roman" w:hAnsi="Times New Roman" w:cs="Times New Roman"/>
+          <w:sz w:val="24"/>
+          <w:lang w:val="en-US"/>
+        </w:rPr>
+        <w:t xml:space="preserve">vector, </w:t>
+      </w:r>
+      <w:r>
+        <w:rPr>
+          <w:rFonts w:ascii="Times New Roman" w:hAnsi="Times New Roman" w:cs="Times New Roman"/>
+          <w:i/>
+          <w:sz w:val="24"/>
+          <w:lang w:val="en-US"/>
+        </w:rPr>
+        <w:t>V</w:t>
+      </w:r>
+      <w:r>
+        <w:rPr>
+          <w:rFonts w:ascii="Times New Roman" w:hAnsi="Times New Roman" w:cs="Times New Roman"/>
+          <w:i/>
+          <w:sz w:val="24"/>
+          <w:vertAlign w:val="superscript"/>
+          <w:lang w:val="en-US"/>
+        </w:rPr>
+        <w:t>A</w:t>
+      </w:r>
+      <w:r>
+        <w:rPr>
+          <w:rFonts w:ascii="Times New Roman" w:hAnsi="Times New Roman" w:cs="Times New Roman"/>
+          <w:sz w:val="24"/>
+          <w:lang w:val="en-US"/>
+        </w:rPr>
+        <w:t xml:space="preserve"> </w:t>
+      </w:r>
+      <w:r>
+        <w:rPr>
+          <w:rFonts w:ascii="Times New Roman" w:hAnsi="Times New Roman" w:cs="Times New Roman"/>
+          <w:sz w:val="24"/>
+          <w:lang w:val="en-US"/>
+        </w:rPr>
+        <w:t>in a multidimensional space</w:t>
+      </w:r>
+      <w:r>
+        <w:rPr>
+          <w:rFonts w:ascii="Times New Roman" w:hAnsi="Times New Roman" w:cs="Times New Roman"/>
+          <w:sz w:val="24"/>
+          <w:lang w:val="en-US"/>
+        </w:rPr>
+        <w:t xml:space="preserve"> from the</w:t>
+      </w:r>
+      <w:r>
+        <w:rPr>
+          <w:rFonts w:ascii="Times New Roman" w:hAnsi="Times New Roman" w:cs="Times New Roman"/>
+          <w:sz w:val="24"/>
+          <w:lang w:val="en-US"/>
+        </w:rPr>
+        <w:t xml:space="preserve"> </w:t>
+      </w:r>
+      <w:r>
+        <w:rPr>
+          <w:rFonts w:ascii="Times New Roman" w:hAnsi="Times New Roman" w:cs="Times New Roman"/>
+          <w:sz w:val="24"/>
+          <w:lang w:val="en-US"/>
+        </w:rPr>
+        <w:t>element</w:t>
+      </w:r>
+      <w:r>
+        <w:rPr>
+          <w:rFonts w:ascii="Times New Roman" w:hAnsi="Times New Roman" w:cs="Times New Roman"/>
+          <w:sz w:val="24"/>
+          <w:lang w:val="en-US"/>
+        </w:rPr>
+        <w:t xml:space="preserve"> vectors </w:t>
+      </w:r>
+      <w:proofErr w:type="spellStart"/>
+      <w:r>
+        <w:rPr>
+          <w:rFonts w:ascii="Times New Roman" w:hAnsi="Times New Roman" w:cs="Times New Roman"/>
+          <w:i/>
+          <w:sz w:val="24"/>
+          <w:lang w:val="en-US"/>
+        </w:rPr>
+        <w:t>V</w:t>
+      </w:r>
+      <w:r>
+        <w:rPr>
+          <w:rFonts w:ascii="Times New Roman" w:hAnsi="Times New Roman" w:cs="Times New Roman"/>
+          <w:sz w:val="24"/>
+          <w:vertAlign w:val="superscript"/>
+          <w:lang w:val="en-US"/>
+        </w:rPr>
+        <w:t>aa</w:t>
+      </w:r>
+      <w:proofErr w:type="spellEnd"/>
+      <w:r>
+        <w:rPr>
+          <w:rFonts w:ascii="Times New Roman" w:hAnsi="Times New Roman" w:cs="Times New Roman"/>
+          <w:sz w:val="24"/>
+          <w:lang w:val="en-US"/>
+        </w:rPr>
+        <w:t>,</w:t>
+      </w:r>
+      <w:r>
+        <w:rPr>
+          <w:rFonts w:ascii="Times New Roman" w:hAnsi="Times New Roman" w:cs="Times New Roman"/>
+          <w:sz w:val="24"/>
+          <w:lang w:val="en-US"/>
+        </w:rPr>
+        <w:t xml:space="preserve"> </w:t>
+      </w:r>
+      <w:proofErr w:type="spellStart"/>
+      <w:r>
+        <w:rPr>
+          <w:rFonts w:ascii="Times New Roman" w:hAnsi="Times New Roman" w:cs="Times New Roman"/>
+          <w:i/>
+          <w:sz w:val="24"/>
+          <w:lang w:val="en-US"/>
+        </w:rPr>
+        <w:t>V</w:t>
+      </w:r>
+      <w:r>
+        <w:rPr>
+          <w:rFonts w:ascii="Times New Roman" w:hAnsi="Times New Roman" w:cs="Times New Roman"/>
+          <w:sz w:val="24"/>
+          <w:vertAlign w:val="superscript"/>
+          <w:lang w:val="en-US"/>
+        </w:rPr>
+        <w:t>ab</w:t>
+      </w:r>
+      <w:proofErr w:type="spellEnd"/>
+      <w:r>
+        <w:rPr>
+          <w:rFonts w:ascii="Times New Roman" w:hAnsi="Times New Roman" w:cs="Times New Roman"/>
+          <w:sz w:val="24"/>
+          <w:lang w:val="en-US"/>
+        </w:rPr>
+        <w:t>,</w:t>
+      </w:r>
+      <w:r>
+        <w:rPr>
+          <w:rFonts w:ascii="Times New Roman" w:hAnsi="Times New Roman" w:cs="Times New Roman"/>
+          <w:sz w:val="24"/>
+          <w:lang w:val="en-US"/>
+        </w:rPr>
+        <w:t xml:space="preserve"> </w:t>
+      </w:r>
+      <w:proofErr w:type="spellStart"/>
+      <w:r>
+        <w:rPr>
+          <w:rFonts w:ascii="Times New Roman" w:hAnsi="Times New Roman" w:cs="Times New Roman"/>
+          <w:i/>
+          <w:sz w:val="24"/>
+          <w:lang w:val="en-US"/>
+        </w:rPr>
+        <w:t>V</w:t>
+      </w:r>
+      <w:r>
+        <w:rPr>
+          <w:rFonts w:ascii="Times New Roman" w:hAnsi="Times New Roman" w:cs="Times New Roman"/>
+          <w:sz w:val="24"/>
+          <w:vertAlign w:val="superscript"/>
+          <w:lang w:val="en-US"/>
+        </w:rPr>
+        <w:t>ac</w:t>
+      </w:r>
+      <w:proofErr w:type="spellEnd"/>
+      <w:r>
+        <w:rPr>
+          <w:rFonts w:ascii="Times New Roman" w:hAnsi="Times New Roman" w:cs="Times New Roman"/>
+          <w:sz w:val="24"/>
+          <w:lang w:val="en-US"/>
+        </w:rPr>
+        <w:t>,</w:t>
+      </w:r>
+      <w:r>
+        <w:rPr>
+          <w:rFonts w:ascii="Times New Roman" w:hAnsi="Times New Roman" w:cs="Times New Roman"/>
+          <w:sz w:val="24"/>
+          <w:lang w:val="en-US"/>
+        </w:rPr>
+        <w:t xml:space="preserve"> …</w:t>
+      </w:r>
+      <w:r>
+        <w:rPr>
+          <w:rFonts w:ascii="Times New Roman" w:hAnsi="Times New Roman" w:cs="Times New Roman"/>
+          <w:sz w:val="24"/>
+          <w:lang w:val="en-US"/>
+        </w:rPr>
+        <w:t xml:space="preserve"> (the first term is a</w:t>
+      </w:r>
+      <w:r>
+        <w:rPr>
+          <w:rFonts w:ascii="Times New Roman" w:hAnsi="Times New Roman" w:cs="Times New Roman"/>
+          <w:sz w:val="24"/>
+          <w:lang w:val="en-US"/>
+        </w:rPr>
+        <w:t xml:space="preserve"> </w:t>
+      </w:r>
+      <w:r>
+        <w:rPr>
+          <w:rFonts w:ascii="Times New Roman" w:hAnsi="Times New Roman" w:cs="Times New Roman"/>
+          <w:sz w:val="24"/>
+          <w:lang w:val="en-US"/>
+        </w:rPr>
+        <w:t>zero-length vector).</w:t>
+      </w:r>
+      <w:r>
+        <w:rPr>
+          <w:rFonts w:ascii="Times New Roman" w:hAnsi="Times New Roman" w:cs="Times New Roman"/>
+          <w:sz w:val="24"/>
+          <w:lang w:val="en-US"/>
+        </w:rPr>
+        <w:t xml:space="preserve"> </w:t>
+      </w:r>
+      <w:r>
+        <w:rPr>
+          <w:rFonts w:ascii="Times New Roman" w:hAnsi="Times New Roman" w:cs="Times New Roman"/>
+          <w:sz w:val="24"/>
+          <w:lang w:val="en-US"/>
+        </w:rPr>
+        <w:t xml:space="preserve">In other words, </w:t>
+      </w:r>
+      <w:r>
+        <w:rPr>
+          <w:rFonts w:ascii="Times New Roman" w:hAnsi="Times New Roman" w:cs="Times New Roman"/>
+          <w:sz w:val="24"/>
+          <w:szCs w:val="24"/>
+          <w:lang w:val="en-US"/>
+        </w:rPr>
+        <w:t>t</w:t>
+      </w:r>
+      <w:r>
+        <w:rPr>
+          <w:rFonts w:ascii="Times New Roman" w:hAnsi="Times New Roman" w:cs="Times New Roman"/>
+          <w:sz w:val="24"/>
+          <w:szCs w:val="24"/>
+          <w:lang w:val="en-US"/>
+        </w:rPr>
+        <w:t xml:space="preserve">he changes in exchange rates are regarded as vectors in a space of all currencies. In the currency space, neither vectors can be identical since each currency have zero-length vector in its own </w:t>
+      </w:r>
+      <w:r>
+        <w:rPr>
+          <w:rFonts w:ascii="Times New Roman" w:hAnsi="Times New Roman" w:cs="Times New Roman"/>
+          <w:sz w:val="24"/>
+          <w:szCs w:val="24"/>
+          <w:lang w:val="en-US"/>
+        </w:rPr>
+        <w:t>dimension</w:t>
+      </w:r>
+      <w:r>
+        <w:rPr>
+          <w:rFonts w:ascii="Times New Roman" w:hAnsi="Times New Roman" w:cs="Times New Roman"/>
+          <w:sz w:val="24"/>
+          <w:szCs w:val="24"/>
+          <w:lang w:val="en-US"/>
+        </w:rPr>
+        <w:t>.</w:t>
+      </w:r>
+      <w:r>
+        <w:rPr>
+          <w:rFonts w:ascii="Times New Roman" w:hAnsi="Times New Roman" w:cs="Times New Roman"/>
+          <w:sz w:val="24"/>
+          <w:szCs w:val="24"/>
+          <w:lang w:val="en-US"/>
+        </w:rPr>
+        <w:t xml:space="preserve"> </w:t>
+      </w:r>
+      <w:r>
+        <w:rPr>
+          <w:rFonts w:ascii="Times New Roman" w:hAnsi="Times New Roman" w:cs="Times New Roman"/>
+          <w:sz w:val="24"/>
+          <w:lang w:val="en-US"/>
+        </w:rPr>
+        <w:t xml:space="preserve">The angles can be determined between a pair of vectors corresponding to any currencies, </w:t>
+      </w:r>
+      <w:proofErr w:type="spellStart"/>
+      <w:r>
+        <w:rPr>
+          <w:rFonts w:ascii="Times New Roman" w:hAnsi="Times New Roman" w:cs="Times New Roman"/>
+          <w:sz w:val="24"/>
+          <w:lang w:val="en-US"/>
+        </w:rPr>
+        <w:t>eg</w:t>
+      </w:r>
+      <w:proofErr w:type="spellEnd"/>
+      <w:r>
+        <w:rPr>
+          <w:rFonts w:ascii="Times New Roman" w:hAnsi="Times New Roman" w:cs="Times New Roman"/>
+          <w:sz w:val="24"/>
+          <w:lang w:val="en-US"/>
+        </w:rPr>
+        <w:t xml:space="preserve">. </w:t>
+      </w:r>
+      <w:r>
+        <w:rPr>
+          <w:rFonts w:ascii="Times New Roman" w:hAnsi="Times New Roman" w:cs="Times New Roman"/>
+          <w:i/>
+          <w:sz w:val="24"/>
+          <w:lang w:val="en-US"/>
+        </w:rPr>
+        <w:t>V</w:t>
+      </w:r>
+      <w:r>
+        <w:rPr>
+          <w:rFonts w:ascii="Times New Roman" w:hAnsi="Times New Roman" w:cs="Times New Roman"/>
+          <w:i/>
+          <w:sz w:val="24"/>
+          <w:vertAlign w:val="superscript"/>
+          <w:lang w:val="en-US"/>
+        </w:rPr>
+        <w:t>A</w:t>
+      </w:r>
+      <w:r>
+        <w:rPr>
+          <w:rFonts w:ascii="Times New Roman" w:hAnsi="Times New Roman" w:cs="Times New Roman"/>
+          <w:sz w:val="24"/>
+          <w:lang w:val="en-US"/>
+        </w:rPr>
+        <w:t xml:space="preserve">, </w:t>
+      </w:r>
+      <w:r>
+        <w:rPr>
+          <w:rFonts w:ascii="Times New Roman" w:hAnsi="Times New Roman" w:cs="Times New Roman"/>
+          <w:i/>
+          <w:sz w:val="24"/>
+          <w:lang w:val="en-US"/>
+        </w:rPr>
+        <w:t>V</w:t>
+      </w:r>
+      <w:r>
+        <w:rPr>
+          <w:rFonts w:ascii="Times New Roman" w:hAnsi="Times New Roman" w:cs="Times New Roman"/>
+          <w:i/>
+          <w:sz w:val="24"/>
+          <w:vertAlign w:val="superscript"/>
+          <w:lang w:val="en-US"/>
+        </w:rPr>
+        <w:t>B</w:t>
+      </w:r>
+      <w:r>
+        <w:rPr>
+          <w:rFonts w:ascii="Times New Roman" w:hAnsi="Times New Roman" w:cs="Times New Roman"/>
+          <w:sz w:val="24"/>
+          <w:lang w:val="en-US"/>
+        </w:rPr>
+        <w:t xml:space="preserve"> which can serve as a distance metric. We can calculate the cosine similarity, </w:t>
+      </w:r>
+      <w:proofErr w:type="gramStart"/>
+      <w:r>
+        <w:rPr>
+          <w:rFonts w:ascii="Times New Roman" w:hAnsi="Times New Roman" w:cs="Times New Roman"/>
+          <w:i/>
+          <w:sz w:val="24"/>
+          <w:lang w:val="en-US"/>
+        </w:rPr>
+        <w:t>cos</w:t>
+      </w:r>
+      <w:r>
+        <w:rPr>
+          <w:rFonts w:ascii="Times New Roman" w:hAnsi="Times New Roman" w:cs="Times New Roman"/>
+          <w:sz w:val="24"/>
+          <w:lang w:val="en-US"/>
+        </w:rPr>
+        <w:t>(</w:t>
+      </w:r>
+      <w:proofErr w:type="gramEnd"/>
+      <w:r>
+        <w:rPr>
+          <w:rFonts w:ascii="Times New Roman" w:hAnsi="Times New Roman" w:cs="Times New Roman"/>
+          <w:i/>
+          <w:sz w:val="24"/>
+          <w:lang w:val="en-US"/>
+        </w:rPr>
+        <w:t>V</w:t>
+      </w:r>
+      <w:r>
+        <w:rPr>
+          <w:rFonts w:ascii="Times New Roman" w:hAnsi="Times New Roman" w:cs="Times New Roman"/>
+          <w:i/>
+          <w:sz w:val="24"/>
+          <w:vertAlign w:val="superscript"/>
+          <w:lang w:val="en-US"/>
+        </w:rPr>
+        <w:t>A</w:t>
+      </w:r>
+      <w:r>
+        <w:rPr>
+          <w:rFonts w:ascii="Times New Roman" w:hAnsi="Times New Roman" w:cs="Times New Roman"/>
+          <w:sz w:val="24"/>
+          <w:lang w:val="en-US"/>
+        </w:rPr>
+        <w:t xml:space="preserve">, </w:t>
+      </w:r>
+      <w:r>
+        <w:rPr>
+          <w:rFonts w:ascii="Times New Roman" w:hAnsi="Times New Roman" w:cs="Times New Roman"/>
+          <w:i/>
+          <w:sz w:val="24"/>
+          <w:lang w:val="en-US"/>
+        </w:rPr>
+        <w:t>V</w:t>
+      </w:r>
+      <w:r>
+        <w:rPr>
+          <w:rFonts w:ascii="Times New Roman" w:hAnsi="Times New Roman" w:cs="Times New Roman"/>
+          <w:i/>
+          <w:sz w:val="24"/>
+          <w:vertAlign w:val="superscript"/>
+          <w:lang w:val="en-US"/>
+        </w:rPr>
+        <w:t>B</w:t>
+      </w:r>
+      <w:r>
+        <w:rPr>
+          <w:rFonts w:ascii="Times New Roman" w:hAnsi="Times New Roman" w:cs="Times New Roman"/>
+          <w:sz w:val="24"/>
+          <w:lang w:val="en-US"/>
+        </w:rPr>
+        <w:t xml:space="preserve">) = </w:t>
+      </w:r>
+      <w:r>
+        <w:rPr>
+          <w:rFonts w:ascii="Times New Roman" w:hAnsi="Times New Roman" w:cs="Times New Roman"/>
+          <w:i/>
+          <w:sz w:val="24"/>
+          <w:lang w:val="en-US"/>
+        </w:rPr>
+        <w:t>V</w:t>
+      </w:r>
+      <w:r>
+        <w:rPr>
+          <w:rFonts w:ascii="Times New Roman" w:hAnsi="Times New Roman" w:cs="Times New Roman"/>
+          <w:i/>
+          <w:sz w:val="24"/>
+          <w:vertAlign w:val="superscript"/>
+          <w:lang w:val="en-US"/>
+        </w:rPr>
+        <w:t>A</w:t>
+      </w:r>
+      <w:r>
+        <w:rPr>
+          <w:rFonts w:ascii="Times New Roman" w:hAnsi="Times New Roman" w:cs="Times New Roman"/>
+          <w:sz w:val="24"/>
+          <w:lang w:val="en-US"/>
+        </w:rPr>
+        <w:t xml:space="preserve"> </w:t>
+      </w:r>
+      <w:r>
+        <w:rPr>
+          <w:rFonts w:ascii="Times New Roman" w:hAnsi="Times New Roman" w:cs="Times New Roman"/>
+          <w:sz w:val="24"/>
+          <w:lang w:val="en-US"/>
+        </w:rPr>
+        <w:t xml:space="preserve">∙ </w:t>
+      </w:r>
+      <w:r>
+        <w:rPr>
+          <w:rFonts w:ascii="Times New Roman" w:hAnsi="Times New Roman" w:cs="Times New Roman"/>
+          <w:i/>
+          <w:sz w:val="24"/>
+          <w:lang w:val="en-US"/>
+        </w:rPr>
+        <w:t>V</w:t>
+      </w:r>
+      <w:r>
+        <w:rPr>
+          <w:rFonts w:ascii="Times New Roman" w:hAnsi="Times New Roman" w:cs="Times New Roman"/>
+          <w:sz w:val="24"/>
+          <w:lang w:val="en-US"/>
+        </w:rPr>
+        <w:t>B /</w:t>
+      </w:r>
+      <w:r>
+        <w:rPr>
+          <w:rFonts w:ascii="Times New Roman" w:hAnsi="Times New Roman" w:cs="Times New Roman"/>
+          <w:sz w:val="24"/>
+          <w:lang w:val="en-US"/>
+        </w:rPr>
+        <w:t xml:space="preserve"> (||</w:t>
+      </w:r>
+      <w:r>
+        <w:rPr>
+          <w:rFonts w:ascii="Times New Roman" w:hAnsi="Times New Roman" w:cs="Times New Roman"/>
+          <w:i/>
+          <w:sz w:val="24"/>
+          <w:lang w:val="en-US"/>
+        </w:rPr>
+        <w:t>V</w:t>
+      </w:r>
+      <w:r>
+        <w:rPr>
+          <w:rFonts w:ascii="Times New Roman" w:hAnsi="Times New Roman" w:cs="Times New Roman"/>
+          <w:i/>
+          <w:sz w:val="24"/>
+          <w:vertAlign w:val="superscript"/>
+          <w:lang w:val="en-US"/>
+        </w:rPr>
+        <w:t>A</w:t>
+      </w:r>
+      <w:r>
+        <w:rPr>
+          <w:rFonts w:ascii="Times New Roman" w:hAnsi="Times New Roman" w:cs="Times New Roman"/>
+          <w:sz w:val="24"/>
+          <w:lang w:val="en-US"/>
+        </w:rPr>
+        <w:t>|</w:t>
+      </w:r>
+      <w:r>
+        <w:rPr>
+          <w:rFonts w:ascii="Times New Roman" w:hAnsi="Times New Roman" w:cs="Times New Roman"/>
+          <w:sz w:val="24"/>
+          <w:lang w:val="en-US"/>
+        </w:rPr>
+        <w:t>|</w:t>
+      </w:r>
+      <w:r>
+        <w:rPr>
+          <w:rFonts w:ascii="Times New Roman" w:hAnsi="Times New Roman" w:cs="Times New Roman"/>
+          <w:sz w:val="24"/>
+          <w:vertAlign w:val="subscript"/>
+          <w:lang w:val="en-US"/>
+        </w:rPr>
+        <w:t>2</w:t>
+      </w:r>
+      <w:r>
+        <w:rPr>
+          <w:rFonts w:ascii="Times New Roman" w:hAnsi="Times New Roman" w:cs="Times New Roman"/>
+          <w:sz w:val="24"/>
+          <w:lang w:val="en-US"/>
+        </w:rPr>
+        <w:t xml:space="preserve"> </w:t>
+      </w:r>
+      <w:r>
+        <w:rPr>
+          <w:rFonts w:ascii="Times New Roman" w:hAnsi="Times New Roman" w:cs="Times New Roman"/>
+          <w:sz w:val="24"/>
+          <w:lang w:val="en-US"/>
+        </w:rPr>
+        <w:t xml:space="preserve">* </w:t>
+      </w:r>
+      <w:r>
+        <w:rPr>
+          <w:rFonts w:ascii="Times New Roman" w:hAnsi="Times New Roman" w:cs="Times New Roman"/>
+          <w:sz w:val="24"/>
+          <w:lang w:val="en-US"/>
+        </w:rPr>
+        <w:t>||</w:t>
+      </w:r>
+      <w:r>
+        <w:rPr>
+          <w:rFonts w:ascii="Times New Roman" w:hAnsi="Times New Roman" w:cs="Times New Roman"/>
+          <w:i/>
+          <w:sz w:val="24"/>
+          <w:lang w:val="en-US"/>
+        </w:rPr>
+        <w:t>V</w:t>
+      </w:r>
+      <w:r>
+        <w:rPr>
+          <w:rFonts w:ascii="Times New Roman" w:hAnsi="Times New Roman" w:cs="Times New Roman"/>
+          <w:i/>
+          <w:sz w:val="24"/>
+          <w:vertAlign w:val="superscript"/>
+          <w:lang w:val="en-US"/>
+        </w:rPr>
+        <w:t>B</w:t>
+      </w:r>
+      <w:r>
+        <w:rPr>
+          <w:rFonts w:ascii="Times New Roman" w:hAnsi="Times New Roman" w:cs="Times New Roman"/>
+          <w:sz w:val="24"/>
+          <w:lang w:val="en-US"/>
+        </w:rPr>
+        <w:t>|</w:t>
+      </w:r>
+      <w:r>
+        <w:rPr>
+          <w:rFonts w:ascii="Times New Roman" w:hAnsi="Times New Roman" w:cs="Times New Roman"/>
+          <w:sz w:val="24"/>
+          <w:lang w:val="en-US"/>
+        </w:rPr>
+        <w:t>|</w:t>
+      </w:r>
+      <w:r>
+        <w:rPr>
+          <w:rFonts w:ascii="Times New Roman" w:hAnsi="Times New Roman" w:cs="Times New Roman"/>
+          <w:sz w:val="24"/>
+          <w:vertAlign w:val="subscript"/>
+          <w:lang w:val="en-US"/>
+        </w:rPr>
+        <w:t>2</w:t>
+      </w:r>
+      <w:r>
+        <w:rPr>
+          <w:rFonts w:ascii="Times New Roman" w:hAnsi="Times New Roman" w:cs="Times New Roman"/>
+          <w:sz w:val="24"/>
+          <w:lang w:val="en-US"/>
+        </w:rPr>
+        <w:t>)</w:t>
+      </w:r>
+      <w:r>
+        <w:rPr>
+          <w:rFonts w:ascii="Times New Roman" w:hAnsi="Times New Roman" w:cs="Times New Roman"/>
+          <w:sz w:val="24"/>
+          <w:lang w:val="en-US"/>
+        </w:rPr>
+        <w:t xml:space="preserve">, where </w:t>
+      </w:r>
+      <w:r>
+        <w:rPr>
+          <w:rFonts w:ascii="Times New Roman" w:hAnsi="Times New Roman" w:cs="Times New Roman"/>
+          <w:i/>
+          <w:sz w:val="24"/>
+          <w:lang w:val="en-US"/>
+        </w:rPr>
+        <w:t>V</w:t>
+      </w:r>
+      <w:r>
+        <w:rPr>
+          <w:rFonts w:ascii="Times New Roman" w:hAnsi="Times New Roman" w:cs="Times New Roman"/>
+          <w:i/>
+          <w:sz w:val="24"/>
+          <w:vertAlign w:val="superscript"/>
+          <w:lang w:val="en-US"/>
+        </w:rPr>
+        <w:t>A</w:t>
+      </w:r>
+      <w:r>
+        <w:rPr>
+          <w:rFonts w:ascii="Times New Roman" w:hAnsi="Times New Roman" w:cs="Times New Roman"/>
+          <w:sz w:val="24"/>
+          <w:lang w:val="en-US"/>
+        </w:rPr>
+        <w:t xml:space="preserve"> </w:t>
+      </w:r>
+      <w:r>
+        <w:rPr>
+          <w:rFonts w:ascii="Times New Roman" w:hAnsi="Times New Roman" w:cs="Times New Roman"/>
+          <w:sz w:val="24"/>
+          <w:lang w:val="en-US"/>
+        </w:rPr>
+        <w:t xml:space="preserve">∙ </w:t>
+      </w:r>
+      <w:r>
+        <w:rPr>
+          <w:rFonts w:ascii="Times New Roman" w:hAnsi="Times New Roman" w:cs="Times New Roman"/>
+          <w:i/>
+          <w:sz w:val="24"/>
+          <w:lang w:val="en-US"/>
+        </w:rPr>
+        <w:t>V</w:t>
+      </w:r>
+      <w:r>
+        <w:rPr>
+          <w:rFonts w:ascii="Times New Roman" w:hAnsi="Times New Roman" w:cs="Times New Roman"/>
+          <w:i/>
+          <w:sz w:val="24"/>
+          <w:vertAlign w:val="superscript"/>
+          <w:lang w:val="en-US"/>
+        </w:rPr>
+        <w:t>B</w:t>
+      </w:r>
+      <w:r>
+        <w:rPr>
+          <w:rFonts w:ascii="Times New Roman" w:hAnsi="Times New Roman" w:cs="Times New Roman"/>
+          <w:sz w:val="24"/>
+          <w:lang w:val="en-US"/>
+        </w:rPr>
+        <w:t xml:space="preserve"> is the dot product, </w:t>
+      </w:r>
+      <w:r>
+        <w:rPr>
+          <w:rFonts w:ascii="Times New Roman" w:hAnsi="Times New Roman" w:cs="Times New Roman"/>
+          <w:sz w:val="24"/>
+          <w:lang w:val="en-US"/>
+        </w:rPr>
+        <w:t>||</w:t>
+      </w:r>
+      <w:r>
+        <w:rPr>
+          <w:rFonts w:ascii="Times New Roman" w:hAnsi="Times New Roman" w:cs="Times New Roman"/>
+          <w:i/>
+          <w:sz w:val="24"/>
+          <w:lang w:val="en-US"/>
+        </w:rPr>
+        <w:t>V</w:t>
+      </w:r>
+      <w:r>
+        <w:rPr>
+          <w:rFonts w:ascii="Times New Roman" w:hAnsi="Times New Roman" w:cs="Times New Roman"/>
+          <w:i/>
+          <w:sz w:val="24"/>
+          <w:vertAlign w:val="superscript"/>
+          <w:lang w:val="en-US"/>
+        </w:rPr>
+        <w:t>A</w:t>
+      </w:r>
+      <w:r>
+        <w:rPr>
+          <w:rFonts w:ascii="Times New Roman" w:hAnsi="Times New Roman" w:cs="Times New Roman"/>
+          <w:sz w:val="24"/>
+          <w:lang w:val="en-US"/>
+        </w:rPr>
+        <w:t>|</w:t>
+      </w:r>
+      <w:r>
+        <w:rPr>
+          <w:rFonts w:ascii="Times New Roman" w:hAnsi="Times New Roman" w:cs="Times New Roman"/>
+          <w:sz w:val="24"/>
+          <w:lang w:val="en-US"/>
+        </w:rPr>
+        <w:t>|</w:t>
+      </w:r>
+      <w:r>
+        <w:rPr>
+          <w:rFonts w:ascii="Times New Roman" w:hAnsi="Times New Roman" w:cs="Times New Roman"/>
+          <w:sz w:val="24"/>
+          <w:vertAlign w:val="subscript"/>
+          <w:lang w:val="en-US"/>
+        </w:rPr>
+        <w:t>2</w:t>
+      </w:r>
+      <w:r>
+        <w:rPr>
+          <w:rFonts w:ascii="Times New Roman" w:hAnsi="Times New Roman" w:cs="Times New Roman"/>
+          <w:sz w:val="24"/>
+          <w:lang w:val="en-US"/>
+        </w:rPr>
+        <w:t xml:space="preserve"> and </w:t>
+      </w:r>
+      <w:r>
+        <w:rPr>
+          <w:rFonts w:ascii="Times New Roman" w:hAnsi="Times New Roman" w:cs="Times New Roman"/>
+          <w:sz w:val="24"/>
+          <w:lang w:val="en-US"/>
+        </w:rPr>
+        <w:t>||</w:t>
+      </w:r>
+      <w:r>
+        <w:rPr>
+          <w:rFonts w:ascii="Times New Roman" w:hAnsi="Times New Roman" w:cs="Times New Roman"/>
+          <w:i/>
+          <w:sz w:val="24"/>
+          <w:lang w:val="en-US"/>
+        </w:rPr>
+        <w:t>V</w:t>
+      </w:r>
+      <w:r>
+        <w:rPr>
+          <w:rFonts w:ascii="Times New Roman" w:hAnsi="Times New Roman" w:cs="Times New Roman"/>
+          <w:i/>
+          <w:sz w:val="24"/>
+          <w:vertAlign w:val="superscript"/>
+          <w:lang w:val="en-US"/>
+        </w:rPr>
+        <w:t>B</w:t>
+      </w:r>
+      <w:r>
+        <w:rPr>
+          <w:rFonts w:ascii="Times New Roman" w:hAnsi="Times New Roman" w:cs="Times New Roman"/>
+          <w:sz w:val="24"/>
+          <w:lang w:val="en-US"/>
+        </w:rPr>
+        <w:t>|</w:t>
+      </w:r>
+      <w:r>
+        <w:rPr>
+          <w:rFonts w:ascii="Times New Roman" w:hAnsi="Times New Roman" w:cs="Times New Roman"/>
+          <w:sz w:val="24"/>
+          <w:lang w:val="en-US"/>
+        </w:rPr>
+        <w:t>|</w:t>
+      </w:r>
+      <w:r>
+        <w:rPr>
+          <w:rFonts w:ascii="Times New Roman" w:hAnsi="Times New Roman" w:cs="Times New Roman"/>
+          <w:sz w:val="24"/>
+          <w:vertAlign w:val="subscript"/>
+          <w:lang w:val="en-US"/>
+        </w:rPr>
+        <w:t>2</w:t>
+      </w:r>
+      <w:r>
+        <w:rPr>
+          <w:rFonts w:ascii="Times New Roman" w:hAnsi="Times New Roman" w:cs="Times New Roman"/>
+          <w:sz w:val="24"/>
+          <w:lang w:val="en-US"/>
+        </w:rPr>
+        <w:t xml:space="preserve"> are </w:t>
+      </w:r>
+      <w:r>
+        <w:rPr>
+          <w:rFonts w:ascii="Times New Roman" w:hAnsi="Times New Roman" w:cs="Times New Roman"/>
+          <w:sz w:val="24"/>
+          <w:lang w:val="en-US"/>
+        </w:rPr>
+        <w:t>the Euclidean norms (length) of the vectors.</w:t>
+      </w:r>
+      <w:r>
+        <w:rPr>
+          <w:rFonts w:ascii="Times New Roman" w:hAnsi="Times New Roman" w:cs="Times New Roman"/>
+          <w:sz w:val="24"/>
+          <w:lang w:val="en-US"/>
+        </w:rPr>
+        <w:t xml:space="preserve"> This similarity value can be reformulated to distance as follows: </w:t>
+      </w:r>
+      <w:proofErr w:type="spellStart"/>
+      <w:proofErr w:type="gramStart"/>
+      <w:r>
+        <w:rPr>
+          <w:rFonts w:ascii="Times New Roman" w:hAnsi="Times New Roman" w:cs="Times New Roman"/>
+          <w:i/>
+          <w:sz w:val="24"/>
+          <w:lang w:val="en-US"/>
+        </w:rPr>
+        <w:t>dist</w:t>
+      </w:r>
+      <w:proofErr w:type="spellEnd"/>
+      <w:r>
+        <w:rPr>
+          <w:rFonts w:ascii="Times New Roman" w:hAnsi="Times New Roman" w:cs="Times New Roman"/>
+          <w:sz w:val="24"/>
+          <w:lang w:val="en-US"/>
+        </w:rPr>
+        <w:t>(</w:t>
+      </w:r>
+      <w:proofErr w:type="gramEnd"/>
+      <w:r>
+        <w:rPr>
+          <w:rFonts w:ascii="Times New Roman" w:hAnsi="Times New Roman" w:cs="Times New Roman"/>
+          <w:i/>
+          <w:sz w:val="24"/>
+          <w:lang w:val="en-US"/>
+        </w:rPr>
+        <w:t>V</w:t>
+      </w:r>
+      <w:r>
+        <w:rPr>
+          <w:rFonts w:ascii="Times New Roman" w:hAnsi="Times New Roman" w:cs="Times New Roman"/>
+          <w:i/>
+          <w:sz w:val="24"/>
+          <w:vertAlign w:val="superscript"/>
+          <w:lang w:val="en-US"/>
+        </w:rPr>
+        <w:t>A</w:t>
+      </w:r>
+      <w:r>
+        <w:rPr>
+          <w:rFonts w:ascii="Times New Roman" w:hAnsi="Times New Roman" w:cs="Times New Roman"/>
+          <w:sz w:val="24"/>
+          <w:lang w:val="en-US"/>
+        </w:rPr>
+        <w:t xml:space="preserve">, </w:t>
+      </w:r>
+      <w:r>
+        <w:rPr>
+          <w:rFonts w:ascii="Times New Roman" w:hAnsi="Times New Roman" w:cs="Times New Roman"/>
+          <w:i/>
+          <w:sz w:val="24"/>
+          <w:lang w:val="en-US"/>
+        </w:rPr>
+        <w:t>V</w:t>
+      </w:r>
+      <w:r>
+        <w:rPr>
+          <w:rFonts w:ascii="Times New Roman" w:hAnsi="Times New Roman" w:cs="Times New Roman"/>
+          <w:i/>
+          <w:sz w:val="24"/>
+          <w:vertAlign w:val="superscript"/>
+          <w:lang w:val="en-US"/>
+        </w:rPr>
+        <w:t>B</w:t>
+      </w:r>
+      <w:r>
+        <w:rPr>
+          <w:rFonts w:ascii="Times New Roman" w:hAnsi="Times New Roman" w:cs="Times New Roman"/>
+          <w:sz w:val="24"/>
+          <w:lang w:val="en-US"/>
+        </w:rPr>
+        <w:t xml:space="preserve">) = </w:t>
+      </w:r>
+      <w:r>
+        <w:rPr>
+          <w:rFonts w:ascii="Times New Roman" w:hAnsi="Times New Roman" w:cs="Times New Roman"/>
+          <w:i/>
+          <w:sz w:val="24"/>
+          <w:lang w:val="en-US"/>
+        </w:rPr>
+        <w:t>cos</w:t>
+      </w:r>
+      <w:r>
+        <w:rPr>
+          <w:rFonts w:ascii="Times New Roman" w:hAnsi="Times New Roman" w:cs="Times New Roman"/>
+          <w:i/>
+          <w:sz w:val="24"/>
+          <w:vertAlign w:val="superscript"/>
+          <w:lang w:val="en-US"/>
+        </w:rPr>
+        <w:t>-1</w:t>
+      </w:r>
+      <w:r>
+        <w:rPr>
+          <w:rFonts w:ascii="Times New Roman" w:hAnsi="Times New Roman" w:cs="Times New Roman"/>
+          <w:sz w:val="24"/>
+          <w:lang w:val="en-US"/>
+        </w:rPr>
+        <w:t>(</w:t>
+      </w:r>
+      <w:r>
+        <w:rPr>
+          <w:rFonts w:ascii="Times New Roman" w:hAnsi="Times New Roman" w:cs="Times New Roman"/>
+          <w:i/>
+          <w:sz w:val="24"/>
+          <w:lang w:val="en-US"/>
+        </w:rPr>
+        <w:t>V</w:t>
+      </w:r>
+      <w:r>
+        <w:rPr>
+          <w:rFonts w:ascii="Times New Roman" w:hAnsi="Times New Roman" w:cs="Times New Roman"/>
+          <w:i/>
+          <w:sz w:val="24"/>
+          <w:vertAlign w:val="superscript"/>
+          <w:lang w:val="en-US"/>
+        </w:rPr>
+        <w:t>A</w:t>
+      </w:r>
+      <w:r>
+        <w:rPr>
+          <w:rFonts w:ascii="Times New Roman" w:hAnsi="Times New Roman" w:cs="Times New Roman"/>
+          <w:sz w:val="24"/>
+          <w:lang w:val="en-US"/>
+        </w:rPr>
+        <w:t xml:space="preserve">, </w:t>
+      </w:r>
+      <w:r>
+        <w:rPr>
+          <w:rFonts w:ascii="Times New Roman" w:hAnsi="Times New Roman" w:cs="Times New Roman"/>
+          <w:i/>
+          <w:sz w:val="24"/>
+          <w:lang w:val="en-US"/>
+        </w:rPr>
+        <w:t>V</w:t>
+      </w:r>
+      <w:r>
+        <w:rPr>
+          <w:rFonts w:ascii="Times New Roman" w:hAnsi="Times New Roman" w:cs="Times New Roman"/>
+          <w:i/>
+          <w:sz w:val="24"/>
+          <w:vertAlign w:val="superscript"/>
+          <w:lang w:val="en-US"/>
+        </w:rPr>
+        <w:t>B</w:t>
+      </w:r>
+      <w:r>
+        <w:rPr>
+          <w:rFonts w:ascii="Times New Roman" w:hAnsi="Times New Roman" w:cs="Times New Roman"/>
+          <w:sz w:val="24"/>
+          <w:lang w:val="en-US"/>
+        </w:rPr>
+        <w:t>)</w:t>
+      </w:r>
+      <w:r>
+        <w:rPr>
+          <w:rFonts w:ascii="Times New Roman" w:hAnsi="Times New Roman" w:cs="Times New Roman"/>
+          <w:sz w:val="24"/>
+          <w:lang w:val="en-US"/>
+        </w:rPr>
+        <w:t xml:space="preserve"> / π.</w:t>
       </w:r>
     </w:p>
     <w:p>
@@ -2036,9 +3376,9 @@
           <w:lang w:val="en-US"/>
         </w:rPr>
         <w:drawing>
-          <wp:inline distT="0" distB="0" distL="0" distR="0" wp14:anchorId="6D26A9C4" wp14:editId="60105A3F">
-            <wp:extent cx="5311140" cy="3428976"/>
-            <wp:effectExtent l="19050" t="19050" r="22860" b="19685"/>
+          <wp:inline distT="0" distB="0" distL="0" distR="0" wp14:anchorId="0D2875C4" wp14:editId="59BB4BA3">
+            <wp:extent cx="4766733" cy="3221110"/>
+            <wp:effectExtent l="19050" t="19050" r="15240" b="17780"/>
             <wp:docPr id="1" name="Kép 1"/>
             <wp:cNvGraphicFramePr>
               <a:graphicFrameLocks xmlns:a="http://schemas.openxmlformats.org/drawingml/2006/main" noChangeAspect="1"/>
@@ -2059,14 +3399,14 @@
                   <pic:spPr>
                     <a:xfrm>
                       <a:off x="0" y="0"/>
-                      <a:ext cx="5320094" cy="3434757"/>
+                      <a:ext cx="4777192" cy="3228178"/>
                     </a:xfrm>
                     <a:prstGeom prst="rect">
                       <a:avLst/>
                     </a:prstGeom>
-                    <a:ln w="3175">
+                    <a:ln>
                       <a:solidFill>
-                        <a:schemeClr val="tx1"/>
+                        <a:schemeClr val="accent1"/>
                       </a:solidFill>
                     </a:ln>
                   </pic:spPr>
@@ -2107,17 +3447,7 @@
           <w:sz w:val="24"/>
           <w:lang w:val="en-US"/>
         </w:rPr>
-        <w:t xml:space="preserve">the </w:t>
-      </w:r>
-      <w:bookmarkStart w:id="0" w:name="_GoBack"/>
-      <w:bookmarkEnd w:id="0"/>
-      <w:r>
-        <w:rPr>
-          <w:rFonts w:ascii="Times New Roman" w:hAnsi="Times New Roman" w:cs="Times New Roman"/>
-          <w:sz w:val="24"/>
-          <w:lang w:val="en-US"/>
-        </w:rPr>
-        <w:t>most similar</w:t>
+        <w:t>the most similar</w:t>
       </w:r>
       <w:r>
         <w:rPr>
@@ -2266,10 +3596,10 @@
           <w:lang w:val="en-US"/>
         </w:rPr>
         <w:drawing>
-          <wp:inline distT="0" distB="0" distL="0" distR="0" wp14:anchorId="2244C0C7" wp14:editId="5159DF25">
-            <wp:extent cx="3459480" cy="2095086"/>
-            <wp:effectExtent l="19050" t="19050" r="26670" b="19685"/>
-            <wp:docPr id="3" name="Kép 3"/>
+          <wp:inline distT="0" distB="0" distL="0" distR="0" wp14:anchorId="7DEE60CD" wp14:editId="6B682000">
+            <wp:extent cx="3605563" cy="2167467"/>
+            <wp:effectExtent l="19050" t="19050" r="13970" b="23495"/>
+            <wp:docPr id="2" name="Kép 2"/>
             <wp:cNvGraphicFramePr>
               <a:graphicFrameLocks xmlns:a="http://schemas.openxmlformats.org/drawingml/2006/main" noChangeAspect="1"/>
             </wp:cNvGraphicFramePr>
@@ -2289,14 +3619,14 @@
                   <pic:spPr>
                     <a:xfrm>
                       <a:off x="0" y="0"/>
-                      <a:ext cx="3477631" cy="2106078"/>
+                      <a:ext cx="3640864" cy="2188688"/>
                     </a:xfrm>
                     <a:prstGeom prst="rect">
                       <a:avLst/>
                     </a:prstGeom>
                     <a:ln>
                       <a:solidFill>
-                        <a:schemeClr val="tx1"/>
+                        <a:schemeClr val="accent1"/>
                       </a:solidFill>
                     </a:ln>
                   </pic:spPr>
@@ -2953,6 +4283,256 @@
           <w:t>https://github.com/hakanensari/fixer-io</w:t>
         </w:r>
       </w:hyperlink>
+    </w:p>
+    <w:p>
+      <w:pPr>
+        <w:pStyle w:val="Listaszerbekezds"/>
+        <w:numPr>
+          <w:ilvl w:val="0"/>
+          <w:numId w:val="2"/>
+        </w:numPr>
+        <w:rPr>
+          <w:rStyle w:val="Hiperhivatkozs"/>
+          <w:rFonts w:ascii="Times New Roman" w:hAnsi="Times New Roman" w:cs="Times New Roman"/>
+          <w:color w:val="auto"/>
+          <w:sz w:val="24"/>
+          <w:szCs w:val="24"/>
+          <w:u w:val="none"/>
+          <w:lang w:val="en-US"/>
+        </w:rPr>
+      </w:pPr>
+      <w:r>
+        <w:rPr>
+          <w:rStyle w:val="Hiperhivatkozs"/>
+          <w:rFonts w:ascii="Times New Roman" w:hAnsi="Times New Roman" w:cs="Times New Roman"/>
+          <w:color w:val="auto"/>
+          <w:sz w:val="24"/>
+          <w:szCs w:val="24"/>
+          <w:u w:val="none"/>
+          <w:lang w:val="en-US"/>
+        </w:rPr>
+        <w:t xml:space="preserve">Analysis of a network structure of the foreign currency exchange market; </w:t>
+      </w:r>
+      <w:proofErr w:type="spellStart"/>
+      <w:r>
+        <w:rPr>
+          <w:rStyle w:val="Hiperhivatkozs"/>
+          <w:rFonts w:ascii="Times New Roman" w:hAnsi="Times New Roman" w:cs="Times New Roman"/>
+          <w:color w:val="auto"/>
+          <w:sz w:val="24"/>
+          <w:szCs w:val="24"/>
+          <w:u w:val="none"/>
+          <w:lang w:val="en-US"/>
+        </w:rPr>
+        <w:t>Jarosław</w:t>
+      </w:r>
+      <w:proofErr w:type="spellEnd"/>
+      <w:r>
+        <w:rPr>
+          <w:rStyle w:val="Hiperhivatkozs"/>
+          <w:rFonts w:ascii="Times New Roman" w:hAnsi="Times New Roman" w:cs="Times New Roman"/>
+          <w:color w:val="auto"/>
+          <w:sz w:val="24"/>
+          <w:szCs w:val="24"/>
+          <w:u w:val="none"/>
+          <w:lang w:val="en-US"/>
+        </w:rPr>
+        <w:t xml:space="preserve"> </w:t>
+      </w:r>
+      <w:proofErr w:type="spellStart"/>
+      <w:r>
+        <w:rPr>
+          <w:rStyle w:val="Hiperhivatkozs"/>
+          <w:rFonts w:ascii="Times New Roman" w:hAnsi="Times New Roman" w:cs="Times New Roman"/>
+          <w:color w:val="auto"/>
+          <w:sz w:val="24"/>
+          <w:szCs w:val="24"/>
+          <w:u w:val="none"/>
+          <w:lang w:val="en-US"/>
+        </w:rPr>
+        <w:t>Kwapień</w:t>
+      </w:r>
+      <w:proofErr w:type="spellEnd"/>
+      <w:r>
+        <w:rPr>
+          <w:rStyle w:val="Hiperhivatkozs"/>
+          <w:rFonts w:ascii="Times New Roman" w:hAnsi="Times New Roman" w:cs="Times New Roman"/>
+          <w:color w:val="auto"/>
+          <w:sz w:val="24"/>
+          <w:szCs w:val="24"/>
+          <w:u w:val="none"/>
+          <w:lang w:val="en-US"/>
+        </w:rPr>
+        <w:t xml:space="preserve">, </w:t>
+      </w:r>
+      <w:proofErr w:type="spellStart"/>
+      <w:r>
+        <w:rPr>
+          <w:rStyle w:val="Hiperhivatkozs"/>
+          <w:rFonts w:ascii="Times New Roman" w:hAnsi="Times New Roman" w:cs="Times New Roman"/>
+          <w:color w:val="auto"/>
+          <w:sz w:val="24"/>
+          <w:szCs w:val="24"/>
+          <w:u w:val="none"/>
+          <w:lang w:val="en-US"/>
+        </w:rPr>
+        <w:t>Sylwia</w:t>
+      </w:r>
+      <w:proofErr w:type="spellEnd"/>
+      <w:r>
+        <w:rPr>
+          <w:rStyle w:val="Hiperhivatkozs"/>
+          <w:rFonts w:ascii="Times New Roman" w:hAnsi="Times New Roman" w:cs="Times New Roman"/>
+          <w:color w:val="auto"/>
+          <w:sz w:val="24"/>
+          <w:szCs w:val="24"/>
+          <w:u w:val="none"/>
+          <w:lang w:val="en-US"/>
+        </w:rPr>
+        <w:t xml:space="preserve"> </w:t>
+      </w:r>
+      <w:proofErr w:type="spellStart"/>
+      <w:r>
+        <w:rPr>
+          <w:rStyle w:val="Hiperhivatkozs"/>
+          <w:rFonts w:ascii="Times New Roman" w:hAnsi="Times New Roman" w:cs="Times New Roman"/>
+          <w:color w:val="auto"/>
+          <w:sz w:val="24"/>
+          <w:szCs w:val="24"/>
+          <w:u w:val="none"/>
+          <w:lang w:val="en-US"/>
+        </w:rPr>
+        <w:t>Gworek</w:t>
+      </w:r>
+      <w:proofErr w:type="spellEnd"/>
+      <w:r>
+        <w:rPr>
+          <w:rStyle w:val="Hiperhivatkozs"/>
+          <w:rFonts w:ascii="Times New Roman" w:hAnsi="Times New Roman" w:cs="Times New Roman"/>
+          <w:color w:val="auto"/>
+          <w:sz w:val="24"/>
+          <w:szCs w:val="24"/>
+          <w:u w:val="none"/>
+          <w:lang w:val="en-US"/>
+        </w:rPr>
+        <w:t xml:space="preserve">, </w:t>
+      </w:r>
+      <w:proofErr w:type="spellStart"/>
+      <w:r>
+        <w:rPr>
+          <w:rStyle w:val="Hiperhivatkozs"/>
+          <w:rFonts w:ascii="Times New Roman" w:hAnsi="Times New Roman" w:cs="Times New Roman"/>
+          <w:color w:val="auto"/>
+          <w:sz w:val="24"/>
+          <w:szCs w:val="24"/>
+          <w:u w:val="none"/>
+          <w:lang w:val="en-US"/>
+        </w:rPr>
+        <w:t>Stanisław</w:t>
+      </w:r>
+      <w:proofErr w:type="spellEnd"/>
+      <w:r>
+        <w:rPr>
+          <w:rStyle w:val="Hiperhivatkozs"/>
+          <w:rFonts w:ascii="Times New Roman" w:hAnsi="Times New Roman" w:cs="Times New Roman"/>
+          <w:color w:val="auto"/>
+          <w:sz w:val="24"/>
+          <w:szCs w:val="24"/>
+          <w:u w:val="none"/>
+          <w:lang w:val="en-US"/>
+        </w:rPr>
+        <w:t xml:space="preserve"> </w:t>
+      </w:r>
+      <w:proofErr w:type="spellStart"/>
+      <w:r>
+        <w:rPr>
+          <w:rStyle w:val="Hiperhivatkozs"/>
+          <w:rFonts w:ascii="Times New Roman" w:hAnsi="Times New Roman" w:cs="Times New Roman"/>
+          <w:color w:val="auto"/>
+          <w:sz w:val="24"/>
+          <w:szCs w:val="24"/>
+          <w:u w:val="none"/>
+          <w:lang w:val="en-US"/>
+        </w:rPr>
+        <w:t>Drożdż</w:t>
+      </w:r>
+      <w:proofErr w:type="spellEnd"/>
+      <w:r>
+        <w:rPr>
+          <w:rStyle w:val="Hiperhivatkozs"/>
+          <w:rFonts w:ascii="Times New Roman" w:hAnsi="Times New Roman" w:cs="Times New Roman"/>
+          <w:color w:val="auto"/>
+          <w:sz w:val="24"/>
+          <w:szCs w:val="24"/>
+          <w:u w:val="none"/>
+          <w:lang w:val="en-US"/>
+        </w:rPr>
+        <w:t xml:space="preserve">, Andrzej </w:t>
+      </w:r>
+      <w:proofErr w:type="spellStart"/>
+      <w:r>
+        <w:rPr>
+          <w:rStyle w:val="Hiperhivatkozs"/>
+          <w:rFonts w:ascii="Times New Roman" w:hAnsi="Times New Roman" w:cs="Times New Roman"/>
+          <w:color w:val="auto"/>
+          <w:sz w:val="24"/>
+          <w:szCs w:val="24"/>
+          <w:u w:val="none"/>
+          <w:lang w:val="en-US"/>
+        </w:rPr>
+        <w:t>Górski</w:t>
+      </w:r>
+      <w:proofErr w:type="spellEnd"/>
+      <w:r>
+        <w:rPr>
+          <w:rStyle w:val="Hiperhivatkozs"/>
+          <w:rFonts w:ascii="Times New Roman" w:hAnsi="Times New Roman" w:cs="Times New Roman"/>
+          <w:color w:val="auto"/>
+          <w:sz w:val="24"/>
+          <w:szCs w:val="24"/>
+          <w:u w:val="none"/>
+          <w:lang w:val="en-US"/>
+        </w:rPr>
+        <w:t xml:space="preserve">; </w:t>
+      </w:r>
+      <w:r>
+        <w:rPr>
+          <w:rStyle w:val="Hiperhivatkozs"/>
+          <w:rFonts w:ascii="Times New Roman" w:hAnsi="Times New Roman" w:cs="Times New Roman"/>
+          <w:color w:val="auto"/>
+          <w:sz w:val="24"/>
+          <w:szCs w:val="24"/>
+          <w:u w:val="none"/>
+          <w:lang w:val="en-US"/>
+        </w:rPr>
+        <w:t>Journal of Economic Interaction and Coordination</w:t>
+      </w:r>
+      <w:r>
+        <w:rPr>
+          <w:rStyle w:val="Hiperhivatkozs"/>
+          <w:rFonts w:ascii="Times New Roman" w:hAnsi="Times New Roman" w:cs="Times New Roman"/>
+          <w:color w:val="auto"/>
+          <w:sz w:val="24"/>
+          <w:szCs w:val="24"/>
+          <w:u w:val="none"/>
+          <w:lang w:val="en-US"/>
+        </w:rPr>
+        <w:t xml:space="preserve">; </w:t>
+      </w:r>
+      <w:r>
+        <w:rPr>
+          <w:rStyle w:val="Hiperhivatkozs"/>
+          <w:rFonts w:ascii="Times New Roman" w:hAnsi="Times New Roman" w:cs="Times New Roman"/>
+          <w:color w:val="auto"/>
+          <w:sz w:val="24"/>
+          <w:szCs w:val="24"/>
+          <w:u w:val="none"/>
+          <w:lang w:val="en-US"/>
+        </w:rPr>
+        <w:t>June 2009, 4:55</w:t>
+      </w:r>
+      <w:bookmarkStart w:id="0" w:name="_GoBack"/>
+      <w:bookmarkEnd w:id="0"/>
     </w:p>
     <w:p>
       <w:pPr>
@@ -3097,7 +4677,7 @@
             <w:noProof/>
             <w:color w:val="A6A6A6" w:themeColor="background1" w:themeShade="A6"/>
           </w:rPr>
-          <w:t>4</w:t>
+          <w:t>3</w:t>
         </w:r>
         <w:r>
           <w:rPr>

</xml_diff>